<commit_message>
change Опис Shopsservice/ add TMS.txt
</commit_message>
<xml_diff>
--- a/Опис інтерфейсу вебсервісу ShopsServices.docx
+++ b/Опис інтерфейсу вебсервісу ShopsServices.docx
@@ -13,6 +13,7 @@
           <w:lang w:val="en-US"/>
         </w:rPr>
       </w:pPr>
+      <w:proofErr w:type="spellStart"/>
       <w:r>
         <w:rPr>
           <w:rFonts w:ascii="Times New Roman" w:hAnsi="Times New Roman" w:cs="Times New Roman"/>
@@ -22,6 +23,7 @@
         </w:rPr>
         <w:t>ShopsServices</w:t>
       </w:r>
+      <w:proofErr w:type="spellEnd"/>
     </w:p>
     <w:p>
       <w:pPr>
@@ -76,13 +78,23 @@
         </w:rPr>
         <w:t>-</w:t>
       </w:r>
-      <w:r>
-        <w:rPr>
-          <w:rFonts w:ascii="Times New Roman" w:hAnsi="Times New Roman" w:cs="Times New Roman"/>
-          <w:sz w:val="28"/>
-          <w:szCs w:val="28"/>
-        </w:rPr>
-        <w:t xml:space="preserve">ом, опублікований на </w:t>
+      <w:proofErr w:type="spellStart"/>
+      <w:r>
+        <w:rPr>
+          <w:rFonts w:ascii="Times New Roman" w:hAnsi="Times New Roman" w:cs="Times New Roman"/>
+          <w:sz w:val="28"/>
+          <w:szCs w:val="28"/>
+        </w:rPr>
+        <w:t>ом</w:t>
+      </w:r>
+      <w:proofErr w:type="spellEnd"/>
+      <w:r>
+        <w:rPr>
+          <w:rFonts w:ascii="Times New Roman" w:hAnsi="Times New Roman" w:cs="Times New Roman"/>
+          <w:sz w:val="28"/>
+          <w:szCs w:val="28"/>
+        </w:rPr>
+        <w:t xml:space="preserve">, опублікований на </w:t>
       </w:r>
       <w:r>
         <w:rPr>
@@ -165,13 +177,13 @@
           <w:szCs w:val="32"/>
           <w:lang w:val="en-US"/>
         </w:rPr>
-        <w:t>ShopsInfo</w:t>
+        <w:t>Swagger</w:t>
       </w:r>
     </w:p>
     <w:p>
       <w:pPr>
         <w:spacing w:line="360" w:lineRule="auto"/>
-        <w:ind w:firstLine="709"/>
+        <w:ind w:firstLine="708"/>
         <w:jc w:val="both"/>
         <w:rPr>
           <w:rFonts w:ascii="Times New Roman" w:hAnsi="Times New Roman" w:cs="Times New Roman"/>
@@ -185,98 +197,172 @@
           <w:sz w:val="28"/>
           <w:szCs w:val="28"/>
         </w:rPr>
-        <w:t xml:space="preserve">При переході за посиланням </w:t>
-      </w:r>
-      <w:hyperlink r:id="rId4" w:history="1">
+        <w:t>Детальну інформацію відносно кожного запиту до веб-сервісу можна отримати перейшовши за посиланням</w:t>
+      </w:r>
+    </w:p>
+    <w:p>
+      <w:pPr>
+        <w:spacing w:line="360" w:lineRule="auto"/>
+        <w:rPr>
+          <w:rFonts w:ascii="Times New Roman" w:hAnsi="Times New Roman" w:cs="Times New Roman"/>
+          <w:sz w:val="32"/>
+          <w:szCs w:val="32"/>
+        </w:rPr>
+      </w:pPr>
+      <w:hyperlink r:id="rId5" w:history="1">
         <w:r>
           <w:rPr>
             <w:rStyle w:val="a3"/>
             <w:rFonts w:ascii="Times New Roman" w:hAnsi="Times New Roman" w:cs="Times New Roman"/>
-            <w:sz w:val="28"/>
-            <w:szCs w:val="28"/>
+            <w:sz w:val="32"/>
+            <w:szCs w:val="32"/>
+            <w:lang w:val="en-US"/>
           </w:rPr>
-          <w:t>http://shop-services.avrora.lan/</w:t>
+          <w:t>http</w:t>
         </w:r>
         <w:r>
           <w:rPr>
             <w:rStyle w:val="a3"/>
             <w:rFonts w:ascii="Times New Roman" w:hAnsi="Times New Roman" w:cs="Times New Roman"/>
-            <w:sz w:val="28"/>
-            <w:szCs w:val="28"/>
+            <w:sz w:val="32"/>
+            <w:szCs w:val="32"/>
+          </w:rPr>
+          <w:t>://</w:t>
+        </w:r>
+        <w:r>
+          <w:rPr>
+            <w:rStyle w:val="a3"/>
+            <w:rFonts w:ascii="Times New Roman" w:hAnsi="Times New Roman" w:cs="Times New Roman"/>
+            <w:sz w:val="32"/>
+            <w:szCs w:val="32"/>
             <w:lang w:val="en-US"/>
           </w:rPr>
-          <w:t>shopsinfo</w:t>
+          <w:t>shop</w:t>
+        </w:r>
+        <w:r>
+          <w:rPr>
+            <w:rStyle w:val="a3"/>
+            <w:rFonts w:ascii="Times New Roman" w:hAnsi="Times New Roman" w:cs="Times New Roman"/>
+            <w:sz w:val="32"/>
+            <w:szCs w:val="32"/>
+          </w:rPr>
+          <w:t>-</w:t>
+        </w:r>
+        <w:r>
+          <w:rPr>
+            <w:rStyle w:val="a3"/>
+            <w:rFonts w:ascii="Times New Roman" w:hAnsi="Times New Roman" w:cs="Times New Roman"/>
+            <w:sz w:val="32"/>
+            <w:szCs w:val="32"/>
+            <w:lang w:val="en-US"/>
+          </w:rPr>
+          <w:t>services</w:t>
+        </w:r>
+        <w:r>
+          <w:rPr>
+            <w:rStyle w:val="a3"/>
+            <w:rFonts w:ascii="Times New Roman" w:hAnsi="Times New Roman" w:cs="Times New Roman"/>
+            <w:sz w:val="32"/>
+            <w:szCs w:val="32"/>
+          </w:rPr>
+          <w:t>.</w:t>
+        </w:r>
+        <w:proofErr w:type="spellStart"/>
+        <w:r>
+          <w:rPr>
+            <w:rStyle w:val="a3"/>
+            <w:rFonts w:ascii="Times New Roman" w:hAnsi="Times New Roman" w:cs="Times New Roman"/>
+            <w:sz w:val="32"/>
+            <w:szCs w:val="32"/>
+            <w:lang w:val="en-US"/>
+          </w:rPr>
+          <w:t>avrora</w:t>
+        </w:r>
+        <w:proofErr w:type="spellEnd"/>
+        <w:r>
+          <w:rPr>
+            <w:rStyle w:val="a3"/>
+            <w:rFonts w:ascii="Times New Roman" w:hAnsi="Times New Roman" w:cs="Times New Roman"/>
+            <w:sz w:val="32"/>
+            <w:szCs w:val="32"/>
+          </w:rPr>
+          <w:t>.</w:t>
+        </w:r>
+        <w:proofErr w:type="spellStart"/>
+        <w:r>
+          <w:rPr>
+            <w:rStyle w:val="a3"/>
+            <w:rFonts w:ascii="Times New Roman" w:hAnsi="Times New Roman" w:cs="Times New Roman"/>
+            <w:sz w:val="32"/>
+            <w:szCs w:val="32"/>
+            <w:lang w:val="en-US"/>
+          </w:rPr>
+          <w:t>lan</w:t>
+        </w:r>
+        <w:proofErr w:type="spellEnd"/>
+        <w:r>
+          <w:rPr>
+            <w:rStyle w:val="a3"/>
+            <w:rFonts w:ascii="Times New Roman" w:hAnsi="Times New Roman" w:cs="Times New Roman"/>
+            <w:sz w:val="32"/>
+            <w:szCs w:val="32"/>
+          </w:rPr>
+          <w:t>/</w:t>
+        </w:r>
+        <w:r>
+          <w:rPr>
+            <w:rStyle w:val="a3"/>
+            <w:rFonts w:ascii="Times New Roman" w:hAnsi="Times New Roman" w:cs="Times New Roman"/>
+            <w:sz w:val="32"/>
+            <w:szCs w:val="32"/>
+            <w:lang w:val="en-US"/>
+          </w:rPr>
+          <w:t>swagger</w:t>
+        </w:r>
+        <w:r>
+          <w:rPr>
+            <w:rStyle w:val="a3"/>
+            <w:rFonts w:ascii="Times New Roman" w:hAnsi="Times New Roman" w:cs="Times New Roman"/>
+            <w:sz w:val="32"/>
+            <w:szCs w:val="32"/>
+          </w:rPr>
+          <w:t>/</w:t>
+        </w:r>
+        <w:r>
+          <w:rPr>
+            <w:rStyle w:val="a3"/>
+            <w:rFonts w:ascii="Times New Roman" w:hAnsi="Times New Roman" w:cs="Times New Roman"/>
+            <w:sz w:val="32"/>
+            <w:szCs w:val="32"/>
+            <w:lang w:val="en-US"/>
+          </w:rPr>
+          <w:t>index</w:t>
+        </w:r>
+        <w:r>
+          <w:rPr>
+            <w:rStyle w:val="a3"/>
+            <w:rFonts w:ascii="Times New Roman" w:hAnsi="Times New Roman" w:cs="Times New Roman"/>
+            <w:sz w:val="32"/>
+            <w:szCs w:val="32"/>
+          </w:rPr>
+          <w:t>.</w:t>
+        </w:r>
+        <w:r>
+          <w:rPr>
+            <w:rStyle w:val="a3"/>
+            <w:rFonts w:ascii="Times New Roman" w:hAnsi="Times New Roman" w:cs="Times New Roman"/>
+            <w:sz w:val="32"/>
+            <w:szCs w:val="32"/>
+            <w:lang w:val="en-US"/>
+          </w:rPr>
+          <w:t>html</w:t>
         </w:r>
       </w:hyperlink>
       <w:r>
         <w:rPr>
           <w:rFonts w:ascii="Times New Roman" w:hAnsi="Times New Roman" w:cs="Times New Roman"/>
-          <w:sz w:val="28"/>
-          <w:szCs w:val="28"/>
-        </w:rPr>
-        <w:t xml:space="preserve"> </w:t>
-      </w:r>
-      <w:r>
-        <w:rPr>
-          <w:rFonts w:ascii="Times New Roman" w:hAnsi="Times New Roman" w:cs="Times New Roman"/>
-          <w:sz w:val="28"/>
-          <w:szCs w:val="28"/>
-          <w:lang w:val="ru-RU"/>
-        </w:rPr>
-        <w:t>:</w:t>
-      </w:r>
-    </w:p>
-    <w:p>
-      <w:pPr>
-        <w:spacing w:line="360" w:lineRule="auto"/>
-        <w:ind w:firstLine="709"/>
-        <w:jc w:val="both"/>
-        <w:rPr>
-          <w:rFonts w:ascii="Times New Roman" w:hAnsi="Times New Roman" w:cs="Times New Roman"/>
-          <w:sz w:val="28"/>
-          <w:szCs w:val="28"/>
-          <w:lang w:val="ru-RU"/>
-        </w:rPr>
-      </w:pPr>
-      <w:r>
-        <w:rPr>
-          <w:rFonts w:ascii="Times New Roman" w:hAnsi="Times New Roman" w:cs="Times New Roman"/>
-          <w:sz w:val="28"/>
-          <w:szCs w:val="28"/>
-        </w:rPr>
-        <w:t>Отримаємо список всіх магазинів</w:t>
-      </w:r>
-      <w:r>
-        <w:rPr>
-          <w:rFonts w:ascii="Times New Roman" w:hAnsi="Times New Roman" w:cs="Times New Roman"/>
-          <w:sz w:val="28"/>
-          <w:szCs w:val="28"/>
-        </w:rPr>
-        <w:t xml:space="preserve"> (</w:t>
-      </w:r>
-      <w:r>
-        <w:rPr>
-          <w:rFonts w:ascii="Times New Roman" w:hAnsi="Times New Roman" w:cs="Times New Roman"/>
-          <w:sz w:val="28"/>
-          <w:szCs w:val="28"/>
-          <w:lang w:val="en-US"/>
-        </w:rPr>
-        <w:t>shopInfoModels</w:t>
-      </w:r>
-      <w:r>
-        <w:rPr>
-          <w:rFonts w:ascii="Times New Roman" w:hAnsi="Times New Roman" w:cs="Times New Roman"/>
-          <w:sz w:val="28"/>
-          <w:szCs w:val="28"/>
-        </w:rPr>
-        <w:t>) з детальною інформацією про кожен з них</w:t>
-      </w:r>
-      <w:r>
-        <w:rPr>
-          <w:rFonts w:ascii="Times New Roman" w:hAnsi="Times New Roman" w:cs="Times New Roman"/>
-          <w:sz w:val="28"/>
-          <w:szCs w:val="28"/>
-          <w:lang w:val="ru-RU"/>
+          <w:sz w:val="32"/>
+          <w:szCs w:val="32"/>
         </w:rPr>
         <w:t>:</w:t>
       </w:r>
@@ -287,127 +373,20 @@
         <w:jc w:val="center"/>
         <w:rPr>
           <w:rFonts w:ascii="Times New Roman" w:hAnsi="Times New Roman" w:cs="Times New Roman"/>
-          <w:sz w:val="28"/>
-          <w:szCs w:val="28"/>
+          <w:sz w:val="32"/>
+          <w:szCs w:val="32"/>
+          <w:lang w:val="en-US"/>
         </w:rPr>
       </w:pPr>
       <w:r>
         <w:rPr>
           <w:noProof/>
-          <w:lang w:eastAsia="uk-UA"/>
         </w:rPr>
         <w:drawing>
-          <wp:inline distT="0" distB="0" distL="0" distR="0" wp14:anchorId="4D0C81D5" wp14:editId="73DD9879">
-            <wp:extent cx="5940425" cy="3295650"/>
-            <wp:effectExtent l="0" t="0" r="3175" b="0"/>
-            <wp:docPr id="2" name="Рисунок 2"/>
-            <wp:cNvGraphicFramePr>
-              <a:graphicFrameLocks xmlns:a="http://schemas.openxmlformats.org/drawingml/2006/main" noChangeAspect="1"/>
-            </wp:cNvGraphicFramePr>
-            <a:graphic xmlns:a="http://schemas.openxmlformats.org/drawingml/2006/main">
-              <a:graphicData uri="http://schemas.openxmlformats.org/drawingml/2006/picture">
-                <pic:pic xmlns:pic="http://schemas.openxmlformats.org/drawingml/2006/picture">
-                  <pic:nvPicPr>
-                    <pic:cNvPr id="1" name=""/>
-                    <pic:cNvPicPr/>
-                  </pic:nvPicPr>
-                  <pic:blipFill>
-                    <a:blip r:embed="rId5"/>
-                    <a:stretch>
-                      <a:fillRect/>
-                    </a:stretch>
-                  </pic:blipFill>
-                  <pic:spPr>
-                    <a:xfrm>
-                      <a:off x="0" y="0"/>
-                      <a:ext cx="5940425" cy="3295650"/>
-                    </a:xfrm>
-                    <a:prstGeom prst="rect">
-                      <a:avLst/>
-                    </a:prstGeom>
-                  </pic:spPr>
-                </pic:pic>
-              </a:graphicData>
-            </a:graphic>
-          </wp:inline>
-        </w:drawing>
-      </w:r>
-    </w:p>
-    <w:p>
-      <w:pPr>
-        <w:spacing w:line="360" w:lineRule="auto"/>
-        <w:ind w:firstLine="708"/>
-        <w:jc w:val="both"/>
-        <w:rPr>
-          <w:rFonts w:ascii="Times New Roman" w:hAnsi="Times New Roman" w:cs="Times New Roman"/>
-          <w:sz w:val="28"/>
-          <w:szCs w:val="28"/>
-        </w:rPr>
-      </w:pPr>
-      <w:r>
-        <w:rPr>
-          <w:rFonts w:ascii="Times New Roman" w:hAnsi="Times New Roman" w:cs="Times New Roman"/>
-          <w:sz w:val="28"/>
-          <w:szCs w:val="28"/>
-        </w:rPr>
-        <w:t>статус відповіді (</w:t>
-      </w:r>
-      <w:r>
-        <w:rPr>
-          <w:rFonts w:ascii="Times New Roman" w:hAnsi="Times New Roman" w:cs="Times New Roman"/>
-          <w:sz w:val="28"/>
-          <w:szCs w:val="28"/>
-          <w:lang w:val="en-US"/>
-        </w:rPr>
-        <w:t>Status</w:t>
-      </w:r>
-      <w:r>
-        <w:rPr>
-          <w:rFonts w:ascii="Times New Roman" w:hAnsi="Times New Roman" w:cs="Times New Roman"/>
-          <w:sz w:val="28"/>
-          <w:szCs w:val="28"/>
-        </w:rPr>
-        <w:t>), та повідомлення відносно статуса (</w:t>
-      </w:r>
-      <w:r>
-        <w:rPr>
-          <w:rFonts w:ascii="Times New Roman" w:hAnsi="Times New Roman" w:cs="Times New Roman"/>
-          <w:sz w:val="28"/>
-          <w:szCs w:val="28"/>
-          <w:lang w:val="en-US"/>
-        </w:rPr>
-        <w:t>Message</w:t>
-      </w:r>
-      <w:r>
-        <w:rPr>
-          <w:rFonts w:ascii="Times New Roman" w:hAnsi="Times New Roman" w:cs="Times New Roman"/>
-          <w:sz w:val="28"/>
-          <w:szCs w:val="28"/>
-        </w:rPr>
-        <w:t>):</w:t>
-      </w:r>
-    </w:p>
-    <w:p>
-      <w:pPr>
-        <w:spacing w:line="360" w:lineRule="auto"/>
-        <w:ind w:firstLine="708"/>
-        <w:jc w:val="center"/>
-        <w:rPr>
-          <w:rFonts w:ascii="Times New Roman" w:hAnsi="Times New Roman" w:cs="Times New Roman"/>
-          <w:sz w:val="28"/>
-          <w:szCs w:val="28"/>
-        </w:rPr>
-      </w:pPr>
-      <w:r>
-        <w:rPr>
-          <w:noProof/>
-          <w:lang w:eastAsia="uk-UA"/>
-        </w:rPr>
-        <w:drawing>
-          <wp:inline distT="0" distB="0" distL="0" distR="0" wp14:anchorId="29DCE873" wp14:editId="3637F3FF">
-            <wp:extent cx="2295525" cy="428625"/>
-            <wp:effectExtent l="0" t="0" r="9525" b="9525"/>
-            <wp:docPr id="3" name="Рисунок 3"/>
+          <wp:inline distT="0" distB="0" distL="0" distR="0" wp14:anchorId="0C5023C4" wp14:editId="72B18AC7">
+            <wp:extent cx="5994154" cy="3400425"/>
+            <wp:effectExtent l="0" t="0" r="6985" b="0"/>
+            <wp:docPr id="4" name="Рисунок 4"/>
             <wp:cNvGraphicFramePr>
               <a:graphicFrameLocks xmlns:a="http://schemas.openxmlformats.org/drawingml/2006/main" noChangeAspect="1"/>
             </wp:cNvGraphicFramePr>
@@ -427,6 +406,1649 @@
                   <pic:spPr>
                     <a:xfrm>
                       <a:off x="0" y="0"/>
+                      <a:ext cx="6002766" cy="3405310"/>
+                    </a:xfrm>
+                    <a:prstGeom prst="rect">
+                      <a:avLst/>
+                    </a:prstGeom>
+                  </pic:spPr>
+                </pic:pic>
+              </a:graphicData>
+            </a:graphic>
+          </wp:inline>
+        </w:drawing>
+      </w:r>
+    </w:p>
+    <w:p>
+      <w:pPr>
+        <w:rPr>
+          <w:rFonts w:ascii="Times New Roman" w:hAnsi="Times New Roman" w:cs="Times New Roman"/>
+          <w:sz w:val="28"/>
+          <w:szCs w:val="28"/>
+        </w:rPr>
+      </w:pPr>
+      <w:r>
+        <w:rPr>
+          <w:rFonts w:ascii="Times New Roman" w:hAnsi="Times New Roman" w:cs="Times New Roman"/>
+          <w:sz w:val="28"/>
+          <w:szCs w:val="28"/>
+          <w:lang w:val="en-US"/>
+        </w:rPr>
+        <w:tab/>
+      </w:r>
+      <w:r>
+        <w:rPr>
+          <w:rFonts w:ascii="Times New Roman" w:hAnsi="Times New Roman" w:cs="Times New Roman"/>
+          <w:sz w:val="28"/>
+          <w:szCs w:val="28"/>
+          <w:lang w:val="ru-RU"/>
+        </w:rPr>
+        <w:t>,</w:t>
+      </w:r>
+      <w:r>
+        <w:rPr>
+          <w:rFonts w:ascii="Times New Roman" w:hAnsi="Times New Roman" w:cs="Times New Roman"/>
+          <w:sz w:val="28"/>
+          <w:szCs w:val="28"/>
+        </w:rPr>
+        <w:t xml:space="preserve"> де вказані</w:t>
+      </w:r>
+      <w:r>
+        <w:rPr>
+          <w:rFonts w:ascii="Times New Roman" w:hAnsi="Times New Roman" w:cs="Times New Roman"/>
+          <w:sz w:val="28"/>
+          <w:szCs w:val="28"/>
+        </w:rPr>
+        <w:t xml:space="preserve"> всі: </w:t>
+      </w:r>
+    </w:p>
+    <w:p>
+      <w:pPr>
+        <w:pStyle w:val="a5"/>
+        <w:numPr>
+          <w:ilvl w:val="0"/>
+          <w:numId w:val="2"/>
+        </w:numPr>
+        <w:rPr>
+          <w:rFonts w:ascii="Times New Roman" w:hAnsi="Times New Roman" w:cs="Times New Roman"/>
+          <w:sz w:val="28"/>
+          <w:szCs w:val="28"/>
+        </w:rPr>
+      </w:pPr>
+      <w:proofErr w:type="spellStart"/>
+      <w:r>
+        <w:rPr>
+          <w:rFonts w:ascii="Times New Roman" w:hAnsi="Times New Roman" w:cs="Times New Roman"/>
+          <w:sz w:val="28"/>
+          <w:szCs w:val="28"/>
+        </w:rPr>
+        <w:t>контроллери</w:t>
+      </w:r>
+      <w:proofErr w:type="spellEnd"/>
+      <w:r>
+        <w:rPr>
+          <w:rFonts w:ascii="Times New Roman" w:hAnsi="Times New Roman" w:cs="Times New Roman"/>
+          <w:sz w:val="28"/>
+          <w:szCs w:val="28"/>
+        </w:rPr>
+        <w:t xml:space="preserve">, </w:t>
+      </w:r>
+    </w:p>
+    <w:p>
+      <w:pPr>
+        <w:pStyle w:val="a5"/>
+        <w:numPr>
+          <w:ilvl w:val="0"/>
+          <w:numId w:val="2"/>
+        </w:numPr>
+        <w:rPr>
+          <w:rFonts w:ascii="Times New Roman" w:hAnsi="Times New Roman" w:cs="Times New Roman"/>
+          <w:sz w:val="28"/>
+          <w:szCs w:val="28"/>
+        </w:rPr>
+      </w:pPr>
+      <w:r>
+        <w:rPr>
+          <w:rFonts w:ascii="Times New Roman" w:hAnsi="Times New Roman" w:cs="Times New Roman"/>
+          <w:sz w:val="28"/>
+          <w:szCs w:val="28"/>
+        </w:rPr>
+        <w:t xml:space="preserve">методи, </w:t>
+      </w:r>
+    </w:p>
+    <w:p>
+      <w:pPr>
+        <w:pStyle w:val="a5"/>
+        <w:numPr>
+          <w:ilvl w:val="0"/>
+          <w:numId w:val="2"/>
+        </w:numPr>
+        <w:rPr>
+          <w:rFonts w:ascii="Times New Roman" w:hAnsi="Times New Roman" w:cs="Times New Roman"/>
+          <w:sz w:val="28"/>
+          <w:szCs w:val="28"/>
+        </w:rPr>
+      </w:pPr>
+      <w:r>
+        <w:rPr>
+          <w:rFonts w:ascii="Times New Roman" w:hAnsi="Times New Roman" w:cs="Times New Roman"/>
+          <w:sz w:val="28"/>
+          <w:szCs w:val="28"/>
+        </w:rPr>
+        <w:t xml:space="preserve">моделі, </w:t>
+      </w:r>
+    </w:p>
+    <w:p>
+      <w:pPr>
+        <w:pStyle w:val="a5"/>
+        <w:numPr>
+          <w:ilvl w:val="0"/>
+          <w:numId w:val="2"/>
+        </w:numPr>
+        <w:rPr>
+          <w:rFonts w:ascii="Times New Roman" w:hAnsi="Times New Roman" w:cs="Times New Roman"/>
+          <w:sz w:val="28"/>
+          <w:szCs w:val="28"/>
+        </w:rPr>
+      </w:pPr>
+      <w:r>
+        <w:rPr>
+          <w:rFonts w:ascii="Times New Roman" w:hAnsi="Times New Roman" w:cs="Times New Roman"/>
+          <w:sz w:val="28"/>
+          <w:szCs w:val="28"/>
+        </w:rPr>
+        <w:t xml:space="preserve">атрибути, </w:t>
+      </w:r>
+    </w:p>
+    <w:p>
+      <w:pPr>
+        <w:pStyle w:val="a5"/>
+        <w:numPr>
+          <w:ilvl w:val="0"/>
+          <w:numId w:val="2"/>
+        </w:numPr>
+        <w:rPr>
+          <w:rFonts w:ascii="Times New Roman" w:hAnsi="Times New Roman" w:cs="Times New Roman"/>
+          <w:sz w:val="28"/>
+          <w:szCs w:val="28"/>
+        </w:rPr>
+      </w:pPr>
+      <w:r>
+        <w:rPr>
+          <w:rFonts w:ascii="Times New Roman" w:hAnsi="Times New Roman" w:cs="Times New Roman"/>
+          <w:sz w:val="28"/>
+          <w:szCs w:val="28"/>
+        </w:rPr>
+        <w:t xml:space="preserve">варіанти відповідей з серверу, </w:t>
+      </w:r>
+    </w:p>
+    <w:p>
+      <w:pPr>
+        <w:pStyle w:val="a5"/>
+        <w:numPr>
+          <w:ilvl w:val="0"/>
+          <w:numId w:val="2"/>
+        </w:numPr>
+        <w:rPr>
+          <w:rFonts w:ascii="Times New Roman" w:hAnsi="Times New Roman" w:cs="Times New Roman"/>
+          <w:sz w:val="28"/>
+          <w:szCs w:val="28"/>
+        </w:rPr>
+      </w:pPr>
+      <w:r>
+        <w:rPr>
+          <w:rFonts w:ascii="Times New Roman" w:hAnsi="Times New Roman" w:cs="Times New Roman"/>
+          <w:sz w:val="28"/>
+          <w:szCs w:val="28"/>
+        </w:rPr>
+        <w:t>приклади запитів.</w:t>
+      </w:r>
+    </w:p>
+    <w:p>
+      <w:pPr>
+        <w:rPr>
+          <w:rFonts w:ascii="Times New Roman" w:hAnsi="Times New Roman" w:cs="Times New Roman"/>
+          <w:sz w:val="28"/>
+          <w:szCs w:val="28"/>
+        </w:rPr>
+      </w:pPr>
+      <w:r>
+        <w:rPr>
+          <w:rFonts w:ascii="Times New Roman" w:hAnsi="Times New Roman" w:cs="Times New Roman"/>
+          <w:sz w:val="28"/>
+          <w:szCs w:val="28"/>
+        </w:rPr>
+        <w:br w:type="page"/>
+      </w:r>
+    </w:p>
+    <w:p>
+      <w:pPr>
+        <w:rPr>
+          <w:rFonts w:ascii="Times New Roman" w:hAnsi="Times New Roman" w:cs="Times New Roman"/>
+          <w:sz w:val="28"/>
+          <w:szCs w:val="28"/>
+        </w:rPr>
+      </w:pPr>
+      <w:r>
+        <w:rPr>
+          <w:rFonts w:ascii="Times New Roman" w:hAnsi="Times New Roman" w:cs="Times New Roman"/>
+          <w:sz w:val="28"/>
+          <w:szCs w:val="28"/>
+        </w:rPr>
+        <w:lastRenderedPageBreak/>
+        <w:t xml:space="preserve">Самі запити можна виконувати натиснувши </w:t>
+      </w:r>
+      <w:r>
+        <w:rPr>
+          <w:rFonts w:ascii="Times New Roman" w:hAnsi="Times New Roman" w:cs="Times New Roman"/>
+          <w:sz w:val="28"/>
+          <w:szCs w:val="28"/>
+          <w:lang w:val="ru-RU"/>
+        </w:rPr>
+        <w:t>«</w:t>
+      </w:r>
+      <w:r>
+        <w:rPr>
+          <w:rFonts w:ascii="Times New Roman" w:hAnsi="Times New Roman" w:cs="Times New Roman"/>
+          <w:sz w:val="28"/>
+          <w:szCs w:val="28"/>
+          <w:lang w:val="en-US"/>
+        </w:rPr>
+        <w:t>Try</w:t>
+      </w:r>
+      <w:r>
+        <w:rPr>
+          <w:rFonts w:ascii="Times New Roman" w:hAnsi="Times New Roman" w:cs="Times New Roman"/>
+          <w:sz w:val="28"/>
+          <w:szCs w:val="28"/>
+          <w:lang w:val="ru-RU"/>
+        </w:rPr>
+        <w:t xml:space="preserve"> </w:t>
+      </w:r>
+      <w:r>
+        <w:rPr>
+          <w:rFonts w:ascii="Times New Roman" w:hAnsi="Times New Roman" w:cs="Times New Roman"/>
+          <w:sz w:val="28"/>
+          <w:szCs w:val="28"/>
+          <w:lang w:val="en-US"/>
+        </w:rPr>
+        <w:t>it</w:t>
+      </w:r>
+      <w:r>
+        <w:rPr>
+          <w:rFonts w:ascii="Times New Roman" w:hAnsi="Times New Roman" w:cs="Times New Roman"/>
+          <w:sz w:val="28"/>
+          <w:szCs w:val="28"/>
+          <w:lang w:val="ru-RU"/>
+        </w:rPr>
+        <w:t xml:space="preserve"> </w:t>
+      </w:r>
+      <w:r>
+        <w:rPr>
+          <w:rFonts w:ascii="Times New Roman" w:hAnsi="Times New Roman" w:cs="Times New Roman"/>
+          <w:sz w:val="28"/>
+          <w:szCs w:val="28"/>
+          <w:lang w:val="en-US"/>
+        </w:rPr>
+        <w:t>out</w:t>
+      </w:r>
+      <w:r>
+        <w:rPr>
+          <w:rFonts w:ascii="Times New Roman" w:hAnsi="Times New Roman" w:cs="Times New Roman"/>
+          <w:sz w:val="28"/>
+          <w:szCs w:val="28"/>
+          <w:lang w:val="ru-RU"/>
+        </w:rPr>
+        <w:t>»</w:t>
+      </w:r>
+      <w:r>
+        <w:rPr>
+          <w:rFonts w:ascii="Times New Roman" w:hAnsi="Times New Roman" w:cs="Times New Roman"/>
+          <w:sz w:val="28"/>
+          <w:szCs w:val="28"/>
+        </w:rPr>
+        <w:t xml:space="preserve"> отримавши шляхи, </w:t>
+      </w:r>
+    </w:p>
+    <w:p>
+      <w:pPr>
+        <w:rPr>
+          <w:rFonts w:ascii="Times New Roman" w:hAnsi="Times New Roman" w:cs="Times New Roman"/>
+          <w:sz w:val="28"/>
+          <w:szCs w:val="28"/>
+        </w:rPr>
+      </w:pPr>
+      <w:r>
+        <w:rPr>
+          <w:rFonts w:ascii="Times New Roman" w:hAnsi="Times New Roman" w:cs="Times New Roman"/>
+          <w:sz w:val="28"/>
+          <w:szCs w:val="28"/>
+        </w:rPr>
+        <w:t xml:space="preserve">які </w:t>
+      </w:r>
+      <w:proofErr w:type="spellStart"/>
+      <w:r>
+        <w:rPr>
+          <w:rFonts w:ascii="Times New Roman" w:hAnsi="Times New Roman" w:cs="Times New Roman"/>
+          <w:sz w:val="28"/>
+          <w:szCs w:val="28"/>
+        </w:rPr>
+        <w:t>використовав</w:t>
+      </w:r>
+      <w:proofErr w:type="spellEnd"/>
+      <w:r>
+        <w:rPr>
+          <w:rFonts w:ascii="Times New Roman" w:hAnsi="Times New Roman" w:cs="Times New Roman"/>
+          <w:sz w:val="28"/>
+          <w:szCs w:val="28"/>
+          <w:lang w:val="ru-RU"/>
+        </w:rPr>
+        <w:t xml:space="preserve"> </w:t>
+      </w:r>
+      <w:r>
+        <w:rPr>
+          <w:rFonts w:ascii="Times New Roman" w:hAnsi="Times New Roman" w:cs="Times New Roman"/>
+          <w:sz w:val="28"/>
+          <w:szCs w:val="28"/>
+          <w:lang w:val="en-US"/>
+        </w:rPr>
+        <w:t>Swagger</w:t>
+      </w:r>
+      <w:r>
+        <w:rPr>
+          <w:rFonts w:ascii="Times New Roman" w:hAnsi="Times New Roman" w:cs="Times New Roman"/>
+          <w:sz w:val="28"/>
+          <w:szCs w:val="28"/>
+          <w:lang w:val="ru-RU"/>
+        </w:rPr>
+        <w:t xml:space="preserve"> </w:t>
+      </w:r>
+      <w:r>
+        <w:rPr>
+          <w:rFonts w:ascii="Times New Roman" w:hAnsi="Times New Roman" w:cs="Times New Roman"/>
+          <w:sz w:val="28"/>
+          <w:szCs w:val="28"/>
+        </w:rPr>
+        <w:t xml:space="preserve"> для їх здійснення</w:t>
+      </w:r>
+      <w:r>
+        <w:rPr>
+          <w:rFonts w:ascii="Times New Roman" w:hAnsi="Times New Roman" w:cs="Times New Roman"/>
+          <w:sz w:val="28"/>
+          <w:szCs w:val="28"/>
+        </w:rPr>
+        <w:t>:</w:t>
+      </w:r>
+    </w:p>
+    <w:p>
+      <w:pPr>
+        <w:rPr>
+          <w:rFonts w:ascii="Times New Roman" w:hAnsi="Times New Roman" w:cs="Times New Roman"/>
+          <w:sz w:val="32"/>
+          <w:szCs w:val="32"/>
+        </w:rPr>
+      </w:pPr>
+    </w:p>
+    <w:p>
+      <w:pPr>
+        <w:rPr>
+          <w:rFonts w:ascii="Times New Roman" w:hAnsi="Times New Roman" w:cs="Times New Roman"/>
+          <w:sz w:val="28"/>
+          <w:szCs w:val="28"/>
+        </w:rPr>
+      </w:pPr>
+      <w:r>
+        <w:rPr>
+          <w:noProof/>
+        </w:rPr>
+        <w:drawing>
+          <wp:inline distT="0" distB="0" distL="0" distR="0" wp14:anchorId="66E185B1" wp14:editId="0AE41DB0">
+            <wp:extent cx="4371975" cy="1762125"/>
+            <wp:effectExtent l="0" t="0" r="9525" b="9525"/>
+            <wp:docPr id="7" name="Рисунок 7"/>
+            <wp:cNvGraphicFramePr>
+              <a:graphicFrameLocks xmlns:a="http://schemas.openxmlformats.org/drawingml/2006/main" noChangeAspect="1"/>
+            </wp:cNvGraphicFramePr>
+            <a:graphic xmlns:a="http://schemas.openxmlformats.org/drawingml/2006/main">
+              <a:graphicData uri="http://schemas.openxmlformats.org/drawingml/2006/picture">
+                <pic:pic xmlns:pic="http://schemas.openxmlformats.org/drawingml/2006/picture">
+                  <pic:nvPicPr>
+                    <pic:cNvPr id="1" name=""/>
+                    <pic:cNvPicPr/>
+                  </pic:nvPicPr>
+                  <pic:blipFill>
+                    <a:blip r:embed="rId7"/>
+                    <a:stretch>
+                      <a:fillRect/>
+                    </a:stretch>
+                  </pic:blipFill>
+                  <pic:spPr>
+                    <a:xfrm>
+                      <a:off x="0" y="0"/>
+                      <a:ext cx="4371975" cy="1762125"/>
+                    </a:xfrm>
+                    <a:prstGeom prst="rect">
+                      <a:avLst/>
+                    </a:prstGeom>
+                  </pic:spPr>
+                </pic:pic>
+              </a:graphicData>
+            </a:graphic>
+          </wp:inline>
+        </w:drawing>
+      </w:r>
+    </w:p>
+    <w:p>
+      <w:pPr>
+        <w:rPr>
+          <w:rFonts w:ascii="Times New Roman" w:hAnsi="Times New Roman" w:cs="Times New Roman"/>
+          <w:sz w:val="28"/>
+          <w:szCs w:val="28"/>
+        </w:rPr>
+      </w:pPr>
+    </w:p>
+    <w:p>
+      <w:pPr>
+        <w:rPr>
+          <w:rFonts w:ascii="Times New Roman" w:hAnsi="Times New Roman" w:cs="Times New Roman"/>
+          <w:sz w:val="28"/>
+          <w:szCs w:val="28"/>
+        </w:rPr>
+      </w:pPr>
+      <w:r>
+        <w:rPr>
+          <w:rFonts w:ascii="Times New Roman" w:hAnsi="Times New Roman" w:cs="Times New Roman"/>
+          <w:sz w:val="28"/>
+          <w:szCs w:val="28"/>
+        </w:rPr>
+        <w:t>Та отримати відповідь:</w:t>
+      </w:r>
+    </w:p>
+    <w:p>
+      <w:pPr>
+        <w:rPr>
+          <w:rFonts w:ascii="Times New Roman" w:hAnsi="Times New Roman" w:cs="Times New Roman"/>
+          <w:sz w:val="28"/>
+          <w:szCs w:val="28"/>
+        </w:rPr>
+      </w:pPr>
+    </w:p>
+    <w:p>
+      <w:pPr>
+        <w:rPr>
+          <w:rFonts w:ascii="Times New Roman" w:hAnsi="Times New Roman" w:cs="Times New Roman"/>
+          <w:sz w:val="28"/>
+          <w:szCs w:val="28"/>
+        </w:rPr>
+      </w:pPr>
+      <w:r>
+        <w:rPr>
+          <w:noProof/>
+        </w:rPr>
+        <w:drawing>
+          <wp:inline distT="0" distB="0" distL="0" distR="0" wp14:anchorId="6926CFCC" wp14:editId="672734D5">
+            <wp:extent cx="5940425" cy="4977130"/>
+            <wp:effectExtent l="0" t="0" r="3175" b="0"/>
+            <wp:docPr id="9" name="Рисунок 9"/>
+            <wp:cNvGraphicFramePr>
+              <a:graphicFrameLocks xmlns:a="http://schemas.openxmlformats.org/drawingml/2006/main" noChangeAspect="1"/>
+            </wp:cNvGraphicFramePr>
+            <a:graphic xmlns:a="http://schemas.openxmlformats.org/drawingml/2006/main">
+              <a:graphicData uri="http://schemas.openxmlformats.org/drawingml/2006/picture">
+                <pic:pic xmlns:pic="http://schemas.openxmlformats.org/drawingml/2006/picture">
+                  <pic:nvPicPr>
+                    <pic:cNvPr id="1" name=""/>
+                    <pic:cNvPicPr/>
+                  </pic:nvPicPr>
+                  <pic:blipFill>
+                    <a:blip r:embed="rId8"/>
+                    <a:stretch>
+                      <a:fillRect/>
+                    </a:stretch>
+                  </pic:blipFill>
+                  <pic:spPr>
+                    <a:xfrm>
+                      <a:off x="0" y="0"/>
+                      <a:ext cx="5940425" cy="4977130"/>
+                    </a:xfrm>
+                    <a:prstGeom prst="rect">
+                      <a:avLst/>
+                    </a:prstGeom>
+                  </pic:spPr>
+                </pic:pic>
+              </a:graphicData>
+            </a:graphic>
+          </wp:inline>
+        </w:drawing>
+      </w:r>
+      <w:r>
+        <w:rPr>
+          <w:rFonts w:ascii="Times New Roman" w:hAnsi="Times New Roman" w:cs="Times New Roman"/>
+          <w:sz w:val="28"/>
+          <w:szCs w:val="28"/>
+        </w:rPr>
+        <w:br/>
+      </w:r>
+    </w:p>
+    <w:p>
+      <w:pPr>
+        <w:jc w:val="center"/>
+        <w:rPr>
+          <w:rFonts w:ascii="Times New Roman" w:hAnsi="Times New Roman" w:cs="Times New Roman"/>
+          <w:sz w:val="32"/>
+          <w:szCs w:val="32"/>
+          <w:lang w:val="en-US"/>
+        </w:rPr>
+      </w:pPr>
+      <w:r>
+        <w:rPr>
+          <w:rFonts w:ascii="Times New Roman" w:hAnsi="Times New Roman" w:cs="Times New Roman"/>
+          <w:sz w:val="32"/>
+          <w:szCs w:val="32"/>
+          <w:lang w:val="en-US"/>
+        </w:rPr>
+        <w:lastRenderedPageBreak/>
+        <w:t>Shops</w:t>
+      </w:r>
+      <w:r>
+        <w:rPr>
+          <w:rFonts w:ascii="Times New Roman" w:hAnsi="Times New Roman" w:cs="Times New Roman"/>
+          <w:sz w:val="32"/>
+          <w:szCs w:val="32"/>
+        </w:rPr>
+        <w:t xml:space="preserve"> </w:t>
+      </w:r>
+      <w:r>
+        <w:rPr>
+          <w:rFonts w:ascii="Times New Roman" w:hAnsi="Times New Roman" w:cs="Times New Roman"/>
+          <w:sz w:val="32"/>
+          <w:szCs w:val="32"/>
+          <w:lang w:val="en-US"/>
+        </w:rPr>
+        <w:t>to</w:t>
+      </w:r>
+      <w:r>
+        <w:rPr>
+          <w:rFonts w:ascii="Times New Roman" w:hAnsi="Times New Roman" w:cs="Times New Roman"/>
+          <w:sz w:val="32"/>
+          <w:szCs w:val="32"/>
+        </w:rPr>
+        <w:t xml:space="preserve"> </w:t>
+      </w:r>
+      <w:r>
+        <w:rPr>
+          <w:rFonts w:ascii="Times New Roman" w:hAnsi="Times New Roman" w:cs="Times New Roman"/>
+          <w:sz w:val="32"/>
+          <w:szCs w:val="32"/>
+          <w:lang w:val="en-US"/>
+        </w:rPr>
+        <w:t>TMS</w:t>
+      </w:r>
+    </w:p>
+    <w:p>
+      <w:pPr>
+        <w:spacing w:after="120" w:line="360" w:lineRule="auto"/>
+        <w:ind w:firstLine="709"/>
+        <w:jc w:val="both"/>
+        <w:rPr>
+          <w:rFonts w:ascii="Times New Roman" w:hAnsi="Times New Roman" w:cs="Times New Roman"/>
+          <w:sz w:val="28"/>
+          <w:szCs w:val="28"/>
+        </w:rPr>
+      </w:pPr>
+      <w:r>
+        <w:rPr>
+          <w:rFonts w:ascii="Times New Roman" w:hAnsi="Times New Roman" w:cs="Times New Roman"/>
+          <w:sz w:val="28"/>
+          <w:szCs w:val="28"/>
+        </w:rPr>
+        <w:t xml:space="preserve">Кожного дня в 6 годин ранку з </w:t>
+      </w:r>
+      <w:r>
+        <w:rPr>
+          <w:rFonts w:ascii="Times New Roman" w:hAnsi="Times New Roman" w:cs="Times New Roman"/>
+          <w:sz w:val="28"/>
+          <w:szCs w:val="28"/>
+          <w:lang w:val="en-US"/>
+        </w:rPr>
+        <w:t>SQL</w:t>
+      </w:r>
+      <w:r>
+        <w:rPr>
+          <w:rFonts w:ascii="Times New Roman" w:hAnsi="Times New Roman" w:cs="Times New Roman"/>
+          <w:sz w:val="28"/>
+          <w:szCs w:val="28"/>
+        </w:rPr>
+        <w:t>26-</w:t>
+      </w:r>
+      <w:r>
+        <w:rPr>
+          <w:rFonts w:ascii="Times New Roman" w:hAnsi="Times New Roman" w:cs="Times New Roman"/>
+          <w:sz w:val="28"/>
+          <w:szCs w:val="28"/>
+          <w:lang w:val="en-US"/>
+        </w:rPr>
+        <w:t>Shops</w:t>
+      </w:r>
+      <w:r>
+        <w:rPr>
+          <w:rFonts w:ascii="Times New Roman" w:hAnsi="Times New Roman" w:cs="Times New Roman"/>
+          <w:sz w:val="28"/>
+          <w:szCs w:val="28"/>
+        </w:rPr>
+        <w:t xml:space="preserve"> </w:t>
+      </w:r>
+      <w:r>
+        <w:rPr>
+          <w:rFonts w:ascii="Times New Roman" w:hAnsi="Times New Roman" w:cs="Times New Roman"/>
+          <w:sz w:val="28"/>
+          <w:szCs w:val="28"/>
+        </w:rPr>
+        <w:t>відбирається інформація про магазини</w:t>
+      </w:r>
+      <w:r>
+        <w:rPr>
+          <w:rFonts w:ascii="Times New Roman" w:hAnsi="Times New Roman" w:cs="Times New Roman"/>
+          <w:sz w:val="28"/>
+          <w:szCs w:val="28"/>
+        </w:rPr>
+        <w:t xml:space="preserve">, у яких </w:t>
+      </w:r>
+      <w:proofErr w:type="spellStart"/>
+      <w:r>
+        <w:rPr>
+          <w:rFonts w:ascii="Times New Roman" w:hAnsi="Times New Roman" w:cs="Times New Roman"/>
+          <w:sz w:val="28"/>
+          <w:szCs w:val="28"/>
+          <w:lang w:val="en-US"/>
+        </w:rPr>
+        <w:t>StatusId</w:t>
+      </w:r>
+      <w:proofErr w:type="spellEnd"/>
+      <w:r>
+        <w:rPr>
+          <w:rFonts w:ascii="Times New Roman" w:hAnsi="Times New Roman" w:cs="Times New Roman"/>
+          <w:sz w:val="28"/>
+          <w:szCs w:val="28"/>
+        </w:rPr>
+        <w:t xml:space="preserve"> = 4,</w:t>
+      </w:r>
+      <w:r>
+        <w:rPr>
+          <w:rFonts w:ascii="Times New Roman" w:hAnsi="Times New Roman" w:cs="Times New Roman"/>
+          <w:sz w:val="28"/>
+          <w:szCs w:val="28"/>
+        </w:rPr>
+        <w:t xml:space="preserve"> 8, 12, 16, 20, 25. Масив цих магазинів відправляється на </w:t>
+      </w:r>
+      <w:hyperlink r:id="rId9" w:history="1">
+        <w:r>
+          <w:rPr>
+            <w:rStyle w:val="a3"/>
+            <w:rFonts w:ascii="Times New Roman" w:hAnsi="Times New Roman" w:cs="Times New Roman"/>
+            <w:sz w:val="28"/>
+            <w:szCs w:val="28"/>
+          </w:rPr>
+          <w:t>https://s0.sngtrans.com.ua/api/hs/rest/waypoints</w:t>
+        </w:r>
+      </w:hyperlink>
+      <w:r>
+        <w:rPr>
+          <w:rFonts w:ascii="Times New Roman" w:hAnsi="Times New Roman" w:cs="Times New Roman"/>
+          <w:sz w:val="28"/>
+          <w:szCs w:val="28"/>
+        </w:rPr>
+        <w:t xml:space="preserve"> </w:t>
+      </w:r>
+      <w:r>
+        <w:rPr>
+          <w:rFonts w:ascii="Times New Roman" w:hAnsi="Times New Roman" w:cs="Times New Roman"/>
+          <w:sz w:val="28"/>
+          <w:szCs w:val="28"/>
+        </w:rPr>
+        <w:t>(</w:t>
+      </w:r>
+      <w:r>
+        <w:rPr>
+          <w:rFonts w:ascii="Times New Roman" w:hAnsi="Times New Roman" w:cs="Times New Roman"/>
+          <w:sz w:val="28"/>
+          <w:szCs w:val="28"/>
+          <w:lang w:val="en-US"/>
+        </w:rPr>
+        <w:t>post</w:t>
+      </w:r>
+      <w:r>
+        <w:rPr>
+          <w:rFonts w:ascii="Times New Roman" w:hAnsi="Times New Roman" w:cs="Times New Roman"/>
+          <w:sz w:val="28"/>
+          <w:szCs w:val="28"/>
+        </w:rPr>
+        <w:t xml:space="preserve"> </w:t>
+      </w:r>
+      <w:r>
+        <w:rPr>
+          <w:rFonts w:ascii="Times New Roman" w:hAnsi="Times New Roman" w:cs="Times New Roman"/>
+          <w:sz w:val="28"/>
+          <w:szCs w:val="28"/>
+        </w:rPr>
+        <w:t xml:space="preserve">запитом додає нові данні, </w:t>
+      </w:r>
+      <w:r>
+        <w:rPr>
+          <w:rFonts w:ascii="Times New Roman" w:hAnsi="Times New Roman" w:cs="Times New Roman"/>
+          <w:sz w:val="28"/>
+          <w:szCs w:val="28"/>
+          <w:lang w:val="en-US"/>
+        </w:rPr>
+        <w:t>put</w:t>
+      </w:r>
+      <w:r>
+        <w:rPr>
+          <w:rFonts w:ascii="Times New Roman" w:hAnsi="Times New Roman" w:cs="Times New Roman"/>
+          <w:sz w:val="28"/>
+          <w:szCs w:val="28"/>
+        </w:rPr>
+        <w:t xml:space="preserve"> </w:t>
+      </w:r>
+      <w:r>
+        <w:rPr>
+          <w:rFonts w:ascii="Times New Roman" w:hAnsi="Times New Roman" w:cs="Times New Roman"/>
+          <w:sz w:val="28"/>
+          <w:szCs w:val="28"/>
+          <w:lang w:val="en-US"/>
+        </w:rPr>
+        <w:t>–</w:t>
+      </w:r>
+      <w:r>
+        <w:rPr>
+          <w:rFonts w:ascii="Times New Roman" w:hAnsi="Times New Roman" w:cs="Times New Roman"/>
+          <w:sz w:val="28"/>
+          <w:szCs w:val="28"/>
+        </w:rPr>
+        <w:softHyphen/>
+        <w:t xml:space="preserve"> оновлює данні</w:t>
+      </w:r>
+      <w:r>
+        <w:rPr>
+          <w:rFonts w:ascii="Times New Roman" w:hAnsi="Times New Roman" w:cs="Times New Roman"/>
+          <w:sz w:val="28"/>
+          <w:szCs w:val="28"/>
+        </w:rPr>
+        <w:t>)</w:t>
+      </w:r>
+      <w:r>
+        <w:rPr>
+          <w:rFonts w:ascii="Times New Roman" w:hAnsi="Times New Roman" w:cs="Times New Roman"/>
+          <w:sz w:val="28"/>
+          <w:szCs w:val="28"/>
+        </w:rPr>
+        <w:t>.</w:t>
+      </w:r>
+      <w:bookmarkStart w:id="0" w:name="_GoBack"/>
+      <w:bookmarkEnd w:id="0"/>
+    </w:p>
+    <w:p>
+      <w:pPr>
+        <w:spacing w:line="360" w:lineRule="auto"/>
+        <w:ind w:firstLine="709"/>
+        <w:rPr>
+          <w:rFonts w:ascii="Times New Roman" w:hAnsi="Times New Roman" w:cs="Times New Roman"/>
+          <w:sz w:val="28"/>
+          <w:szCs w:val="28"/>
+        </w:rPr>
+      </w:pPr>
+      <w:r>
+        <w:rPr>
+          <w:rFonts w:ascii="Times New Roman" w:hAnsi="Times New Roman" w:cs="Times New Roman"/>
+          <w:sz w:val="28"/>
+          <w:szCs w:val="28"/>
+        </w:rPr>
+        <w:t>Заповнює даними так</w:t>
+      </w:r>
+      <w:r>
+        <w:rPr>
+          <w:rFonts w:ascii="Times New Roman" w:hAnsi="Times New Roman" w:cs="Times New Roman"/>
+          <w:sz w:val="28"/>
+          <w:szCs w:val="28"/>
+        </w:rPr>
+        <w:t>і</w:t>
+      </w:r>
+      <w:r>
+        <w:rPr>
+          <w:rFonts w:ascii="Times New Roman" w:hAnsi="Times New Roman" w:cs="Times New Roman"/>
+          <w:sz w:val="28"/>
+          <w:szCs w:val="28"/>
+        </w:rPr>
+        <w:t xml:space="preserve"> пол</w:t>
+      </w:r>
+      <w:r>
+        <w:rPr>
+          <w:rFonts w:ascii="Times New Roman" w:hAnsi="Times New Roman" w:cs="Times New Roman"/>
+          <w:sz w:val="28"/>
+          <w:szCs w:val="28"/>
+        </w:rPr>
+        <w:t>я</w:t>
+      </w:r>
+      <w:r>
+        <w:rPr>
+          <w:rFonts w:ascii="Times New Roman" w:hAnsi="Times New Roman" w:cs="Times New Roman"/>
+          <w:sz w:val="28"/>
+          <w:szCs w:val="28"/>
+        </w:rPr>
+        <w:t>:</w:t>
+      </w:r>
+    </w:p>
+    <w:p>
+      <w:pPr>
+        <w:pStyle w:val="a5"/>
+        <w:numPr>
+          <w:ilvl w:val="0"/>
+          <w:numId w:val="3"/>
+        </w:numPr>
+        <w:spacing w:line="360" w:lineRule="auto"/>
+        <w:rPr>
+          <w:rFonts w:ascii="Times New Roman" w:hAnsi="Times New Roman" w:cs="Times New Roman"/>
+          <w:sz w:val="28"/>
+          <w:szCs w:val="28"/>
+        </w:rPr>
+      </w:pPr>
+      <w:r>
+        <w:rPr>
+          <w:rFonts w:ascii="Times New Roman" w:hAnsi="Times New Roman" w:cs="Times New Roman"/>
+          <w:sz w:val="28"/>
+          <w:szCs w:val="28"/>
+          <w:lang w:val="en-US"/>
+        </w:rPr>
+        <w:t>id</w:t>
+      </w:r>
+      <w:r>
+        <w:rPr>
+          <w:rFonts w:ascii="Times New Roman" w:hAnsi="Times New Roman" w:cs="Times New Roman"/>
+          <w:sz w:val="28"/>
+          <w:szCs w:val="28"/>
+        </w:rPr>
+        <w:t xml:space="preserve"> (</w:t>
+      </w:r>
+      <w:r>
+        <w:rPr>
+          <w:rFonts w:ascii="Times New Roman" w:hAnsi="Times New Roman" w:cs="Times New Roman"/>
+          <w:sz w:val="28"/>
+          <w:szCs w:val="28"/>
+          <w:lang w:val="en-US"/>
+        </w:rPr>
+        <w:t>string</w:t>
+      </w:r>
+      <w:r>
+        <w:rPr>
+          <w:rFonts w:ascii="Times New Roman" w:hAnsi="Times New Roman" w:cs="Times New Roman"/>
+          <w:sz w:val="28"/>
+          <w:szCs w:val="28"/>
+        </w:rPr>
+        <w:t>) – номер магазину;</w:t>
+      </w:r>
+    </w:p>
+    <w:p>
+      <w:pPr>
+        <w:pStyle w:val="a5"/>
+        <w:numPr>
+          <w:ilvl w:val="0"/>
+          <w:numId w:val="3"/>
+        </w:numPr>
+        <w:spacing w:line="360" w:lineRule="auto"/>
+        <w:rPr>
+          <w:rFonts w:ascii="Times New Roman" w:hAnsi="Times New Roman" w:cs="Times New Roman"/>
+          <w:sz w:val="28"/>
+          <w:szCs w:val="28"/>
+        </w:rPr>
+      </w:pPr>
+      <w:r>
+        <w:rPr>
+          <w:rFonts w:ascii="Times New Roman" w:hAnsi="Times New Roman" w:cs="Times New Roman"/>
+          <w:sz w:val="28"/>
+          <w:szCs w:val="28"/>
+          <w:lang w:val="en-US"/>
+        </w:rPr>
+        <w:t>name</w:t>
+      </w:r>
+      <w:r>
+        <w:rPr>
+          <w:rFonts w:ascii="Times New Roman" w:hAnsi="Times New Roman" w:cs="Times New Roman"/>
+          <w:sz w:val="28"/>
+          <w:szCs w:val="28"/>
+        </w:rPr>
+        <w:t xml:space="preserve"> (</w:t>
+      </w:r>
+      <w:r>
+        <w:rPr>
+          <w:rFonts w:ascii="Times New Roman" w:hAnsi="Times New Roman" w:cs="Times New Roman"/>
+          <w:sz w:val="28"/>
+          <w:szCs w:val="28"/>
+          <w:lang w:val="en-US"/>
+        </w:rPr>
+        <w:t>string</w:t>
+      </w:r>
+      <w:r>
+        <w:rPr>
+          <w:rFonts w:ascii="Times New Roman" w:hAnsi="Times New Roman" w:cs="Times New Roman"/>
+          <w:sz w:val="28"/>
+          <w:szCs w:val="28"/>
+        </w:rPr>
+        <w:t>)</w:t>
+      </w:r>
+      <w:r>
+        <w:rPr>
+          <w:rFonts w:ascii="Times New Roman" w:hAnsi="Times New Roman" w:cs="Times New Roman"/>
+          <w:sz w:val="28"/>
+          <w:szCs w:val="28"/>
+        </w:rPr>
+        <w:t xml:space="preserve"> –</w:t>
+      </w:r>
+      <w:r>
+        <w:rPr>
+          <w:rFonts w:ascii="Times New Roman" w:hAnsi="Times New Roman" w:cs="Times New Roman"/>
+          <w:sz w:val="28"/>
+          <w:szCs w:val="28"/>
+        </w:rPr>
+        <w:t xml:space="preserve"> </w:t>
+      </w:r>
+      <w:r>
+        <w:rPr>
+          <w:rFonts w:ascii="Times New Roman" w:hAnsi="Times New Roman" w:cs="Times New Roman"/>
+          <w:sz w:val="28"/>
+          <w:szCs w:val="28"/>
+        </w:rPr>
+        <w:softHyphen/>
+        <w:t>номер магазину + місто;</w:t>
+      </w:r>
+    </w:p>
+    <w:p>
+      <w:pPr>
+        <w:pStyle w:val="a5"/>
+        <w:numPr>
+          <w:ilvl w:val="0"/>
+          <w:numId w:val="3"/>
+        </w:numPr>
+        <w:spacing w:line="360" w:lineRule="auto"/>
+        <w:rPr>
+          <w:rFonts w:ascii="Times New Roman" w:hAnsi="Times New Roman" w:cs="Times New Roman"/>
+          <w:sz w:val="28"/>
+          <w:szCs w:val="28"/>
+        </w:rPr>
+      </w:pPr>
+      <w:r>
+        <w:rPr>
+          <w:rFonts w:ascii="Times New Roman" w:hAnsi="Times New Roman" w:cs="Times New Roman"/>
+          <w:sz w:val="28"/>
+          <w:szCs w:val="28"/>
+          <w:lang w:val="en-US"/>
+        </w:rPr>
+        <w:t>address (string)</w:t>
+      </w:r>
+      <w:r>
+        <w:rPr>
+          <w:rFonts w:ascii="Times New Roman" w:hAnsi="Times New Roman" w:cs="Times New Roman"/>
+          <w:sz w:val="28"/>
+          <w:szCs w:val="28"/>
+        </w:rPr>
+        <w:t xml:space="preserve"> –</w:t>
+      </w:r>
+      <w:r>
+        <w:rPr>
+          <w:rFonts w:ascii="Times New Roman" w:hAnsi="Times New Roman" w:cs="Times New Roman"/>
+          <w:sz w:val="28"/>
+          <w:szCs w:val="28"/>
+        </w:rPr>
+        <w:t xml:space="preserve"> </w:t>
+      </w:r>
+      <w:r>
+        <w:rPr>
+          <w:rFonts w:ascii="Times New Roman" w:hAnsi="Times New Roman" w:cs="Times New Roman"/>
+          <w:sz w:val="28"/>
+          <w:szCs w:val="28"/>
+        </w:rPr>
+        <w:softHyphen/>
+        <w:t>повна адреса;</w:t>
+      </w:r>
+    </w:p>
+    <w:p>
+      <w:pPr>
+        <w:pStyle w:val="a5"/>
+        <w:numPr>
+          <w:ilvl w:val="0"/>
+          <w:numId w:val="3"/>
+        </w:numPr>
+        <w:spacing w:line="360" w:lineRule="auto"/>
+        <w:rPr>
+          <w:rFonts w:ascii="Times New Roman" w:hAnsi="Times New Roman" w:cs="Times New Roman"/>
+          <w:sz w:val="28"/>
+          <w:szCs w:val="28"/>
+        </w:rPr>
+      </w:pPr>
+      <w:proofErr w:type="spellStart"/>
+      <w:r>
+        <w:rPr>
+          <w:rFonts w:ascii="Times New Roman" w:hAnsi="Times New Roman" w:cs="Times New Roman"/>
+          <w:sz w:val="28"/>
+          <w:szCs w:val="28"/>
+          <w:lang w:val="en-US"/>
+        </w:rPr>
+        <w:t>lat</w:t>
+      </w:r>
+      <w:proofErr w:type="spellEnd"/>
+      <w:r>
+        <w:rPr>
+          <w:rFonts w:ascii="Times New Roman" w:hAnsi="Times New Roman" w:cs="Times New Roman"/>
+          <w:sz w:val="28"/>
+          <w:szCs w:val="28"/>
+          <w:lang w:val="en-US"/>
+        </w:rPr>
+        <w:t xml:space="preserve"> (double)</w:t>
+      </w:r>
+      <w:r>
+        <w:rPr>
+          <w:rFonts w:ascii="Times New Roman" w:hAnsi="Times New Roman" w:cs="Times New Roman"/>
+          <w:sz w:val="28"/>
+          <w:szCs w:val="28"/>
+        </w:rPr>
+        <w:t xml:space="preserve"> –</w:t>
+      </w:r>
+      <w:r>
+        <w:rPr>
+          <w:rFonts w:ascii="Times New Roman" w:hAnsi="Times New Roman" w:cs="Times New Roman"/>
+          <w:sz w:val="28"/>
+          <w:szCs w:val="28"/>
+        </w:rPr>
+        <w:t xml:space="preserve"> </w:t>
+      </w:r>
+      <w:r>
+        <w:rPr>
+          <w:rFonts w:ascii="Times New Roman" w:hAnsi="Times New Roman" w:cs="Times New Roman"/>
+          <w:sz w:val="28"/>
+          <w:szCs w:val="28"/>
+        </w:rPr>
+        <w:softHyphen/>
+        <w:t>широта;</w:t>
+      </w:r>
+    </w:p>
+    <w:p>
+      <w:pPr>
+        <w:pStyle w:val="a5"/>
+        <w:numPr>
+          <w:ilvl w:val="0"/>
+          <w:numId w:val="3"/>
+        </w:numPr>
+        <w:spacing w:line="360" w:lineRule="auto"/>
+        <w:rPr>
+          <w:rFonts w:ascii="Times New Roman" w:hAnsi="Times New Roman" w:cs="Times New Roman"/>
+          <w:sz w:val="28"/>
+          <w:szCs w:val="28"/>
+        </w:rPr>
+      </w:pPr>
+      <w:proofErr w:type="spellStart"/>
+      <w:r>
+        <w:rPr>
+          <w:rFonts w:ascii="Times New Roman" w:hAnsi="Times New Roman" w:cs="Times New Roman"/>
+          <w:sz w:val="28"/>
+          <w:szCs w:val="28"/>
+          <w:lang w:val="en-US"/>
+        </w:rPr>
+        <w:t>lon</w:t>
+      </w:r>
+      <w:proofErr w:type="spellEnd"/>
+      <w:r>
+        <w:rPr>
+          <w:rFonts w:ascii="Times New Roman" w:hAnsi="Times New Roman" w:cs="Times New Roman"/>
+          <w:sz w:val="28"/>
+          <w:szCs w:val="28"/>
+          <w:lang w:val="en-US"/>
+        </w:rPr>
+        <w:t>(double)</w:t>
+      </w:r>
+      <w:r>
+        <w:rPr>
+          <w:rFonts w:ascii="Times New Roman" w:hAnsi="Times New Roman" w:cs="Times New Roman"/>
+          <w:sz w:val="28"/>
+          <w:szCs w:val="28"/>
+        </w:rPr>
+        <w:t xml:space="preserve"> </w:t>
+      </w:r>
+      <w:r>
+        <w:rPr>
+          <w:rFonts w:ascii="Times New Roman" w:hAnsi="Times New Roman" w:cs="Times New Roman"/>
+          <w:sz w:val="28"/>
+          <w:szCs w:val="28"/>
+        </w:rPr>
+        <w:t>–</w:t>
+      </w:r>
+      <w:r>
+        <w:rPr>
+          <w:rFonts w:ascii="Times New Roman" w:hAnsi="Times New Roman" w:cs="Times New Roman"/>
+          <w:sz w:val="28"/>
+          <w:szCs w:val="28"/>
+          <w:lang w:val="en-US"/>
+        </w:rPr>
+        <w:softHyphen/>
+      </w:r>
+      <w:r>
+        <w:rPr>
+          <w:rFonts w:ascii="Times New Roman" w:hAnsi="Times New Roman" w:cs="Times New Roman"/>
+          <w:sz w:val="28"/>
+          <w:szCs w:val="28"/>
+        </w:rPr>
+        <w:t xml:space="preserve"> довгота;</w:t>
+      </w:r>
+    </w:p>
+    <w:p>
+      <w:pPr>
+        <w:pStyle w:val="a5"/>
+        <w:numPr>
+          <w:ilvl w:val="0"/>
+          <w:numId w:val="3"/>
+        </w:numPr>
+        <w:spacing w:line="360" w:lineRule="auto"/>
+        <w:rPr>
+          <w:rFonts w:ascii="Times New Roman" w:hAnsi="Times New Roman" w:cs="Times New Roman"/>
+          <w:sz w:val="28"/>
+          <w:szCs w:val="28"/>
+        </w:rPr>
+      </w:pPr>
+      <w:proofErr w:type="spellStart"/>
+      <w:r>
+        <w:rPr>
+          <w:rFonts w:ascii="Times New Roman" w:hAnsi="Times New Roman" w:cs="Times New Roman"/>
+          <w:sz w:val="28"/>
+          <w:szCs w:val="28"/>
+          <w:lang w:val="en-US"/>
+        </w:rPr>
+        <w:t>contactPhone</w:t>
+      </w:r>
+      <w:proofErr w:type="spellEnd"/>
+      <w:r>
+        <w:rPr>
+          <w:rFonts w:ascii="Times New Roman" w:hAnsi="Times New Roman" w:cs="Times New Roman"/>
+          <w:sz w:val="28"/>
+          <w:szCs w:val="28"/>
+          <w:lang w:val="en-US"/>
+        </w:rPr>
+        <w:t xml:space="preserve"> (string)</w:t>
+      </w:r>
+      <w:r>
+        <w:rPr>
+          <w:rFonts w:ascii="Times New Roman" w:hAnsi="Times New Roman" w:cs="Times New Roman"/>
+          <w:sz w:val="28"/>
+          <w:szCs w:val="28"/>
+        </w:rPr>
+        <w:t xml:space="preserve"> </w:t>
+      </w:r>
+      <w:r>
+        <w:rPr>
+          <w:rFonts w:ascii="Times New Roman" w:hAnsi="Times New Roman" w:cs="Times New Roman"/>
+          <w:sz w:val="28"/>
+          <w:szCs w:val="28"/>
+        </w:rPr>
+        <w:t>–</w:t>
+      </w:r>
+      <w:r>
+        <w:rPr>
+          <w:rFonts w:ascii="Times New Roman" w:hAnsi="Times New Roman" w:cs="Times New Roman"/>
+          <w:sz w:val="28"/>
+          <w:szCs w:val="28"/>
+        </w:rPr>
+        <w:softHyphen/>
+        <w:t xml:space="preserve"> контактний номер;</w:t>
+      </w:r>
+    </w:p>
+    <w:p>
+      <w:pPr>
+        <w:pStyle w:val="a5"/>
+        <w:numPr>
+          <w:ilvl w:val="0"/>
+          <w:numId w:val="3"/>
+        </w:numPr>
+        <w:spacing w:line="360" w:lineRule="auto"/>
+        <w:rPr>
+          <w:rFonts w:ascii="Times New Roman" w:hAnsi="Times New Roman" w:cs="Times New Roman"/>
+          <w:sz w:val="28"/>
+          <w:szCs w:val="28"/>
+        </w:rPr>
+      </w:pPr>
+      <w:r>
+        <w:rPr>
+          <w:rFonts w:ascii="Times New Roman" w:hAnsi="Times New Roman" w:cs="Times New Roman"/>
+          <w:sz w:val="28"/>
+          <w:szCs w:val="28"/>
+          <w:lang w:val="en-US"/>
+        </w:rPr>
+        <w:t>type (string)</w:t>
+      </w:r>
+      <w:r>
+        <w:rPr>
+          <w:rFonts w:ascii="Times New Roman" w:hAnsi="Times New Roman" w:cs="Times New Roman"/>
+          <w:sz w:val="28"/>
+          <w:szCs w:val="28"/>
+        </w:rPr>
+        <w:t xml:space="preserve"> </w:t>
+      </w:r>
+      <w:r>
+        <w:rPr>
+          <w:rFonts w:ascii="Times New Roman" w:hAnsi="Times New Roman" w:cs="Times New Roman"/>
+          <w:sz w:val="28"/>
+          <w:szCs w:val="28"/>
+        </w:rPr>
+        <w:t>–</w:t>
+      </w:r>
+      <w:r>
+        <w:rPr>
+          <w:rFonts w:ascii="Times New Roman" w:hAnsi="Times New Roman" w:cs="Times New Roman"/>
+          <w:sz w:val="28"/>
+          <w:szCs w:val="28"/>
+        </w:rPr>
+        <w:softHyphen/>
+        <w:t xml:space="preserve"> «</w:t>
+      </w:r>
+      <w:proofErr w:type="spellStart"/>
+      <w:r>
+        <w:rPr>
+          <w:rFonts w:ascii="Times New Roman" w:hAnsi="Times New Roman" w:cs="Times New Roman"/>
+          <w:sz w:val="28"/>
+          <w:szCs w:val="28"/>
+        </w:rPr>
+        <w:t>DeliveryPoint</w:t>
+      </w:r>
+      <w:proofErr w:type="spellEnd"/>
+      <w:r>
+        <w:rPr>
+          <w:rFonts w:ascii="Times New Roman" w:hAnsi="Times New Roman" w:cs="Times New Roman"/>
+          <w:sz w:val="28"/>
+          <w:szCs w:val="28"/>
+        </w:rPr>
+        <w:t>»</w:t>
+      </w:r>
+    </w:p>
+    <w:p>
+      <w:pPr>
+        <w:pStyle w:val="a5"/>
+        <w:numPr>
+          <w:ilvl w:val="0"/>
+          <w:numId w:val="3"/>
+        </w:numPr>
+        <w:spacing w:line="360" w:lineRule="auto"/>
+        <w:rPr>
+          <w:rFonts w:ascii="Times New Roman" w:hAnsi="Times New Roman" w:cs="Times New Roman"/>
+          <w:sz w:val="28"/>
+          <w:szCs w:val="28"/>
+        </w:rPr>
+      </w:pPr>
+      <w:proofErr w:type="spellStart"/>
+      <w:r>
+        <w:rPr>
+          <w:rFonts w:ascii="Times New Roman" w:hAnsi="Times New Roman" w:cs="Times New Roman"/>
+          <w:sz w:val="28"/>
+          <w:szCs w:val="28"/>
+          <w:lang w:val="en-US"/>
+        </w:rPr>
+        <w:t>dateRegisterNumber</w:t>
+      </w:r>
+      <w:proofErr w:type="spellEnd"/>
+      <w:r>
+        <w:rPr>
+          <w:rFonts w:ascii="Times New Roman" w:hAnsi="Times New Roman" w:cs="Times New Roman"/>
+          <w:sz w:val="28"/>
+          <w:szCs w:val="28"/>
+          <w:lang w:val="en-US"/>
+        </w:rPr>
+        <w:t xml:space="preserve"> (string)</w:t>
+      </w:r>
+      <w:r>
+        <w:rPr>
+          <w:rFonts w:ascii="Times New Roman" w:hAnsi="Times New Roman" w:cs="Times New Roman"/>
+          <w:sz w:val="28"/>
+          <w:szCs w:val="28"/>
+        </w:rPr>
+        <w:t xml:space="preserve"> –</w:t>
+      </w:r>
+      <w:r>
+        <w:rPr>
+          <w:rFonts w:ascii="Times New Roman" w:hAnsi="Times New Roman" w:cs="Times New Roman"/>
+          <w:sz w:val="28"/>
+          <w:szCs w:val="28"/>
+        </w:rPr>
+        <w:t xml:space="preserve"> </w:t>
+      </w:r>
+      <w:r>
+        <w:rPr>
+          <w:rFonts w:ascii="Times New Roman" w:hAnsi="Times New Roman" w:cs="Times New Roman"/>
+          <w:sz w:val="28"/>
+          <w:szCs w:val="28"/>
+        </w:rPr>
+        <w:softHyphen/>
+        <w:t>дата останнього оновлення даних</w:t>
+      </w:r>
+    </w:p>
+    <w:p>
+      <w:pPr>
+        <w:rPr>
+          <w:rFonts w:ascii="Times New Roman" w:hAnsi="Times New Roman" w:cs="Times New Roman"/>
+          <w:sz w:val="32"/>
+          <w:szCs w:val="32"/>
+          <w:lang w:val="en-US"/>
+        </w:rPr>
+      </w:pPr>
+      <w:r>
+        <w:rPr>
+          <w:rFonts w:ascii="Times New Roman" w:hAnsi="Times New Roman" w:cs="Times New Roman"/>
+          <w:sz w:val="32"/>
+          <w:szCs w:val="32"/>
+          <w:lang w:val="en-US"/>
+        </w:rPr>
+        <w:br w:type="page"/>
+      </w:r>
+    </w:p>
+    <w:p>
+      <w:pPr>
+        <w:spacing w:line="360" w:lineRule="auto"/>
+        <w:jc w:val="center"/>
+        <w:rPr>
+          <w:rFonts w:ascii="Times New Roman" w:hAnsi="Times New Roman" w:cs="Times New Roman"/>
+          <w:sz w:val="32"/>
+          <w:szCs w:val="32"/>
+          <w:lang w:val="ru-RU"/>
+        </w:rPr>
+      </w:pPr>
+      <w:proofErr w:type="spellStart"/>
+      <w:r>
+        <w:rPr>
+          <w:rFonts w:ascii="Times New Roman" w:hAnsi="Times New Roman" w:cs="Times New Roman"/>
+          <w:sz w:val="32"/>
+          <w:szCs w:val="32"/>
+          <w:lang w:val="en-US"/>
+        </w:rPr>
+        <w:lastRenderedPageBreak/>
+        <w:t>ShopsInfo</w:t>
+      </w:r>
+      <w:proofErr w:type="spellEnd"/>
+    </w:p>
+    <w:p>
+      <w:pPr>
+        <w:spacing w:after="120" w:line="360" w:lineRule="auto"/>
+        <w:ind w:firstLine="709"/>
+        <w:jc w:val="both"/>
+        <w:rPr>
+          <w:rFonts w:ascii="Times New Roman" w:hAnsi="Times New Roman" w:cs="Times New Roman"/>
+          <w:sz w:val="28"/>
+          <w:szCs w:val="28"/>
+        </w:rPr>
+      </w:pPr>
+      <w:r>
+        <w:rPr>
+          <w:rFonts w:ascii="Times New Roman" w:hAnsi="Times New Roman" w:cs="Times New Roman"/>
+          <w:sz w:val="28"/>
+          <w:szCs w:val="28"/>
+        </w:rPr>
+        <w:t xml:space="preserve">При переході за посиланням </w:t>
+      </w:r>
+      <w:hyperlink r:id="rId10" w:history="1">
+        <w:r>
+          <w:rPr>
+            <w:rStyle w:val="a3"/>
+            <w:rFonts w:ascii="Times New Roman" w:hAnsi="Times New Roman" w:cs="Times New Roman"/>
+            <w:sz w:val="28"/>
+            <w:szCs w:val="28"/>
+          </w:rPr>
+          <w:t>http://shop-services.avrora.lan/</w:t>
+        </w:r>
+        <w:proofErr w:type="spellStart"/>
+        <w:r>
+          <w:rPr>
+            <w:rStyle w:val="a3"/>
+            <w:rFonts w:ascii="Times New Roman" w:hAnsi="Times New Roman" w:cs="Times New Roman"/>
+            <w:sz w:val="28"/>
+            <w:szCs w:val="28"/>
+            <w:lang w:val="en-US"/>
+          </w:rPr>
+          <w:t>shopsinfo</w:t>
+        </w:r>
+        <w:proofErr w:type="spellEnd"/>
+      </w:hyperlink>
+      <w:r>
+        <w:rPr>
+          <w:rFonts w:ascii="Times New Roman" w:hAnsi="Times New Roman" w:cs="Times New Roman"/>
+          <w:sz w:val="28"/>
+          <w:szCs w:val="28"/>
+        </w:rPr>
+        <w:t xml:space="preserve"> </w:t>
+      </w:r>
+      <w:r>
+        <w:rPr>
+          <w:rFonts w:ascii="Times New Roman" w:hAnsi="Times New Roman" w:cs="Times New Roman"/>
+          <w:sz w:val="28"/>
+          <w:szCs w:val="28"/>
+          <w:lang w:val="ru-RU"/>
+        </w:rPr>
+        <w:t>:</w:t>
+      </w:r>
+    </w:p>
+    <w:p>
+      <w:pPr>
+        <w:spacing w:line="360" w:lineRule="auto"/>
+        <w:ind w:firstLine="709"/>
+        <w:jc w:val="both"/>
+        <w:rPr>
+          <w:rFonts w:ascii="Times New Roman" w:hAnsi="Times New Roman" w:cs="Times New Roman"/>
+          <w:sz w:val="28"/>
+          <w:szCs w:val="28"/>
+          <w:lang w:val="ru-RU"/>
+        </w:rPr>
+      </w:pPr>
+      <w:r>
+        <w:rPr>
+          <w:rFonts w:ascii="Times New Roman" w:hAnsi="Times New Roman" w:cs="Times New Roman"/>
+          <w:sz w:val="28"/>
+          <w:szCs w:val="28"/>
+        </w:rPr>
+        <w:t>Отримаємо список всіх магазинів</w:t>
+      </w:r>
+      <w:r>
+        <w:rPr>
+          <w:rFonts w:ascii="Times New Roman" w:hAnsi="Times New Roman" w:cs="Times New Roman"/>
+          <w:sz w:val="28"/>
+          <w:szCs w:val="28"/>
+        </w:rPr>
+        <w:t xml:space="preserve"> (</w:t>
+      </w:r>
+      <w:proofErr w:type="spellStart"/>
+      <w:r>
+        <w:rPr>
+          <w:rFonts w:ascii="Times New Roman" w:hAnsi="Times New Roman" w:cs="Times New Roman"/>
+          <w:sz w:val="28"/>
+          <w:szCs w:val="28"/>
+          <w:lang w:val="en-US"/>
+        </w:rPr>
+        <w:t>shopInfoModels</w:t>
+      </w:r>
+      <w:proofErr w:type="spellEnd"/>
+      <w:r>
+        <w:rPr>
+          <w:rFonts w:ascii="Times New Roman" w:hAnsi="Times New Roman" w:cs="Times New Roman"/>
+          <w:sz w:val="28"/>
+          <w:szCs w:val="28"/>
+        </w:rPr>
+        <w:t>) з детальною інформацією про кожен з них</w:t>
+      </w:r>
+      <w:r>
+        <w:rPr>
+          <w:rFonts w:ascii="Times New Roman" w:hAnsi="Times New Roman" w:cs="Times New Roman"/>
+          <w:sz w:val="28"/>
+          <w:szCs w:val="28"/>
+          <w:lang w:val="ru-RU"/>
+        </w:rPr>
+        <w:t>:</w:t>
+      </w:r>
+    </w:p>
+    <w:p>
+      <w:pPr>
+        <w:spacing w:line="360" w:lineRule="auto"/>
+        <w:jc w:val="center"/>
+        <w:rPr>
+          <w:rFonts w:ascii="Times New Roman" w:hAnsi="Times New Roman" w:cs="Times New Roman"/>
+          <w:sz w:val="28"/>
+          <w:szCs w:val="28"/>
+        </w:rPr>
+      </w:pPr>
+      <w:r>
+        <w:rPr>
+          <w:noProof/>
+          <w:lang w:eastAsia="uk-UA"/>
+        </w:rPr>
+        <w:drawing>
+          <wp:inline distT="0" distB="0" distL="0" distR="0" wp14:anchorId="4D0C81D5" wp14:editId="73DD9879">
+            <wp:extent cx="5940425" cy="3295650"/>
+            <wp:effectExtent l="0" t="0" r="3175" b="0"/>
+            <wp:docPr id="2" name="Рисунок 2"/>
+            <wp:cNvGraphicFramePr>
+              <a:graphicFrameLocks xmlns:a="http://schemas.openxmlformats.org/drawingml/2006/main" noChangeAspect="1"/>
+            </wp:cNvGraphicFramePr>
+            <a:graphic xmlns:a="http://schemas.openxmlformats.org/drawingml/2006/main">
+              <a:graphicData uri="http://schemas.openxmlformats.org/drawingml/2006/picture">
+                <pic:pic xmlns:pic="http://schemas.openxmlformats.org/drawingml/2006/picture">
+                  <pic:nvPicPr>
+                    <pic:cNvPr id="1" name=""/>
+                    <pic:cNvPicPr/>
+                  </pic:nvPicPr>
+                  <pic:blipFill>
+                    <a:blip r:embed="rId11"/>
+                    <a:stretch>
+                      <a:fillRect/>
+                    </a:stretch>
+                  </pic:blipFill>
+                  <pic:spPr>
+                    <a:xfrm>
+                      <a:off x="0" y="0"/>
+                      <a:ext cx="5940425" cy="3295650"/>
+                    </a:xfrm>
+                    <a:prstGeom prst="rect">
+                      <a:avLst/>
+                    </a:prstGeom>
+                  </pic:spPr>
+                </pic:pic>
+              </a:graphicData>
+            </a:graphic>
+          </wp:inline>
+        </w:drawing>
+      </w:r>
+    </w:p>
+    <w:p>
+      <w:pPr>
+        <w:spacing w:line="360" w:lineRule="auto"/>
+        <w:ind w:firstLine="708"/>
+        <w:jc w:val="both"/>
+        <w:rPr>
+          <w:rFonts w:ascii="Times New Roman" w:hAnsi="Times New Roman" w:cs="Times New Roman"/>
+          <w:sz w:val="28"/>
+          <w:szCs w:val="28"/>
+        </w:rPr>
+      </w:pPr>
+      <w:r>
+        <w:rPr>
+          <w:rFonts w:ascii="Times New Roman" w:hAnsi="Times New Roman" w:cs="Times New Roman"/>
+          <w:sz w:val="28"/>
+          <w:szCs w:val="28"/>
+        </w:rPr>
+        <w:t>статус відповіді (</w:t>
+      </w:r>
+      <w:r>
+        <w:rPr>
+          <w:rFonts w:ascii="Times New Roman" w:hAnsi="Times New Roman" w:cs="Times New Roman"/>
+          <w:sz w:val="28"/>
+          <w:szCs w:val="28"/>
+          <w:lang w:val="en-US"/>
+        </w:rPr>
+        <w:t>Status</w:t>
+      </w:r>
+      <w:r>
+        <w:rPr>
+          <w:rFonts w:ascii="Times New Roman" w:hAnsi="Times New Roman" w:cs="Times New Roman"/>
+          <w:sz w:val="28"/>
+          <w:szCs w:val="28"/>
+        </w:rPr>
+        <w:t xml:space="preserve">), та повідомлення відносно </w:t>
+      </w:r>
+      <w:proofErr w:type="spellStart"/>
+      <w:r>
+        <w:rPr>
+          <w:rFonts w:ascii="Times New Roman" w:hAnsi="Times New Roman" w:cs="Times New Roman"/>
+          <w:sz w:val="28"/>
+          <w:szCs w:val="28"/>
+        </w:rPr>
+        <w:t>статуса</w:t>
+      </w:r>
+      <w:proofErr w:type="spellEnd"/>
+      <w:r>
+        <w:rPr>
+          <w:rFonts w:ascii="Times New Roman" w:hAnsi="Times New Roman" w:cs="Times New Roman"/>
+          <w:sz w:val="28"/>
+          <w:szCs w:val="28"/>
+        </w:rPr>
+        <w:t xml:space="preserve"> (</w:t>
+      </w:r>
+      <w:r>
+        <w:rPr>
+          <w:rFonts w:ascii="Times New Roman" w:hAnsi="Times New Roman" w:cs="Times New Roman"/>
+          <w:sz w:val="28"/>
+          <w:szCs w:val="28"/>
+          <w:lang w:val="en-US"/>
+        </w:rPr>
+        <w:t>Message</w:t>
+      </w:r>
+      <w:r>
+        <w:rPr>
+          <w:rFonts w:ascii="Times New Roman" w:hAnsi="Times New Roman" w:cs="Times New Roman"/>
+          <w:sz w:val="28"/>
+          <w:szCs w:val="28"/>
+        </w:rPr>
+        <w:t>):</w:t>
+      </w:r>
+    </w:p>
+    <w:p>
+      <w:pPr>
+        <w:spacing w:line="360" w:lineRule="auto"/>
+        <w:ind w:firstLine="708"/>
+        <w:jc w:val="center"/>
+        <w:rPr>
+          <w:rFonts w:ascii="Times New Roman" w:hAnsi="Times New Roman" w:cs="Times New Roman"/>
+          <w:sz w:val="28"/>
+          <w:szCs w:val="28"/>
+        </w:rPr>
+      </w:pPr>
+      <w:r>
+        <w:rPr>
+          <w:noProof/>
+          <w:lang w:eastAsia="uk-UA"/>
+        </w:rPr>
+        <w:drawing>
+          <wp:inline distT="0" distB="0" distL="0" distR="0" wp14:anchorId="29DCE873" wp14:editId="3637F3FF">
+            <wp:extent cx="2295525" cy="428625"/>
+            <wp:effectExtent l="0" t="0" r="9525" b="9525"/>
+            <wp:docPr id="3" name="Рисунок 3"/>
+            <wp:cNvGraphicFramePr>
+              <a:graphicFrameLocks xmlns:a="http://schemas.openxmlformats.org/drawingml/2006/main" noChangeAspect="1"/>
+            </wp:cNvGraphicFramePr>
+            <a:graphic xmlns:a="http://schemas.openxmlformats.org/drawingml/2006/main">
+              <a:graphicData uri="http://schemas.openxmlformats.org/drawingml/2006/picture">
+                <pic:pic xmlns:pic="http://schemas.openxmlformats.org/drawingml/2006/picture">
+                  <pic:nvPicPr>
+                    <pic:cNvPr id="1" name=""/>
+                    <pic:cNvPicPr/>
+                  </pic:nvPicPr>
+                  <pic:blipFill>
+                    <a:blip r:embed="rId12"/>
+                    <a:stretch>
+                      <a:fillRect/>
+                    </a:stretch>
+                  </pic:blipFill>
+                  <pic:spPr>
+                    <a:xfrm>
+                      <a:off x="0" y="0"/>
                       <a:ext cx="2295525" cy="428625"/>
                     </a:xfrm>
                     <a:prstGeom prst="rect">
@@ -458,50 +2080,267 @@
           <w:szCs w:val="28"/>
           <w:lang w:val="ru-RU"/>
         </w:rPr>
-        <w:t>Є можливість відфільтровати магазини по статусу, для цього необхідно дотати /</w:t>
-      </w:r>
-      <w:r>
-        <w:rPr>
-          <w:rFonts w:ascii="Times New Roman" w:hAnsi="Times New Roman" w:cs="Times New Roman"/>
-          <w:sz w:val="28"/>
-          <w:szCs w:val="28"/>
-          <w:lang w:val="ru-RU"/>
-        </w:rPr>
-        <w:t xml:space="preserve">status?id= </w:t>
-      </w:r>
-      <w:r>
-        <w:rPr>
-          <w:rFonts w:ascii="Times New Roman" w:hAnsi="Times New Roman" w:cs="Times New Roman"/>
-          <w:sz w:val="28"/>
-          <w:szCs w:val="28"/>
-          <w:lang w:val="ru-RU"/>
-        </w:rPr>
-        <w:t>та вказати необхідний статус.</w:t>
-      </w:r>
-      <w:bookmarkStart w:id="0" w:name="_GoBack"/>
-      <w:bookmarkEnd w:id="0"/>
-    </w:p>
-    <w:p>
-      <w:pPr>
-        <w:spacing w:line="360" w:lineRule="auto"/>
-        <w:ind w:firstLine="708"/>
-        <w:rPr>
-          <w:rFonts w:ascii="Times New Roman" w:hAnsi="Times New Roman" w:cs="Times New Roman"/>
-          <w:sz w:val="28"/>
-          <w:szCs w:val="28"/>
-          <w:lang w:val="ru-RU"/>
-        </w:rPr>
-      </w:pPr>
-      <w:r>
-        <w:rPr>
-          <w:rFonts w:ascii="Times New Roman" w:hAnsi="Times New Roman" w:cs="Times New Roman"/>
-          <w:sz w:val="28"/>
-          <w:szCs w:val="28"/>
-          <w:lang w:val="ru-RU"/>
-        </w:rPr>
-        <w:t xml:space="preserve">Наприклад при переході за посиланням </w:t>
-      </w:r>
-      <w:hyperlink r:id="rId7" w:history="1">
+        <w:t xml:space="preserve">Є </w:t>
+      </w:r>
+      <w:proofErr w:type="spellStart"/>
+      <w:r>
+        <w:rPr>
+          <w:rFonts w:ascii="Times New Roman" w:hAnsi="Times New Roman" w:cs="Times New Roman"/>
+          <w:sz w:val="28"/>
+          <w:szCs w:val="28"/>
+          <w:lang w:val="ru-RU"/>
+        </w:rPr>
+        <w:t>можливість</w:t>
+      </w:r>
+      <w:proofErr w:type="spellEnd"/>
+      <w:r>
+        <w:rPr>
+          <w:rFonts w:ascii="Times New Roman" w:hAnsi="Times New Roman" w:cs="Times New Roman"/>
+          <w:sz w:val="28"/>
+          <w:szCs w:val="28"/>
+          <w:lang w:val="ru-RU"/>
+        </w:rPr>
+        <w:t xml:space="preserve"> </w:t>
+      </w:r>
+      <w:proofErr w:type="spellStart"/>
+      <w:r>
+        <w:rPr>
+          <w:rFonts w:ascii="Times New Roman" w:hAnsi="Times New Roman" w:cs="Times New Roman"/>
+          <w:sz w:val="28"/>
+          <w:szCs w:val="28"/>
+          <w:lang w:val="ru-RU"/>
+        </w:rPr>
+        <w:t>відфільтровати</w:t>
+      </w:r>
+      <w:proofErr w:type="spellEnd"/>
+      <w:r>
+        <w:rPr>
+          <w:rFonts w:ascii="Times New Roman" w:hAnsi="Times New Roman" w:cs="Times New Roman"/>
+          <w:sz w:val="28"/>
+          <w:szCs w:val="28"/>
+          <w:lang w:val="ru-RU"/>
+        </w:rPr>
+        <w:t xml:space="preserve"> </w:t>
+      </w:r>
+      <w:proofErr w:type="spellStart"/>
+      <w:r>
+        <w:rPr>
+          <w:rFonts w:ascii="Times New Roman" w:hAnsi="Times New Roman" w:cs="Times New Roman"/>
+          <w:sz w:val="28"/>
+          <w:szCs w:val="28"/>
+          <w:lang w:val="ru-RU"/>
+        </w:rPr>
+        <w:t>магазини</w:t>
+      </w:r>
+      <w:proofErr w:type="spellEnd"/>
+      <w:r>
+        <w:rPr>
+          <w:rFonts w:ascii="Times New Roman" w:hAnsi="Times New Roman" w:cs="Times New Roman"/>
+          <w:sz w:val="28"/>
+          <w:szCs w:val="28"/>
+          <w:lang w:val="ru-RU"/>
+        </w:rPr>
+        <w:t xml:space="preserve"> по статусу, для </w:t>
+      </w:r>
+      <w:proofErr w:type="spellStart"/>
+      <w:r>
+        <w:rPr>
+          <w:rFonts w:ascii="Times New Roman" w:hAnsi="Times New Roman" w:cs="Times New Roman"/>
+          <w:sz w:val="28"/>
+          <w:szCs w:val="28"/>
+          <w:lang w:val="ru-RU"/>
+        </w:rPr>
+        <w:t>цього</w:t>
+      </w:r>
+      <w:proofErr w:type="spellEnd"/>
+      <w:r>
+        <w:rPr>
+          <w:rFonts w:ascii="Times New Roman" w:hAnsi="Times New Roman" w:cs="Times New Roman"/>
+          <w:sz w:val="28"/>
+          <w:szCs w:val="28"/>
+          <w:lang w:val="ru-RU"/>
+        </w:rPr>
+        <w:t xml:space="preserve"> </w:t>
+      </w:r>
+      <w:proofErr w:type="spellStart"/>
+      <w:r>
+        <w:rPr>
+          <w:rFonts w:ascii="Times New Roman" w:hAnsi="Times New Roman" w:cs="Times New Roman"/>
+          <w:sz w:val="28"/>
+          <w:szCs w:val="28"/>
+          <w:lang w:val="ru-RU"/>
+        </w:rPr>
+        <w:t>необхідно</w:t>
+      </w:r>
+      <w:proofErr w:type="spellEnd"/>
+      <w:r>
+        <w:rPr>
+          <w:rFonts w:ascii="Times New Roman" w:hAnsi="Times New Roman" w:cs="Times New Roman"/>
+          <w:sz w:val="28"/>
+          <w:szCs w:val="28"/>
+          <w:lang w:val="ru-RU"/>
+        </w:rPr>
+        <w:t xml:space="preserve"> </w:t>
+      </w:r>
+      <w:proofErr w:type="spellStart"/>
+      <w:r>
+        <w:rPr>
+          <w:rFonts w:ascii="Times New Roman" w:hAnsi="Times New Roman" w:cs="Times New Roman"/>
+          <w:sz w:val="28"/>
+          <w:szCs w:val="28"/>
+          <w:lang w:val="ru-RU"/>
+        </w:rPr>
+        <w:t>дотати</w:t>
+      </w:r>
+      <w:proofErr w:type="spellEnd"/>
+      <w:r>
+        <w:rPr>
+          <w:rFonts w:ascii="Times New Roman" w:hAnsi="Times New Roman" w:cs="Times New Roman"/>
+          <w:sz w:val="28"/>
+          <w:szCs w:val="28"/>
+          <w:lang w:val="ru-RU"/>
+        </w:rPr>
+        <w:t xml:space="preserve"> /</w:t>
+      </w:r>
+      <w:proofErr w:type="spellStart"/>
+      <w:r>
+        <w:rPr>
+          <w:rFonts w:ascii="Times New Roman" w:hAnsi="Times New Roman" w:cs="Times New Roman"/>
+          <w:sz w:val="28"/>
+          <w:szCs w:val="28"/>
+          <w:lang w:val="ru-RU"/>
+        </w:rPr>
+        <w:t>status?id</w:t>
+      </w:r>
+      <w:proofErr w:type="spellEnd"/>
+      <w:r>
+        <w:rPr>
+          <w:rFonts w:ascii="Times New Roman" w:hAnsi="Times New Roman" w:cs="Times New Roman"/>
+          <w:sz w:val="28"/>
+          <w:szCs w:val="28"/>
+          <w:lang w:val="ru-RU"/>
+        </w:rPr>
+        <w:t xml:space="preserve">= </w:t>
+      </w:r>
+      <w:r>
+        <w:rPr>
+          <w:rFonts w:ascii="Times New Roman" w:hAnsi="Times New Roman" w:cs="Times New Roman"/>
+          <w:sz w:val="28"/>
+          <w:szCs w:val="28"/>
+          <w:lang w:val="ru-RU"/>
+        </w:rPr>
+        <w:t xml:space="preserve">та </w:t>
+      </w:r>
+      <w:proofErr w:type="spellStart"/>
+      <w:r>
+        <w:rPr>
+          <w:rFonts w:ascii="Times New Roman" w:hAnsi="Times New Roman" w:cs="Times New Roman"/>
+          <w:sz w:val="28"/>
+          <w:szCs w:val="28"/>
+          <w:lang w:val="ru-RU"/>
+        </w:rPr>
+        <w:t>вказати</w:t>
+      </w:r>
+      <w:proofErr w:type="spellEnd"/>
+      <w:r>
+        <w:rPr>
+          <w:rFonts w:ascii="Times New Roman" w:hAnsi="Times New Roman" w:cs="Times New Roman"/>
+          <w:sz w:val="28"/>
+          <w:szCs w:val="28"/>
+          <w:lang w:val="ru-RU"/>
+        </w:rPr>
+        <w:t xml:space="preserve"> </w:t>
+      </w:r>
+      <w:proofErr w:type="spellStart"/>
+      <w:r>
+        <w:rPr>
+          <w:rFonts w:ascii="Times New Roman" w:hAnsi="Times New Roman" w:cs="Times New Roman"/>
+          <w:sz w:val="28"/>
+          <w:szCs w:val="28"/>
+          <w:lang w:val="ru-RU"/>
+        </w:rPr>
+        <w:t>необхідний</w:t>
+      </w:r>
+      <w:proofErr w:type="spellEnd"/>
+      <w:r>
+        <w:rPr>
+          <w:rFonts w:ascii="Times New Roman" w:hAnsi="Times New Roman" w:cs="Times New Roman"/>
+          <w:sz w:val="28"/>
+          <w:szCs w:val="28"/>
+          <w:lang w:val="ru-RU"/>
+        </w:rPr>
+        <w:t xml:space="preserve"> статус.</w:t>
+      </w:r>
+      <w:r>
+        <w:rPr>
+          <w:rFonts w:ascii="Times New Roman" w:hAnsi="Times New Roman" w:cs="Times New Roman"/>
+          <w:sz w:val="28"/>
+          <w:szCs w:val="28"/>
+          <w:lang w:val="ru-RU"/>
+        </w:rPr>
+        <w:t xml:space="preserve"> </w:t>
+      </w:r>
+      <w:proofErr w:type="spellStart"/>
+      <w:r>
+        <w:rPr>
+          <w:rFonts w:ascii="Times New Roman" w:hAnsi="Times New Roman" w:cs="Times New Roman"/>
+          <w:sz w:val="28"/>
+          <w:szCs w:val="28"/>
+          <w:lang w:val="ru-RU"/>
+        </w:rPr>
+        <w:t>Наприклад</w:t>
+      </w:r>
+      <w:proofErr w:type="spellEnd"/>
+      <w:r>
+        <w:rPr>
+          <w:rFonts w:ascii="Times New Roman" w:hAnsi="Times New Roman" w:cs="Times New Roman"/>
+          <w:sz w:val="28"/>
+          <w:szCs w:val="28"/>
+          <w:lang w:val="ru-RU"/>
+        </w:rPr>
+        <w:t xml:space="preserve"> при </w:t>
+      </w:r>
+      <w:proofErr w:type="spellStart"/>
+      <w:r>
+        <w:rPr>
+          <w:rFonts w:ascii="Times New Roman" w:hAnsi="Times New Roman" w:cs="Times New Roman"/>
+          <w:sz w:val="28"/>
+          <w:szCs w:val="28"/>
+          <w:lang w:val="ru-RU"/>
+        </w:rPr>
+        <w:t>переході</w:t>
+      </w:r>
+      <w:proofErr w:type="spellEnd"/>
+      <w:r>
+        <w:rPr>
+          <w:rFonts w:ascii="Times New Roman" w:hAnsi="Times New Roman" w:cs="Times New Roman"/>
+          <w:sz w:val="28"/>
+          <w:szCs w:val="28"/>
+          <w:lang w:val="ru-RU"/>
+        </w:rPr>
+        <w:t xml:space="preserve"> за </w:t>
+      </w:r>
+      <w:proofErr w:type="spellStart"/>
+      <w:r>
+        <w:rPr>
+          <w:rFonts w:ascii="Times New Roman" w:hAnsi="Times New Roman" w:cs="Times New Roman"/>
+          <w:sz w:val="28"/>
+          <w:szCs w:val="28"/>
+          <w:lang w:val="ru-RU"/>
+        </w:rPr>
+        <w:t>посиланням</w:t>
+      </w:r>
+      <w:proofErr w:type="spellEnd"/>
+      <w:r>
+        <w:rPr>
+          <w:rFonts w:ascii="Times New Roman" w:hAnsi="Times New Roman" w:cs="Times New Roman"/>
+          <w:sz w:val="28"/>
+          <w:szCs w:val="28"/>
+          <w:lang w:val="ru-RU"/>
+        </w:rPr>
+        <w:t xml:space="preserve"> </w:t>
+      </w:r>
+      <w:hyperlink r:id="rId13" w:history="1">
         <w:r>
           <w:rPr>
             <w:rStyle w:val="a3"/>
@@ -524,23 +2363,105 @@
           <w:szCs w:val="28"/>
         </w:rPr>
       </w:pPr>
-      <w:r>
-        <w:rPr>
-          <w:rFonts w:ascii="Times New Roman" w:hAnsi="Times New Roman" w:cs="Times New Roman"/>
-          <w:sz w:val="28"/>
-          <w:szCs w:val="28"/>
-          <w:lang w:val="ru-RU"/>
-        </w:rPr>
-        <w:t>Отримаємо список всіх магазинів</w:t>
-      </w:r>
-      <w:r>
-        <w:rPr>
-          <w:rFonts w:ascii="Times New Roman" w:hAnsi="Times New Roman" w:cs="Times New Roman"/>
-          <w:sz w:val="28"/>
-          <w:szCs w:val="28"/>
-          <w:lang w:val="ru-RU"/>
-        </w:rPr>
-        <w:t>, у яких StatusId = 25</w:t>
+      <w:proofErr w:type="spellStart"/>
+      <w:r>
+        <w:rPr>
+          <w:rFonts w:ascii="Times New Roman" w:hAnsi="Times New Roman" w:cs="Times New Roman"/>
+          <w:sz w:val="28"/>
+          <w:szCs w:val="28"/>
+          <w:lang w:val="ru-RU"/>
+        </w:rPr>
+        <w:t>Отримаємо</w:t>
+      </w:r>
+      <w:proofErr w:type="spellEnd"/>
+      <w:r>
+        <w:rPr>
+          <w:rFonts w:ascii="Times New Roman" w:hAnsi="Times New Roman" w:cs="Times New Roman"/>
+          <w:sz w:val="28"/>
+          <w:szCs w:val="28"/>
+          <w:lang w:val="ru-RU"/>
+        </w:rPr>
+        <w:t xml:space="preserve"> список </w:t>
+      </w:r>
+      <w:proofErr w:type="spellStart"/>
+      <w:r>
+        <w:rPr>
+          <w:rFonts w:ascii="Times New Roman" w:hAnsi="Times New Roman" w:cs="Times New Roman"/>
+          <w:sz w:val="28"/>
+          <w:szCs w:val="28"/>
+          <w:lang w:val="ru-RU"/>
+        </w:rPr>
+        <w:t>всіх</w:t>
+      </w:r>
+      <w:proofErr w:type="spellEnd"/>
+      <w:r>
+        <w:rPr>
+          <w:rFonts w:ascii="Times New Roman" w:hAnsi="Times New Roman" w:cs="Times New Roman"/>
+          <w:sz w:val="28"/>
+          <w:szCs w:val="28"/>
+          <w:lang w:val="ru-RU"/>
+        </w:rPr>
+        <w:t xml:space="preserve"> </w:t>
+      </w:r>
+      <w:proofErr w:type="spellStart"/>
+      <w:r>
+        <w:rPr>
+          <w:rFonts w:ascii="Times New Roman" w:hAnsi="Times New Roman" w:cs="Times New Roman"/>
+          <w:sz w:val="28"/>
+          <w:szCs w:val="28"/>
+          <w:lang w:val="ru-RU"/>
+        </w:rPr>
+        <w:t>магазинів</w:t>
+      </w:r>
+      <w:proofErr w:type="spellEnd"/>
+      <w:r>
+        <w:rPr>
+          <w:rFonts w:ascii="Times New Roman" w:hAnsi="Times New Roman" w:cs="Times New Roman"/>
+          <w:sz w:val="28"/>
+          <w:szCs w:val="28"/>
+          <w:lang w:val="ru-RU"/>
+        </w:rPr>
+        <w:t xml:space="preserve">, у </w:t>
+      </w:r>
+      <w:proofErr w:type="spellStart"/>
+      <w:r>
+        <w:rPr>
+          <w:rFonts w:ascii="Times New Roman" w:hAnsi="Times New Roman" w:cs="Times New Roman"/>
+          <w:sz w:val="28"/>
+          <w:szCs w:val="28"/>
+          <w:lang w:val="ru-RU"/>
+        </w:rPr>
+        <w:t>яких</w:t>
+      </w:r>
+      <w:proofErr w:type="spellEnd"/>
+      <w:r>
+        <w:rPr>
+          <w:rFonts w:ascii="Times New Roman" w:hAnsi="Times New Roman" w:cs="Times New Roman"/>
+          <w:sz w:val="28"/>
+          <w:szCs w:val="28"/>
+          <w:lang w:val="ru-RU"/>
+        </w:rPr>
+        <w:t xml:space="preserve"> </w:t>
+      </w:r>
+      <w:proofErr w:type="spellStart"/>
+      <w:r>
+        <w:rPr>
+          <w:rFonts w:ascii="Times New Roman" w:hAnsi="Times New Roman" w:cs="Times New Roman"/>
+          <w:sz w:val="28"/>
+          <w:szCs w:val="28"/>
+          <w:lang w:val="ru-RU"/>
+        </w:rPr>
+        <w:t>StatusId</w:t>
+      </w:r>
+      <w:proofErr w:type="spellEnd"/>
+      <w:r>
+        <w:rPr>
+          <w:rFonts w:ascii="Times New Roman" w:hAnsi="Times New Roman" w:cs="Times New Roman"/>
+          <w:sz w:val="28"/>
+          <w:szCs w:val="28"/>
+          <w:lang w:val="ru-RU"/>
+        </w:rPr>
+        <w:t xml:space="preserve"> = 25</w:t>
       </w:r>
       <w:r>
         <w:rPr>
@@ -561,6 +2482,7 @@
           <w:szCs w:val="32"/>
         </w:rPr>
       </w:pPr>
+      <w:proofErr w:type="spellStart"/>
       <w:r>
         <w:rPr>
           <w:rFonts w:ascii="Times New Roman" w:hAnsi="Times New Roman" w:cs="Times New Roman"/>
@@ -570,6 +2492,7 @@
         <w:lastRenderedPageBreak/>
         <w:t>StoreOpeningService</w:t>
       </w:r>
+      <w:proofErr w:type="spellEnd"/>
     </w:p>
     <w:p>
       <w:pPr>
@@ -619,7 +2542,7 @@
           <w:szCs w:val="28"/>
         </w:rPr>
       </w:pPr>
-      <w:hyperlink r:id="rId8" w:history="1">
+      <w:hyperlink r:id="rId14" w:history="1">
         <w:r>
           <w:rPr>
             <w:rStyle w:val="a3"/>
@@ -656,7 +2579,25 @@
           <w:sz w:val="28"/>
           <w:szCs w:val="28"/>
         </w:rPr>
-        <w:t xml:space="preserve">Де shop-services.avrora.lan </w:t>
+        <w:t xml:space="preserve">Де </w:t>
+      </w:r>
+      <w:proofErr w:type="spellStart"/>
+      <w:r>
+        <w:rPr>
+          <w:rFonts w:ascii="Times New Roman" w:hAnsi="Times New Roman" w:cs="Times New Roman"/>
+          <w:sz w:val="28"/>
+          <w:szCs w:val="28"/>
+        </w:rPr>
+        <w:t>shop-services.avrora.lan</w:t>
+      </w:r>
+      <w:proofErr w:type="spellEnd"/>
+      <w:r>
+        <w:rPr>
+          <w:rFonts w:ascii="Times New Roman" w:hAnsi="Times New Roman" w:cs="Times New Roman"/>
+          <w:sz w:val="28"/>
+          <w:szCs w:val="28"/>
+        </w:rPr>
+        <w:t xml:space="preserve"> </w:t>
       </w:r>
       <w:r>
         <w:rPr>
@@ -665,7 +2606,25 @@
           <w:szCs w:val="28"/>
         </w:rPr>
         <w:softHyphen/>
-        <w:t xml:space="preserve"> ім’я домену, storesopening – назва сервісу. При переході отримаємо список магазинів які будуть відкриватися у майбутньому у форматі JSON, як приклад</w:t>
+        <w:t xml:space="preserve"> ім’я домену, </w:t>
+      </w:r>
+      <w:proofErr w:type="spellStart"/>
+      <w:r>
+        <w:rPr>
+          <w:rFonts w:ascii="Times New Roman" w:hAnsi="Times New Roman" w:cs="Times New Roman"/>
+          <w:sz w:val="28"/>
+          <w:szCs w:val="28"/>
+        </w:rPr>
+        <w:t>storesopening</w:t>
+      </w:r>
+      <w:proofErr w:type="spellEnd"/>
+      <w:r>
+        <w:rPr>
+          <w:rFonts w:ascii="Times New Roman" w:hAnsi="Times New Roman" w:cs="Times New Roman"/>
+          <w:sz w:val="28"/>
+          <w:szCs w:val="28"/>
+        </w:rPr>
+        <w:t xml:space="preserve"> – назва сервісу. При переході отримаємо список магазинів які будуть відкриватися у майбутньому у форматі JSON, як приклад</w:t>
       </w:r>
       <w:r>
         <w:rPr>
@@ -709,7 +2668,7 @@
                     <pic:cNvPicPr/>
                   </pic:nvPicPr>
                   <pic:blipFill>
-                    <a:blip r:embed="rId9"/>
+                    <a:blip r:embed="rId15"/>
                     <a:stretch>
                       <a:fillRect/>
                     </a:stretch>
@@ -747,7 +2706,25 @@
           <w:sz w:val="28"/>
           <w:szCs w:val="28"/>
         </w:rPr>
-        <w:t xml:space="preserve">Де ShopNumber </w:t>
+        <w:t xml:space="preserve">Де </w:t>
+      </w:r>
+      <w:proofErr w:type="spellStart"/>
+      <w:r>
+        <w:rPr>
+          <w:rFonts w:ascii="Times New Roman" w:hAnsi="Times New Roman" w:cs="Times New Roman"/>
+          <w:sz w:val="28"/>
+          <w:szCs w:val="28"/>
+        </w:rPr>
+        <w:t>ShopNumber</w:t>
+      </w:r>
+      <w:proofErr w:type="spellEnd"/>
+      <w:r>
+        <w:rPr>
+          <w:rFonts w:ascii="Times New Roman" w:hAnsi="Times New Roman" w:cs="Times New Roman"/>
+          <w:sz w:val="28"/>
+          <w:szCs w:val="28"/>
+        </w:rPr>
+        <w:t xml:space="preserve"> </w:t>
       </w:r>
       <w:r>
         <w:rPr>
@@ -756,7 +2733,25 @@
           <w:szCs w:val="28"/>
         </w:rPr>
         <w:softHyphen/>
-        <w:t xml:space="preserve"> номер магазину, openFrom </w:t>
+        <w:t xml:space="preserve"> номер магазину, </w:t>
+      </w:r>
+      <w:proofErr w:type="spellStart"/>
+      <w:r>
+        <w:rPr>
+          <w:rFonts w:ascii="Times New Roman" w:hAnsi="Times New Roman" w:cs="Times New Roman"/>
+          <w:sz w:val="28"/>
+          <w:szCs w:val="28"/>
+        </w:rPr>
+        <w:t>openFrom</w:t>
+      </w:r>
+      <w:proofErr w:type="spellEnd"/>
+      <w:r>
+        <w:rPr>
+          <w:rFonts w:ascii="Times New Roman" w:hAnsi="Times New Roman" w:cs="Times New Roman"/>
+          <w:sz w:val="28"/>
+          <w:szCs w:val="28"/>
+        </w:rPr>
+        <w:t xml:space="preserve"> </w:t>
       </w:r>
       <w:r>
         <w:rPr>
@@ -773,7 +2768,97 @@
           <w:sz w:val="28"/>
           <w:szCs w:val="28"/>
         </w:rPr>
-        <w:t>, які взяті із таблиці sql26, бд shops, таблиця [Shops].[dbo].[Shops].</w:t>
+        <w:t xml:space="preserve">, які взяті із таблиці sql26, </w:t>
+      </w:r>
+      <w:proofErr w:type="spellStart"/>
+      <w:r>
+        <w:rPr>
+          <w:rFonts w:ascii="Times New Roman" w:hAnsi="Times New Roman" w:cs="Times New Roman"/>
+          <w:sz w:val="28"/>
+          <w:szCs w:val="28"/>
+        </w:rPr>
+        <w:t>бд</w:t>
+      </w:r>
+      <w:proofErr w:type="spellEnd"/>
+      <w:r>
+        <w:rPr>
+          <w:rFonts w:ascii="Times New Roman" w:hAnsi="Times New Roman" w:cs="Times New Roman"/>
+          <w:sz w:val="28"/>
+          <w:szCs w:val="28"/>
+        </w:rPr>
+        <w:t xml:space="preserve"> </w:t>
+      </w:r>
+      <w:proofErr w:type="spellStart"/>
+      <w:r>
+        <w:rPr>
+          <w:rFonts w:ascii="Times New Roman" w:hAnsi="Times New Roman" w:cs="Times New Roman"/>
+          <w:sz w:val="28"/>
+          <w:szCs w:val="28"/>
+        </w:rPr>
+        <w:t>shops</w:t>
+      </w:r>
+      <w:proofErr w:type="spellEnd"/>
+      <w:r>
+        <w:rPr>
+          <w:rFonts w:ascii="Times New Roman" w:hAnsi="Times New Roman" w:cs="Times New Roman"/>
+          <w:sz w:val="28"/>
+          <w:szCs w:val="28"/>
+        </w:rPr>
+        <w:t>, таблиця [</w:t>
+      </w:r>
+      <w:proofErr w:type="spellStart"/>
+      <w:r>
+        <w:rPr>
+          <w:rFonts w:ascii="Times New Roman" w:hAnsi="Times New Roman" w:cs="Times New Roman"/>
+          <w:sz w:val="28"/>
+          <w:szCs w:val="28"/>
+        </w:rPr>
+        <w:t>Shops</w:t>
+      </w:r>
+      <w:proofErr w:type="spellEnd"/>
+      <w:r>
+        <w:rPr>
+          <w:rFonts w:ascii="Times New Roman" w:hAnsi="Times New Roman" w:cs="Times New Roman"/>
+          <w:sz w:val="28"/>
+          <w:szCs w:val="28"/>
+        </w:rPr>
+        <w:t>].[</w:t>
+      </w:r>
+      <w:proofErr w:type="spellStart"/>
+      <w:r>
+        <w:rPr>
+          <w:rFonts w:ascii="Times New Roman" w:hAnsi="Times New Roman" w:cs="Times New Roman"/>
+          <w:sz w:val="28"/>
+          <w:szCs w:val="28"/>
+        </w:rPr>
+        <w:t>dbo</w:t>
+      </w:r>
+      <w:proofErr w:type="spellEnd"/>
+      <w:r>
+        <w:rPr>
+          <w:rFonts w:ascii="Times New Roman" w:hAnsi="Times New Roman" w:cs="Times New Roman"/>
+          <w:sz w:val="28"/>
+          <w:szCs w:val="28"/>
+        </w:rPr>
+        <w:t>].[</w:t>
+      </w:r>
+      <w:proofErr w:type="spellStart"/>
+      <w:r>
+        <w:rPr>
+          <w:rFonts w:ascii="Times New Roman" w:hAnsi="Times New Roman" w:cs="Times New Roman"/>
+          <w:sz w:val="28"/>
+          <w:szCs w:val="28"/>
+        </w:rPr>
+        <w:t>Shops</w:t>
+      </w:r>
+      <w:proofErr w:type="spellEnd"/>
+      <w:r>
+        <w:rPr>
+          <w:rFonts w:ascii="Times New Roman" w:hAnsi="Times New Roman" w:cs="Times New Roman"/>
+          <w:sz w:val="28"/>
+          <w:szCs w:val="28"/>
+        </w:rPr>
+        <w:t>].</w:t>
       </w:r>
     </w:p>
     <w:p>
@@ -795,7 +2880,7 @@
         </w:rPr>
         <w:t xml:space="preserve">При вводі </w:t>
       </w:r>
-      <w:hyperlink r:id="rId10" w:history="1">
+      <w:hyperlink r:id="rId16" w:history="1">
         <w:r>
           <w:rPr>
             <w:rStyle w:val="a3"/>
@@ -826,7 +2911,7 @@
           <w:szCs w:val="28"/>
         </w:rPr>
       </w:pPr>
-      <w:hyperlink r:id="rId11" w:history="1">
+      <w:hyperlink r:id="rId17" w:history="1">
         <w:r>
           <w:rPr>
             <w:rStyle w:val="a3"/>
@@ -880,7 +2965,25 @@
           <w:sz w:val="28"/>
           <w:szCs w:val="28"/>
         </w:rPr>
-        <w:t xml:space="preserve"> /period визначає що вказуєте період відкриття магазинів між датами;</w:t>
+        <w:t xml:space="preserve"> /</w:t>
+      </w:r>
+      <w:proofErr w:type="spellStart"/>
+      <w:r>
+        <w:rPr>
+          <w:rFonts w:ascii="Times New Roman" w:hAnsi="Times New Roman" w:cs="Times New Roman"/>
+          <w:sz w:val="28"/>
+          <w:szCs w:val="28"/>
+        </w:rPr>
+        <w:t>period</w:t>
+      </w:r>
+      <w:proofErr w:type="spellEnd"/>
+      <w:r>
+        <w:rPr>
+          <w:rFonts w:ascii="Times New Roman" w:hAnsi="Times New Roman" w:cs="Times New Roman"/>
+          <w:sz w:val="28"/>
+          <w:szCs w:val="28"/>
+        </w:rPr>
+        <w:t xml:space="preserve"> визначає що вказуєте період відкриття магазинів між датами;</w:t>
       </w:r>
     </w:p>
     <w:p>
@@ -901,7 +3004,25 @@
           <w:szCs w:val="28"/>
         </w:rPr>
         <w:softHyphen/>
-        <w:t xml:space="preserve"> ?from=2020-2-3</w:t>
+        <w:t xml:space="preserve"> ?</w:t>
+      </w:r>
+      <w:proofErr w:type="spellStart"/>
+      <w:r>
+        <w:rPr>
+          <w:rFonts w:ascii="Times New Roman" w:hAnsi="Times New Roman" w:cs="Times New Roman"/>
+          <w:sz w:val="28"/>
+          <w:szCs w:val="28"/>
+        </w:rPr>
+        <w:t>from</w:t>
+      </w:r>
+      <w:proofErr w:type="spellEnd"/>
+      <w:r>
+        <w:rPr>
+          <w:rFonts w:ascii="Times New Roman" w:hAnsi="Times New Roman" w:cs="Times New Roman"/>
+          <w:sz w:val="28"/>
+          <w:szCs w:val="28"/>
+        </w:rPr>
+        <w:t>=2020-2-3</w:t>
       </w:r>
       <w:r>
         <w:rPr>
@@ -951,7 +3072,25 @@
           <w:szCs w:val="28"/>
         </w:rPr>
         <w:softHyphen/>
-        <w:t xml:space="preserve"> till=2021-4-5 визначає якою датою закінчувати пошук;</w:t>
+        <w:t xml:space="preserve"> </w:t>
+      </w:r>
+      <w:proofErr w:type="spellStart"/>
+      <w:r>
+        <w:rPr>
+          <w:rFonts w:ascii="Times New Roman" w:hAnsi="Times New Roman" w:cs="Times New Roman"/>
+          <w:sz w:val="28"/>
+          <w:szCs w:val="28"/>
+        </w:rPr>
+        <w:t>till</w:t>
+      </w:r>
+      <w:proofErr w:type="spellEnd"/>
+      <w:r>
+        <w:rPr>
+          <w:rFonts w:ascii="Times New Roman" w:hAnsi="Times New Roman" w:cs="Times New Roman"/>
+          <w:sz w:val="28"/>
+          <w:szCs w:val="28"/>
+        </w:rPr>
+        <w:t>=2021-4-5 визначає якою датою закінчувати пошук;</w:t>
       </w:r>
     </w:p>
     <w:p>
@@ -985,7 +3124,7 @@
           <w:szCs w:val="28"/>
         </w:rPr>
       </w:pPr>
-      <w:hyperlink r:id="rId12" w:history="1">
+      <w:hyperlink r:id="rId18" w:history="1">
         <w:r>
           <w:rPr>
             <w:rStyle w:val="a3"/>
@@ -1027,6 +3166,23 @@
     </w:p>
     <w:p>
       <w:pPr>
+        <w:rPr>
+          <w:rFonts w:ascii="Times New Roman" w:hAnsi="Times New Roman" w:cs="Times New Roman"/>
+          <w:sz w:val="28"/>
+          <w:szCs w:val="28"/>
+        </w:rPr>
+      </w:pPr>
+      <w:r>
+        <w:rPr>
+          <w:rFonts w:ascii="Times New Roman" w:hAnsi="Times New Roman" w:cs="Times New Roman"/>
+          <w:sz w:val="28"/>
+          <w:szCs w:val="28"/>
+        </w:rPr>
+        <w:br w:type="page"/>
+      </w:r>
+    </w:p>
+    <w:p>
+      <w:pPr>
         <w:spacing w:line="360" w:lineRule="auto"/>
         <w:ind w:firstLine="709"/>
         <w:jc w:val="both"/>
@@ -1042,6 +3198,7 @@
           <w:sz w:val="28"/>
           <w:szCs w:val="28"/>
         </w:rPr>
+        <w:lastRenderedPageBreak/>
         <w:t>Або лише кінцеву:</w:t>
       </w:r>
     </w:p>
@@ -1056,7 +3213,7 @@
           <w:szCs w:val="28"/>
         </w:rPr>
       </w:pPr>
-      <w:hyperlink r:id="rId13" w:history="1">
+      <w:hyperlink r:id="rId19" w:history="1">
         <w:r>
           <w:rPr>
             <w:rStyle w:val="a3"/>
@@ -1126,7 +3283,7 @@
         </w:rPr>
         <w:t xml:space="preserve">  </w:t>
       </w:r>
-      <w:hyperlink r:id="rId14" w:history="1">
+      <w:hyperlink r:id="rId20" w:history="1">
         <w:r>
           <w:rPr>
             <w:rStyle w:val="a3"/>
@@ -1230,7 +3387,7 @@
           <w:szCs w:val="28"/>
         </w:rPr>
       </w:pPr>
-      <w:hyperlink r:id="rId15" w:history="1">
+      <w:hyperlink r:id="rId21" w:history="1">
         <w:r>
           <w:rPr>
             <w:rStyle w:val="a3"/>
@@ -1282,25 +3439,133 @@
           <w:sz w:val="28"/>
           <w:szCs w:val="28"/>
         </w:rPr>
-        <w:t>"errors</w:t>
-      </w:r>
-      <w:proofErr w:type="gramStart"/>
+        <w:t>"</w:t>
+      </w:r>
+      <w:proofErr w:type="spellStart"/>
       <w:r>
         <w:rPr>
           <w:color w:val="000000"/>
           <w:sz w:val="28"/>
           <w:szCs w:val="28"/>
         </w:rPr>
-        <w:t>":{</w:t>
-      </w:r>
-      <w:proofErr w:type="gramEnd"/>
+        <w:t>errors</w:t>
+      </w:r>
+      <w:proofErr w:type="spellEnd"/>
       <w:r>
         <w:rPr>
           <w:color w:val="000000"/>
           <w:sz w:val="28"/>
           <w:szCs w:val="28"/>
         </w:rPr>
-        <w:t>"from":["The value '32' is not valid."]</w:t>
+        <w:t>":{"</w:t>
+      </w:r>
+      <w:proofErr w:type="spellStart"/>
+      <w:r>
+        <w:rPr>
+          <w:color w:val="000000"/>
+          <w:sz w:val="28"/>
+          <w:szCs w:val="28"/>
+        </w:rPr>
+        <w:t>from</w:t>
+      </w:r>
+      <w:proofErr w:type="spellEnd"/>
+      <w:r>
+        <w:rPr>
+          <w:color w:val="000000"/>
+          <w:sz w:val="28"/>
+          <w:szCs w:val="28"/>
+        </w:rPr>
+        <w:t>":["</w:t>
+      </w:r>
+      <w:proofErr w:type="spellStart"/>
+      <w:r>
+        <w:rPr>
+          <w:color w:val="000000"/>
+          <w:sz w:val="28"/>
+          <w:szCs w:val="28"/>
+        </w:rPr>
+        <w:t>The</w:t>
+      </w:r>
+      <w:proofErr w:type="spellEnd"/>
+      <w:r>
+        <w:rPr>
+          <w:color w:val="000000"/>
+          <w:sz w:val="28"/>
+          <w:szCs w:val="28"/>
+        </w:rPr>
+        <w:t xml:space="preserve"> </w:t>
+      </w:r>
+      <w:proofErr w:type="spellStart"/>
+      <w:r>
+        <w:rPr>
+          <w:color w:val="000000"/>
+          <w:sz w:val="28"/>
+          <w:szCs w:val="28"/>
+        </w:rPr>
+        <w:t>value</w:t>
+      </w:r>
+      <w:proofErr w:type="spellEnd"/>
+      <w:r>
+        <w:rPr>
+          <w:color w:val="000000"/>
+          <w:sz w:val="28"/>
+          <w:szCs w:val="28"/>
+        </w:rPr>
+        <w:t xml:space="preserve"> '32' </w:t>
+      </w:r>
+      <w:proofErr w:type="spellStart"/>
+      <w:r>
+        <w:rPr>
+          <w:color w:val="000000"/>
+          <w:sz w:val="28"/>
+          <w:szCs w:val="28"/>
+        </w:rPr>
+        <w:t>is</w:t>
+      </w:r>
+      <w:proofErr w:type="spellEnd"/>
+      <w:r>
+        <w:rPr>
+          <w:color w:val="000000"/>
+          <w:sz w:val="28"/>
+          <w:szCs w:val="28"/>
+        </w:rPr>
+        <w:t xml:space="preserve"> </w:t>
+      </w:r>
+      <w:proofErr w:type="spellStart"/>
+      <w:r>
+        <w:rPr>
+          <w:color w:val="000000"/>
+          <w:sz w:val="28"/>
+          <w:szCs w:val="28"/>
+        </w:rPr>
+        <w:t>not</w:t>
+      </w:r>
+      <w:proofErr w:type="spellEnd"/>
+      <w:r>
+        <w:rPr>
+          <w:color w:val="000000"/>
+          <w:sz w:val="28"/>
+          <w:szCs w:val="28"/>
+        </w:rPr>
+        <w:t xml:space="preserve"> </w:t>
+      </w:r>
+      <w:proofErr w:type="spellStart"/>
+      <w:r>
+        <w:rPr>
+          <w:color w:val="000000"/>
+          <w:sz w:val="28"/>
+          <w:szCs w:val="28"/>
+        </w:rPr>
+        <w:t>valid</w:t>
+      </w:r>
+      <w:proofErr w:type="spellEnd"/>
+      <w:r>
+        <w:rPr>
+          <w:color w:val="000000"/>
+          <w:sz w:val="28"/>
+          <w:szCs w:val="28"/>
+        </w:rPr>
+        <w:t>."]</w:t>
       </w:r>
     </w:p>
     <w:p>
@@ -1322,6 +3587,356 @@
     </w:sectPr>
   </w:body>
 </w:document>
+</file>
+
+<file path=word/numbering.xml><?xml version="1.0" encoding="utf-8"?>
+<w:numbering xmlns:wpc="http://schemas.microsoft.com/office/word/2010/wordprocessingCanvas" xmlns:cx="http://schemas.microsoft.com/office/drawing/2014/chartex" xmlns:cx1="http://schemas.microsoft.com/office/drawing/2015/9/8/chartex" xmlns:cx2="http://schemas.microsoft.com/office/drawing/2015/10/21/chartex" xmlns:cx3="http://schemas.microsoft.com/office/drawing/2016/5/9/chartex" xmlns:cx4="http://schemas.microsoft.com/office/drawing/2016/5/10/chartex" xmlns:cx5="http://schemas.microsoft.com/office/drawing/2016/5/11/chartex" xmlns:cx6="http://schemas.microsoft.com/office/drawing/2016/5/12/chartex" xmlns:cx7="http://schemas.microsoft.com/office/drawing/2016/5/13/chartex" xmlns:cx8="http://schemas.microsoft.com/office/drawing/2016/5/14/chartex" xmlns:mc="http://schemas.openxmlformats.org/markup-compatibility/2006" xmlns:aink="http://schemas.microsoft.com/office/drawing/2016/ink" xmlns:am3d="http://schemas.microsoft.com/office/drawing/2017/model3d" xmlns:o="urn:schemas-microsoft-com:office:office" xmlns:r="http://schemas.openxmlformats.org/officeDocument/2006/relationships" xmlns:m="http://schemas.openxmlformats.org/officeDocument/2006/math" xmlns:v="urn:schemas-microsoft-com:vml" xmlns:wp14="http://schemas.microsoft.com/office/word/2010/wordprocessingDrawing" xmlns:wp="http://schemas.openxmlformats.org/drawingml/2006/wordprocessingDrawing" xmlns:w10="urn:schemas-microsoft-com:office:word" xmlns:w="http://schemas.openxmlformats.org/wordprocessingml/2006/main" xmlns:w14="http://schemas.microsoft.com/office/word/2010/wordml" xmlns:w15="http://schemas.microsoft.com/office/word/2012/wordml" xmlns:w16cid="http://schemas.microsoft.com/office/word/2016/wordml/cid" xmlns:w16se="http://schemas.microsoft.com/office/word/2015/wordml/symex" xmlns:wpg="http://schemas.microsoft.com/office/word/2010/wordprocessingGroup" xmlns:wpi="http://schemas.microsoft.com/office/word/2010/wordprocessingInk" xmlns:wne="http://schemas.microsoft.com/office/word/2006/wordml" xmlns:wps="http://schemas.microsoft.com/office/word/2010/wordprocessingShape" mc:Ignorable="w14 w15 w16se w16cid wp14">
+  <w:abstractNum w:abstractNumId="0" w15:restartNumberingAfterBreak="0">
+    <w:nsid w:val="20D30916"/>
+    <w:multiLevelType w:val="hybridMultilevel"/>
+    <w:tmpl w:val="1E4CD444"/>
+    <w:lvl w:ilvl="0" w:tplc="BFEEC098">
+      <w:numFmt w:val="bullet"/>
+      <w:lvlText w:val="-"/>
+      <w:lvlJc w:val="left"/>
+      <w:pPr>
+        <w:ind w:left="720" w:hanging="360"/>
+      </w:pPr>
+      <w:rPr>
+        <w:rFonts w:ascii="Times New Roman" w:eastAsiaTheme="minorHAnsi" w:hAnsi="Times New Roman" w:cs="Times New Roman" w:hint="default"/>
+      </w:rPr>
+    </w:lvl>
+    <w:lvl w:ilvl="1" w:tplc="04220003" w:tentative="1">
+      <w:start w:val="1"/>
+      <w:numFmt w:val="bullet"/>
+      <w:lvlText w:val="o"/>
+      <w:lvlJc w:val="left"/>
+      <w:pPr>
+        <w:ind w:left="1440" w:hanging="360"/>
+      </w:pPr>
+      <w:rPr>
+        <w:rFonts w:ascii="Courier New" w:hAnsi="Courier New" w:cs="Courier New" w:hint="default"/>
+      </w:rPr>
+    </w:lvl>
+    <w:lvl w:ilvl="2" w:tplc="04220005" w:tentative="1">
+      <w:start w:val="1"/>
+      <w:numFmt w:val="bullet"/>
+      <w:lvlText w:val=""/>
+      <w:lvlJc w:val="left"/>
+      <w:pPr>
+        <w:ind w:left="2160" w:hanging="360"/>
+      </w:pPr>
+      <w:rPr>
+        <w:rFonts w:ascii="Wingdings" w:hAnsi="Wingdings" w:hint="default"/>
+      </w:rPr>
+    </w:lvl>
+    <w:lvl w:ilvl="3" w:tplc="04220001" w:tentative="1">
+      <w:start w:val="1"/>
+      <w:numFmt w:val="bullet"/>
+      <w:lvlText w:val=""/>
+      <w:lvlJc w:val="left"/>
+      <w:pPr>
+        <w:ind w:left="2880" w:hanging="360"/>
+      </w:pPr>
+      <w:rPr>
+        <w:rFonts w:ascii="Symbol" w:hAnsi="Symbol" w:hint="default"/>
+      </w:rPr>
+    </w:lvl>
+    <w:lvl w:ilvl="4" w:tplc="04220003" w:tentative="1">
+      <w:start w:val="1"/>
+      <w:numFmt w:val="bullet"/>
+      <w:lvlText w:val="o"/>
+      <w:lvlJc w:val="left"/>
+      <w:pPr>
+        <w:ind w:left="3600" w:hanging="360"/>
+      </w:pPr>
+      <w:rPr>
+        <w:rFonts w:ascii="Courier New" w:hAnsi="Courier New" w:cs="Courier New" w:hint="default"/>
+      </w:rPr>
+    </w:lvl>
+    <w:lvl w:ilvl="5" w:tplc="04220005" w:tentative="1">
+      <w:start w:val="1"/>
+      <w:numFmt w:val="bullet"/>
+      <w:lvlText w:val=""/>
+      <w:lvlJc w:val="left"/>
+      <w:pPr>
+        <w:ind w:left="4320" w:hanging="360"/>
+      </w:pPr>
+      <w:rPr>
+        <w:rFonts w:ascii="Wingdings" w:hAnsi="Wingdings" w:hint="default"/>
+      </w:rPr>
+    </w:lvl>
+    <w:lvl w:ilvl="6" w:tplc="04220001" w:tentative="1">
+      <w:start w:val="1"/>
+      <w:numFmt w:val="bullet"/>
+      <w:lvlText w:val=""/>
+      <w:lvlJc w:val="left"/>
+      <w:pPr>
+        <w:ind w:left="5040" w:hanging="360"/>
+      </w:pPr>
+      <w:rPr>
+        <w:rFonts w:ascii="Symbol" w:hAnsi="Symbol" w:hint="default"/>
+      </w:rPr>
+    </w:lvl>
+    <w:lvl w:ilvl="7" w:tplc="04220003" w:tentative="1">
+      <w:start w:val="1"/>
+      <w:numFmt w:val="bullet"/>
+      <w:lvlText w:val="o"/>
+      <w:lvlJc w:val="left"/>
+      <w:pPr>
+        <w:ind w:left="5760" w:hanging="360"/>
+      </w:pPr>
+      <w:rPr>
+        <w:rFonts w:ascii="Courier New" w:hAnsi="Courier New" w:cs="Courier New" w:hint="default"/>
+      </w:rPr>
+    </w:lvl>
+    <w:lvl w:ilvl="8" w:tplc="04220005" w:tentative="1">
+      <w:start w:val="1"/>
+      <w:numFmt w:val="bullet"/>
+      <w:lvlText w:val=""/>
+      <w:lvlJc w:val="left"/>
+      <w:pPr>
+        <w:ind w:left="6480" w:hanging="360"/>
+      </w:pPr>
+      <w:rPr>
+        <w:rFonts w:ascii="Wingdings" w:hAnsi="Wingdings" w:hint="default"/>
+      </w:rPr>
+    </w:lvl>
+  </w:abstractNum>
+  <w:abstractNum w:abstractNumId="1" w15:restartNumberingAfterBreak="0">
+    <w:nsid w:val="68FD1275"/>
+    <w:multiLevelType w:val="hybridMultilevel"/>
+    <w:tmpl w:val="16B43962"/>
+    <w:lvl w:ilvl="0" w:tplc="78EC5FEA">
+      <w:numFmt w:val="bullet"/>
+      <w:lvlText w:val="—"/>
+      <w:lvlJc w:val="left"/>
+      <w:pPr>
+        <w:ind w:left="720" w:hanging="360"/>
+      </w:pPr>
+      <w:rPr>
+        <w:rFonts w:ascii="Times New Roman" w:eastAsiaTheme="minorHAnsi" w:hAnsi="Times New Roman" w:cs="Times New Roman" w:hint="default"/>
+      </w:rPr>
+    </w:lvl>
+    <w:lvl w:ilvl="1" w:tplc="04220003" w:tentative="1">
+      <w:start w:val="1"/>
+      <w:numFmt w:val="bullet"/>
+      <w:lvlText w:val="o"/>
+      <w:lvlJc w:val="left"/>
+      <w:pPr>
+        <w:ind w:left="1440" w:hanging="360"/>
+      </w:pPr>
+      <w:rPr>
+        <w:rFonts w:ascii="Courier New" w:hAnsi="Courier New" w:cs="Courier New" w:hint="default"/>
+      </w:rPr>
+    </w:lvl>
+    <w:lvl w:ilvl="2" w:tplc="04220005" w:tentative="1">
+      <w:start w:val="1"/>
+      <w:numFmt w:val="bullet"/>
+      <w:lvlText w:val=""/>
+      <w:lvlJc w:val="left"/>
+      <w:pPr>
+        <w:ind w:left="2160" w:hanging="360"/>
+      </w:pPr>
+      <w:rPr>
+        <w:rFonts w:ascii="Wingdings" w:hAnsi="Wingdings" w:hint="default"/>
+      </w:rPr>
+    </w:lvl>
+    <w:lvl w:ilvl="3" w:tplc="04220001" w:tentative="1">
+      <w:start w:val="1"/>
+      <w:numFmt w:val="bullet"/>
+      <w:lvlText w:val=""/>
+      <w:lvlJc w:val="left"/>
+      <w:pPr>
+        <w:ind w:left="2880" w:hanging="360"/>
+      </w:pPr>
+      <w:rPr>
+        <w:rFonts w:ascii="Symbol" w:hAnsi="Symbol" w:hint="default"/>
+      </w:rPr>
+    </w:lvl>
+    <w:lvl w:ilvl="4" w:tplc="04220003" w:tentative="1">
+      <w:start w:val="1"/>
+      <w:numFmt w:val="bullet"/>
+      <w:lvlText w:val="o"/>
+      <w:lvlJc w:val="left"/>
+      <w:pPr>
+        <w:ind w:left="3600" w:hanging="360"/>
+      </w:pPr>
+      <w:rPr>
+        <w:rFonts w:ascii="Courier New" w:hAnsi="Courier New" w:cs="Courier New" w:hint="default"/>
+      </w:rPr>
+    </w:lvl>
+    <w:lvl w:ilvl="5" w:tplc="04220005" w:tentative="1">
+      <w:start w:val="1"/>
+      <w:numFmt w:val="bullet"/>
+      <w:lvlText w:val=""/>
+      <w:lvlJc w:val="left"/>
+      <w:pPr>
+        <w:ind w:left="4320" w:hanging="360"/>
+      </w:pPr>
+      <w:rPr>
+        <w:rFonts w:ascii="Wingdings" w:hAnsi="Wingdings" w:hint="default"/>
+      </w:rPr>
+    </w:lvl>
+    <w:lvl w:ilvl="6" w:tplc="04220001" w:tentative="1">
+      <w:start w:val="1"/>
+      <w:numFmt w:val="bullet"/>
+      <w:lvlText w:val=""/>
+      <w:lvlJc w:val="left"/>
+      <w:pPr>
+        <w:ind w:left="5040" w:hanging="360"/>
+      </w:pPr>
+      <w:rPr>
+        <w:rFonts w:ascii="Symbol" w:hAnsi="Symbol" w:hint="default"/>
+      </w:rPr>
+    </w:lvl>
+    <w:lvl w:ilvl="7" w:tplc="04220003" w:tentative="1">
+      <w:start w:val="1"/>
+      <w:numFmt w:val="bullet"/>
+      <w:lvlText w:val="o"/>
+      <w:lvlJc w:val="left"/>
+      <w:pPr>
+        <w:ind w:left="5760" w:hanging="360"/>
+      </w:pPr>
+      <w:rPr>
+        <w:rFonts w:ascii="Courier New" w:hAnsi="Courier New" w:cs="Courier New" w:hint="default"/>
+      </w:rPr>
+    </w:lvl>
+    <w:lvl w:ilvl="8" w:tplc="04220005" w:tentative="1">
+      <w:start w:val="1"/>
+      <w:numFmt w:val="bullet"/>
+      <w:lvlText w:val=""/>
+      <w:lvlJc w:val="left"/>
+      <w:pPr>
+        <w:ind w:left="6480" w:hanging="360"/>
+      </w:pPr>
+      <w:rPr>
+        <w:rFonts w:ascii="Wingdings" w:hAnsi="Wingdings" w:hint="default"/>
+      </w:rPr>
+    </w:lvl>
+  </w:abstractNum>
+  <w:abstractNum w:abstractNumId="2" w15:restartNumberingAfterBreak="0">
+    <w:nsid w:val="77AF3E00"/>
+    <w:multiLevelType w:val="hybridMultilevel"/>
+    <w:tmpl w:val="4D34498E"/>
+    <w:lvl w:ilvl="0" w:tplc="DA32491C">
+      <w:numFmt w:val="bullet"/>
+      <w:lvlText w:val="–"/>
+      <w:lvlJc w:val="left"/>
+      <w:pPr>
+        <w:ind w:left="720" w:hanging="360"/>
+      </w:pPr>
+      <w:rPr>
+        <w:rFonts w:ascii="Times New Roman" w:eastAsiaTheme="minorHAnsi" w:hAnsi="Times New Roman" w:cs="Times New Roman" w:hint="default"/>
+      </w:rPr>
+    </w:lvl>
+    <w:lvl w:ilvl="1" w:tplc="04220003" w:tentative="1">
+      <w:start w:val="1"/>
+      <w:numFmt w:val="bullet"/>
+      <w:lvlText w:val="o"/>
+      <w:lvlJc w:val="left"/>
+      <w:pPr>
+        <w:ind w:left="1440" w:hanging="360"/>
+      </w:pPr>
+      <w:rPr>
+        <w:rFonts w:ascii="Courier New" w:hAnsi="Courier New" w:cs="Courier New" w:hint="default"/>
+      </w:rPr>
+    </w:lvl>
+    <w:lvl w:ilvl="2" w:tplc="04220005" w:tentative="1">
+      <w:start w:val="1"/>
+      <w:numFmt w:val="bullet"/>
+      <w:lvlText w:val=""/>
+      <w:lvlJc w:val="left"/>
+      <w:pPr>
+        <w:ind w:left="2160" w:hanging="360"/>
+      </w:pPr>
+      <w:rPr>
+        <w:rFonts w:ascii="Wingdings" w:hAnsi="Wingdings" w:hint="default"/>
+      </w:rPr>
+    </w:lvl>
+    <w:lvl w:ilvl="3" w:tplc="04220001" w:tentative="1">
+      <w:start w:val="1"/>
+      <w:numFmt w:val="bullet"/>
+      <w:lvlText w:val=""/>
+      <w:lvlJc w:val="left"/>
+      <w:pPr>
+        <w:ind w:left="2880" w:hanging="360"/>
+      </w:pPr>
+      <w:rPr>
+        <w:rFonts w:ascii="Symbol" w:hAnsi="Symbol" w:hint="default"/>
+      </w:rPr>
+    </w:lvl>
+    <w:lvl w:ilvl="4" w:tplc="04220003" w:tentative="1">
+      <w:start w:val="1"/>
+      <w:numFmt w:val="bullet"/>
+      <w:lvlText w:val="o"/>
+      <w:lvlJc w:val="left"/>
+      <w:pPr>
+        <w:ind w:left="3600" w:hanging="360"/>
+      </w:pPr>
+      <w:rPr>
+        <w:rFonts w:ascii="Courier New" w:hAnsi="Courier New" w:cs="Courier New" w:hint="default"/>
+      </w:rPr>
+    </w:lvl>
+    <w:lvl w:ilvl="5" w:tplc="04220005" w:tentative="1">
+      <w:start w:val="1"/>
+      <w:numFmt w:val="bullet"/>
+      <w:lvlText w:val=""/>
+      <w:lvlJc w:val="left"/>
+      <w:pPr>
+        <w:ind w:left="4320" w:hanging="360"/>
+      </w:pPr>
+      <w:rPr>
+        <w:rFonts w:ascii="Wingdings" w:hAnsi="Wingdings" w:hint="default"/>
+      </w:rPr>
+    </w:lvl>
+    <w:lvl w:ilvl="6" w:tplc="04220001" w:tentative="1">
+      <w:start w:val="1"/>
+      <w:numFmt w:val="bullet"/>
+      <w:lvlText w:val=""/>
+      <w:lvlJc w:val="left"/>
+      <w:pPr>
+        <w:ind w:left="5040" w:hanging="360"/>
+      </w:pPr>
+      <w:rPr>
+        <w:rFonts w:ascii="Symbol" w:hAnsi="Symbol" w:hint="default"/>
+      </w:rPr>
+    </w:lvl>
+    <w:lvl w:ilvl="7" w:tplc="04220003" w:tentative="1">
+      <w:start w:val="1"/>
+      <w:numFmt w:val="bullet"/>
+      <w:lvlText w:val="o"/>
+      <w:lvlJc w:val="left"/>
+      <w:pPr>
+        <w:ind w:left="5760" w:hanging="360"/>
+      </w:pPr>
+      <w:rPr>
+        <w:rFonts w:ascii="Courier New" w:hAnsi="Courier New" w:cs="Courier New" w:hint="default"/>
+      </w:rPr>
+    </w:lvl>
+    <w:lvl w:ilvl="8" w:tplc="04220005" w:tentative="1">
+      <w:start w:val="1"/>
+      <w:numFmt w:val="bullet"/>
+      <w:lvlText w:val=""/>
+      <w:lvlJc w:val="left"/>
+      <w:pPr>
+        <w:ind w:left="6480" w:hanging="360"/>
+      </w:pPr>
+      <w:rPr>
+        <w:rFonts w:ascii="Wingdings" w:hAnsi="Wingdings" w:hint="default"/>
+      </w:rPr>
+    </w:lvl>
+  </w:abstractNum>
+  <w:num w:numId="1">
+    <w:abstractNumId w:val="0"/>
+  </w:num>
+  <w:num w:numId="2">
+    <w:abstractNumId w:val="1"/>
+  </w:num>
+  <w:num w:numId="3">
+    <w:abstractNumId w:val="2"/>
+  </w:num>
+</w:numbering>
 </file>
 
 <file path=word/styles.xml><?xml version="1.0" encoding="utf-8"?>
@@ -1447,6 +4062,7 @@
     <w:lsdException w:name="HTML Sample" w:semiHidden="1" w:unhideWhenUsed="1"/>
     <w:lsdException w:name="HTML Typewriter" w:semiHidden="1" w:unhideWhenUsed="1"/>
     <w:lsdException w:name="HTML Variable" w:semiHidden="1" w:unhideWhenUsed="1"/>
+    <w:lsdException w:name="Normal Table" w:semiHidden="1" w:unhideWhenUsed="1"/>
     <w:lsdException w:name="annotation subject" w:semiHidden="1" w:unhideWhenUsed="1"/>
     <w:lsdException w:name="No List" w:semiHidden="1" w:unhideWhenUsed="1"/>
     <w:lsdException w:name="Outline List 1" w:semiHidden="1" w:unhideWhenUsed="1"/>
@@ -1489,8 +4105,11 @@
     <w:lsdException w:name="Table Contemporary" w:semiHidden="1" w:unhideWhenUsed="1"/>
     <w:lsdException w:name="Table Elegant" w:semiHidden="1" w:unhideWhenUsed="1"/>
     <w:lsdException w:name="Table Professional" w:semiHidden="1" w:unhideWhenUsed="1"/>
+    <w:lsdException w:name="Table Subtle 1" w:semiHidden="1" w:unhideWhenUsed="1"/>
     <w:lsdException w:name="Table Subtle 2" w:semiHidden="1" w:unhideWhenUsed="1"/>
     <w:lsdException w:name="Table Web 1" w:semiHidden="1" w:unhideWhenUsed="1"/>
+    <w:lsdException w:name="Table Web 2" w:semiHidden="1" w:unhideWhenUsed="1"/>
+    <w:lsdException w:name="Table Web 3" w:semiHidden="1" w:unhideWhenUsed="1"/>
     <w:lsdException w:name="Balloon Text" w:semiHidden="1" w:unhideWhenUsed="1"/>
     <w:lsdException w:name="Table Grid" w:uiPriority="39"/>
     <w:lsdException w:name="Table Theme" w:semiHidden="1" w:unhideWhenUsed="1"/>

</xml_diff>

<commit_message>
add in shopServices status true for storesOpening
</commit_message>
<xml_diff>
--- a/Опис інтерфейсу вебсервісу ShopsServices.docx
+++ b/Опис інтерфейсу вебсервісу ShopsServices.docx
@@ -13,7 +13,6 @@
           <w:lang w:val="en-US"/>
         </w:rPr>
       </w:pPr>
-      <w:proofErr w:type="spellStart"/>
       <w:r>
         <w:rPr>
           <w:rFonts w:ascii="Times New Roman" w:hAnsi="Times New Roman" w:cs="Times New Roman"/>
@@ -23,7 +22,6 @@
         </w:rPr>
         <w:t>ShopsServices</w:t>
       </w:r>
-      <w:proofErr w:type="spellEnd"/>
     </w:p>
     <w:p>
       <w:pPr>
@@ -78,23 +76,13 @@
         </w:rPr>
         <w:t>-</w:t>
       </w:r>
-      <w:proofErr w:type="spellStart"/>
-      <w:r>
-        <w:rPr>
-          <w:rFonts w:ascii="Times New Roman" w:hAnsi="Times New Roman" w:cs="Times New Roman"/>
-          <w:sz w:val="28"/>
-          <w:szCs w:val="28"/>
-        </w:rPr>
-        <w:t>ом</w:t>
-      </w:r>
-      <w:proofErr w:type="spellEnd"/>
-      <w:r>
-        <w:rPr>
-          <w:rFonts w:ascii="Times New Roman" w:hAnsi="Times New Roman" w:cs="Times New Roman"/>
-          <w:sz w:val="28"/>
-          <w:szCs w:val="28"/>
-        </w:rPr>
-        <w:t xml:space="preserve">, опублікований на </w:t>
+      <w:r>
+        <w:rPr>
+          <w:rFonts w:ascii="Times New Roman" w:hAnsi="Times New Roman" w:cs="Times New Roman"/>
+          <w:sz w:val="28"/>
+          <w:szCs w:val="28"/>
+        </w:rPr>
+        <w:t xml:space="preserve">ом, опублікований на </w:t>
       </w:r>
       <w:r>
         <w:rPr>
@@ -189,6 +177,7 @@
           <w:rFonts w:ascii="Times New Roman" w:hAnsi="Times New Roman" w:cs="Times New Roman"/>
           <w:sz w:val="28"/>
           <w:szCs w:val="28"/>
+          <w:lang w:val="ru-RU"/>
         </w:rPr>
       </w:pPr>
       <w:r>
@@ -198,6 +187,15 @@
           <w:szCs w:val="28"/>
         </w:rPr>
         <w:t>Детальну інформацію відносно кожного запиту до веб-сервісу можна отримати перейшовши за посиланням</w:t>
+      </w:r>
+      <w:r>
+        <w:rPr>
+          <w:rFonts w:ascii="Times New Roman" w:hAnsi="Times New Roman" w:cs="Times New Roman"/>
+          <w:sz w:val="28"/>
+          <w:szCs w:val="28"/>
+          <w:lang w:val="ru-RU"/>
+        </w:rPr>
+        <w:t>:</w:t>
       </w:r>
     </w:p>
     <w:p>
@@ -209,7 +207,7 @@
           <w:szCs w:val="32"/>
         </w:rPr>
       </w:pPr>
-      <w:hyperlink r:id="rId5" w:history="1">
+      <w:hyperlink r:id="rId7" w:history="1">
         <w:r>
           <w:rPr>
             <w:rStyle w:val="a3"/>
@@ -267,7 +265,6 @@
           </w:rPr>
           <w:t>.</w:t>
         </w:r>
-        <w:proofErr w:type="spellStart"/>
         <w:r>
           <w:rPr>
             <w:rStyle w:val="a3"/>
@@ -278,7 +275,6 @@
           </w:rPr>
           <w:t>avrora</w:t>
         </w:r>
-        <w:proofErr w:type="spellEnd"/>
         <w:r>
           <w:rPr>
             <w:rStyle w:val="a3"/>
@@ -288,7 +284,6 @@
           </w:rPr>
           <w:t>.</w:t>
         </w:r>
-        <w:proofErr w:type="spellStart"/>
         <w:r>
           <w:rPr>
             <w:rStyle w:val="a3"/>
@@ -299,7 +294,6 @@
           </w:rPr>
           <w:t>lan</w:t>
         </w:r>
-        <w:proofErr w:type="spellEnd"/>
         <w:r>
           <w:rPr>
             <w:rStyle w:val="a3"/>
@@ -317,7 +311,27 @@
             <w:szCs w:val="32"/>
             <w:lang w:val="en-US"/>
           </w:rPr>
-          <w:t>swagger</w:t>
+          <w:t>swagg</w:t>
+        </w:r>
+        <w:r>
+          <w:rPr>
+            <w:rStyle w:val="a3"/>
+            <w:rFonts w:ascii="Times New Roman" w:hAnsi="Times New Roman" w:cs="Times New Roman"/>
+            <w:sz w:val="32"/>
+            <w:szCs w:val="32"/>
+            <w:lang w:val="en-US"/>
+          </w:rPr>
+          <w:t>e</w:t>
+        </w:r>
+        <w:r>
+          <w:rPr>
+            <w:rStyle w:val="a3"/>
+            <w:rFonts w:ascii="Times New Roman" w:hAnsi="Times New Roman" w:cs="Times New Roman"/>
+            <w:sz w:val="32"/>
+            <w:szCs w:val="32"/>
+            <w:lang w:val="en-US"/>
+          </w:rPr>
+          <w:t>r</w:t>
         </w:r>
         <w:r>
           <w:rPr>
@@ -398,7 +412,7 @@
                     <pic:cNvPicPr/>
                   </pic:nvPicPr>
                   <pic:blipFill>
-                    <a:blip r:embed="rId6"/>
+                    <a:blip r:embed="rId8"/>
                     <a:stretch>
                       <a:fillRect/>
                     </a:stretch>
@@ -475,23 +489,13 @@
           <w:szCs w:val="28"/>
         </w:rPr>
       </w:pPr>
-      <w:proofErr w:type="spellStart"/>
-      <w:r>
-        <w:rPr>
-          <w:rFonts w:ascii="Times New Roman" w:hAnsi="Times New Roman" w:cs="Times New Roman"/>
-          <w:sz w:val="28"/>
-          <w:szCs w:val="28"/>
-        </w:rPr>
-        <w:t>контроллери</w:t>
-      </w:r>
-      <w:proofErr w:type="spellEnd"/>
-      <w:r>
-        <w:rPr>
-          <w:rFonts w:ascii="Times New Roman" w:hAnsi="Times New Roman" w:cs="Times New Roman"/>
-          <w:sz w:val="28"/>
-          <w:szCs w:val="28"/>
-        </w:rPr>
-        <w:t xml:space="preserve">, </w:t>
+      <w:r>
+        <w:rPr>
+          <w:rFonts w:ascii="Times New Roman" w:hAnsi="Times New Roman" w:cs="Times New Roman"/>
+          <w:sz w:val="28"/>
+          <w:szCs w:val="28"/>
+        </w:rPr>
+        <w:t xml:space="preserve">контроллери, </w:t>
       </w:r>
     </w:p>
     <w:p>
@@ -606,19 +610,46 @@
     </w:p>
     <w:p>
       <w:pPr>
-        <w:rPr>
-          <w:rFonts w:ascii="Times New Roman" w:hAnsi="Times New Roman" w:cs="Times New Roman"/>
-          <w:sz w:val="28"/>
-          <w:szCs w:val="28"/>
-        </w:rPr>
-      </w:pPr>
-      <w:r>
-        <w:rPr>
-          <w:rFonts w:ascii="Times New Roman" w:hAnsi="Times New Roman" w:cs="Times New Roman"/>
-          <w:sz w:val="28"/>
-          <w:szCs w:val="28"/>
-        </w:rPr>
-        <w:br w:type="page"/>
+        <w:ind w:left="360"/>
+        <w:jc w:val="both"/>
+        <w:rPr>
+          <w:rFonts w:ascii="Times New Roman" w:hAnsi="Times New Roman" w:cs="Times New Roman"/>
+          <w:sz w:val="28"/>
+          <w:szCs w:val="28"/>
+        </w:rPr>
+      </w:pPr>
+      <w:r>
+        <w:rPr>
+          <w:rFonts w:ascii="Times New Roman" w:hAnsi="Times New Roman" w:cs="Times New Roman"/>
+          <w:sz w:val="28"/>
+          <w:szCs w:val="28"/>
+        </w:rPr>
+        <w:t>ВАЖЛИВО!! Для запитів необхідний ключ:</w:t>
+      </w:r>
+    </w:p>
+    <w:p>
+      <w:pPr>
+        <w:ind w:left="360"/>
+        <w:jc w:val="both"/>
+      </w:pPr>
+    </w:p>
+    <w:p>
+      <w:pPr>
+        <w:ind w:left="360"/>
+        <w:jc w:val="center"/>
+        <w:rPr>
+          <w:rFonts w:ascii="Times New Roman" w:hAnsi="Times New Roman" w:cs="Times New Roman"/>
+          <w:sz w:val="28"/>
+          <w:szCs w:val="28"/>
+        </w:rPr>
+      </w:pPr>
+      <w:r>
+        <w:rPr>
+          <w:rFonts w:ascii="Times New Roman" w:hAnsi="Times New Roman" w:cs="Times New Roman"/>
+          <w:sz w:val="28"/>
+          <w:szCs w:val="28"/>
+        </w:rPr>
+        <w:t>X6Dd8hqmxcWtfLD2ytQyBsQd2</w:t>
       </w:r>
     </w:p>
     <w:p>
@@ -724,18 +755,8 @@
           <w:sz w:val="28"/>
           <w:szCs w:val="28"/>
         </w:rPr>
-        <w:t xml:space="preserve">які </w:t>
-      </w:r>
-      <w:proofErr w:type="spellStart"/>
-      <w:r>
-        <w:rPr>
-          <w:rFonts w:ascii="Times New Roman" w:hAnsi="Times New Roman" w:cs="Times New Roman"/>
-          <w:sz w:val="28"/>
-          <w:szCs w:val="28"/>
-        </w:rPr>
-        <w:t>використовав</w:t>
-      </w:r>
-      <w:proofErr w:type="spellEnd"/>
+        <w:t>які використовав</w:t>
+      </w:r>
       <w:r>
         <w:rPr>
           <w:rFonts w:ascii="Times New Roman" w:hAnsi="Times New Roman" w:cs="Times New Roman"/>
@@ -817,7 +838,7 @@
                     <pic:cNvPicPr/>
                   </pic:nvPicPr>
                   <pic:blipFill>
-                    <a:blip r:embed="rId7"/>
+                    <a:blip r:embed="rId9"/>
                     <a:stretch>
                       <a:fillRect/>
                     </a:stretch>
@@ -901,7 +922,7 @@
                     <pic:cNvPicPr/>
                   </pic:nvPicPr>
                   <pic:blipFill>
-                    <a:blip r:embed="rId8"/>
+                    <a:blip r:embed="rId10"/>
                     <a:stretch>
                       <a:fillRect/>
                     </a:stretch>
@@ -984,6 +1005,8 @@
         </w:rPr>
         <w:t>TMS</w:t>
       </w:r>
+      <w:bookmarkStart w:id="0" w:name="_GoBack"/>
+      <w:bookmarkEnd w:id="0"/>
     </w:p>
     <w:p>
       <w:pPr>
@@ -1054,7 +1077,6 @@
         </w:rPr>
         <w:t xml:space="preserve">, у яких </w:t>
       </w:r>
-      <w:proofErr w:type="spellStart"/>
       <w:r>
         <w:rPr>
           <w:rFonts w:ascii="Times New Roman" w:hAnsi="Times New Roman" w:cs="Times New Roman"/>
@@ -1064,7 +1086,6 @@
         </w:rPr>
         <w:t>StatusId</w:t>
       </w:r>
-      <w:proofErr w:type="spellEnd"/>
       <w:r>
         <w:rPr>
           <w:rFonts w:ascii="Times New Roman" w:hAnsi="Times New Roman" w:cs="Times New Roman"/>
@@ -1081,7 +1102,7 @@
         </w:rPr>
         <w:t xml:space="preserve"> 8, 12, 16, 20, 25. Масив цих магазинів відправляється на </w:t>
       </w:r>
-      <w:hyperlink r:id="rId9" w:history="1">
+      <w:hyperlink r:id="rId11" w:history="1">
         <w:r>
           <w:rPr>
             <w:rStyle w:val="a3"/>
@@ -1155,7 +1176,6 @@
           <w:rFonts w:ascii="Times New Roman" w:hAnsi="Times New Roman" w:cs="Times New Roman"/>
           <w:sz w:val="28"/>
           <w:szCs w:val="28"/>
-          <w:lang w:val="en-US"/>
         </w:rPr>
         <w:t>–</w:t>
       </w:r>
@@ -1184,8 +1204,6 @@
         </w:rPr>
         <w:t>.</w:t>
       </w:r>
-      <w:bookmarkStart w:id="0" w:name="_GoBack"/>
-      <w:bookmarkEnd w:id="0"/>
     </w:p>
     <w:p>
       <w:pPr>
@@ -1424,25 +1442,14 @@
           <w:szCs w:val="28"/>
         </w:rPr>
       </w:pPr>
-      <w:proofErr w:type="spellStart"/>
-      <w:r>
-        <w:rPr>
-          <w:rFonts w:ascii="Times New Roman" w:hAnsi="Times New Roman" w:cs="Times New Roman"/>
-          <w:sz w:val="28"/>
-          <w:szCs w:val="28"/>
-          <w:lang w:val="en-US"/>
-        </w:rPr>
-        <w:t>lat</w:t>
-      </w:r>
-      <w:proofErr w:type="spellEnd"/>
-      <w:r>
-        <w:rPr>
-          <w:rFonts w:ascii="Times New Roman" w:hAnsi="Times New Roman" w:cs="Times New Roman"/>
-          <w:sz w:val="28"/>
-          <w:szCs w:val="28"/>
-          <w:lang w:val="en-US"/>
-        </w:rPr>
-        <w:t xml:space="preserve"> (double)</w:t>
+      <w:r>
+        <w:rPr>
+          <w:rFonts w:ascii="Times New Roman" w:hAnsi="Times New Roman" w:cs="Times New Roman"/>
+          <w:sz w:val="28"/>
+          <w:szCs w:val="28"/>
+          <w:lang w:val="en-US"/>
+        </w:rPr>
+        <w:t>lat (double)</w:t>
       </w:r>
       <w:r>
         <w:rPr>
@@ -1484,25 +1491,14 @@
           <w:szCs w:val="28"/>
         </w:rPr>
       </w:pPr>
-      <w:proofErr w:type="spellStart"/>
-      <w:r>
-        <w:rPr>
-          <w:rFonts w:ascii="Times New Roman" w:hAnsi="Times New Roman" w:cs="Times New Roman"/>
-          <w:sz w:val="28"/>
-          <w:szCs w:val="28"/>
-          <w:lang w:val="en-US"/>
-        </w:rPr>
-        <w:t>lon</w:t>
-      </w:r>
-      <w:proofErr w:type="spellEnd"/>
-      <w:r>
-        <w:rPr>
-          <w:rFonts w:ascii="Times New Roman" w:hAnsi="Times New Roman" w:cs="Times New Roman"/>
-          <w:sz w:val="28"/>
-          <w:szCs w:val="28"/>
-          <w:lang w:val="en-US"/>
-        </w:rPr>
-        <w:t>(double)</w:t>
+      <w:r>
+        <w:rPr>
+          <w:rFonts w:ascii="Times New Roman" w:hAnsi="Times New Roman" w:cs="Times New Roman"/>
+          <w:sz w:val="28"/>
+          <w:szCs w:val="28"/>
+          <w:lang w:val="en-US"/>
+        </w:rPr>
+        <w:t>lon(double)</w:t>
       </w:r>
       <w:r>
         <w:rPr>
@@ -1552,25 +1548,14 @@
           <w:szCs w:val="28"/>
         </w:rPr>
       </w:pPr>
-      <w:proofErr w:type="spellStart"/>
-      <w:r>
-        <w:rPr>
-          <w:rFonts w:ascii="Times New Roman" w:hAnsi="Times New Roman" w:cs="Times New Roman"/>
-          <w:sz w:val="28"/>
-          <w:szCs w:val="28"/>
-          <w:lang w:val="en-US"/>
-        </w:rPr>
-        <w:t>contactPhone</w:t>
-      </w:r>
-      <w:proofErr w:type="spellEnd"/>
-      <w:r>
-        <w:rPr>
-          <w:rFonts w:ascii="Times New Roman" w:hAnsi="Times New Roman" w:cs="Times New Roman"/>
-          <w:sz w:val="28"/>
-          <w:szCs w:val="28"/>
-          <w:lang w:val="en-US"/>
-        </w:rPr>
-        <w:t xml:space="preserve"> (string)</w:t>
+      <w:r>
+        <w:rPr>
+          <w:rFonts w:ascii="Times New Roman" w:hAnsi="Times New Roman" w:cs="Times New Roman"/>
+          <w:sz w:val="28"/>
+          <w:szCs w:val="28"/>
+          <w:lang w:val="en-US"/>
+        </w:rPr>
+        <w:t>contactPhone (string)</w:t>
       </w:r>
       <w:r>
         <w:rPr>
@@ -1644,25 +1629,7 @@
           <w:szCs w:val="28"/>
         </w:rPr>
         <w:softHyphen/>
-        <w:t xml:space="preserve"> «</w:t>
-      </w:r>
-      <w:proofErr w:type="spellStart"/>
-      <w:r>
-        <w:rPr>
-          <w:rFonts w:ascii="Times New Roman" w:hAnsi="Times New Roman" w:cs="Times New Roman"/>
-          <w:sz w:val="28"/>
-          <w:szCs w:val="28"/>
-        </w:rPr>
-        <w:t>DeliveryPoint</w:t>
-      </w:r>
-      <w:proofErr w:type="spellEnd"/>
-      <w:r>
-        <w:rPr>
-          <w:rFonts w:ascii="Times New Roman" w:hAnsi="Times New Roman" w:cs="Times New Roman"/>
-          <w:sz w:val="28"/>
-          <w:szCs w:val="28"/>
-        </w:rPr>
-        <w:t>»</w:t>
+        <w:t xml:space="preserve"> «DeliveryPoint»</w:t>
       </w:r>
     </w:p>
     <w:p>
@@ -1679,25 +1646,14 @@
           <w:szCs w:val="28"/>
         </w:rPr>
       </w:pPr>
-      <w:proofErr w:type="spellStart"/>
-      <w:r>
-        <w:rPr>
-          <w:rFonts w:ascii="Times New Roman" w:hAnsi="Times New Roman" w:cs="Times New Roman"/>
-          <w:sz w:val="28"/>
-          <w:szCs w:val="28"/>
-          <w:lang w:val="en-US"/>
-        </w:rPr>
-        <w:t>dateRegisterNumber</w:t>
-      </w:r>
-      <w:proofErr w:type="spellEnd"/>
-      <w:r>
-        <w:rPr>
-          <w:rFonts w:ascii="Times New Roman" w:hAnsi="Times New Roman" w:cs="Times New Roman"/>
-          <w:sz w:val="28"/>
-          <w:szCs w:val="28"/>
-          <w:lang w:val="en-US"/>
-        </w:rPr>
-        <w:t xml:space="preserve"> (string)</w:t>
+      <w:r>
+        <w:rPr>
+          <w:rFonts w:ascii="Times New Roman" w:hAnsi="Times New Roman" w:cs="Times New Roman"/>
+          <w:sz w:val="28"/>
+          <w:szCs w:val="28"/>
+          <w:lang w:val="en-US"/>
+        </w:rPr>
+        <w:t>dateRegisterNumber (string)</w:t>
       </w:r>
       <w:r>
         <w:rPr>
@@ -1752,10 +1708,9 @@
           <w:rFonts w:ascii="Times New Roman" w:hAnsi="Times New Roman" w:cs="Times New Roman"/>
           <w:sz w:val="32"/>
           <w:szCs w:val="32"/>
-          <w:lang w:val="ru-RU"/>
-        </w:rPr>
-      </w:pPr>
-      <w:proofErr w:type="spellStart"/>
+          <w:lang w:val="en-US"/>
+        </w:rPr>
+      </w:pPr>
       <w:r>
         <w:rPr>
           <w:rFonts w:ascii="Times New Roman" w:hAnsi="Times New Roman" w:cs="Times New Roman"/>
@@ -1766,28 +1721,45 @@
         <w:lastRenderedPageBreak/>
         <w:t>ShopsInfo</w:t>
       </w:r>
-      <w:proofErr w:type="spellEnd"/>
     </w:p>
     <w:p>
       <w:pPr>
         <w:spacing w:after="120" w:line="360" w:lineRule="auto"/>
         <w:ind w:firstLine="709"/>
-        <w:jc w:val="both"/>
-        <w:rPr>
-          <w:rFonts w:ascii="Times New Roman" w:hAnsi="Times New Roman" w:cs="Times New Roman"/>
-          <w:sz w:val="28"/>
-          <w:szCs w:val="28"/>
-        </w:rPr>
-      </w:pPr>
-      <w:r>
-        <w:rPr>
-          <w:rFonts w:ascii="Times New Roman" w:hAnsi="Times New Roman" w:cs="Times New Roman"/>
-          <w:sz w:val="28"/>
-          <w:szCs w:val="28"/>
-        </w:rPr>
-        <w:t xml:space="preserve">При переході за посиланням </w:t>
-      </w:r>
-      <w:hyperlink r:id="rId10" w:history="1">
+        <w:rPr>
+          <w:rFonts w:ascii="Times New Roman" w:hAnsi="Times New Roman" w:cs="Times New Roman"/>
+          <w:sz w:val="28"/>
+          <w:szCs w:val="28"/>
+          <w:lang w:val="ru-RU"/>
+        </w:rPr>
+      </w:pPr>
+      <w:r>
+        <w:rPr>
+          <w:rFonts w:ascii="Times New Roman" w:hAnsi="Times New Roman" w:cs="Times New Roman"/>
+          <w:sz w:val="28"/>
+          <w:szCs w:val="28"/>
+        </w:rPr>
+        <w:t>При переході за посиланням</w:t>
+      </w:r>
+      <w:r>
+        <w:rPr>
+          <w:rFonts w:ascii="Times New Roman" w:hAnsi="Times New Roman" w:cs="Times New Roman"/>
+          <w:sz w:val="28"/>
+          <w:szCs w:val="28"/>
+          <w:lang w:val="ru-RU"/>
+        </w:rPr>
+        <w:t>:</w:t>
+      </w:r>
+      <w:r>
+        <w:rPr>
+          <w:rFonts w:ascii="Times New Roman" w:hAnsi="Times New Roman" w:cs="Times New Roman"/>
+          <w:sz w:val="28"/>
+          <w:szCs w:val="28"/>
+          <w:lang w:val="ru-RU"/>
+        </w:rPr>
+        <w:t xml:space="preserve"> </w:t>
+      </w:r>
+      <w:hyperlink r:id="rId12" w:history="1">
         <w:r>
           <w:rPr>
             <w:rStyle w:val="a3"/>
@@ -1795,38 +1767,9 @@
             <w:sz w:val="28"/>
             <w:szCs w:val="28"/>
           </w:rPr>
-          <w:t>http://shop-services.avrora.lan/</w:t>
+          <w:t>http://shop-services.avrora.lan/api/shopsInfo?key=X6Dd8hqmxcWtfLD2ytQyBsQd2</w:t>
         </w:r>
-        <w:proofErr w:type="spellStart"/>
-        <w:r>
-          <w:rPr>
-            <w:rStyle w:val="a3"/>
-            <w:rFonts w:ascii="Times New Roman" w:hAnsi="Times New Roman" w:cs="Times New Roman"/>
-            <w:sz w:val="28"/>
-            <w:szCs w:val="28"/>
-            <w:lang w:val="en-US"/>
-          </w:rPr>
-          <w:t>shopsinfo</w:t>
-        </w:r>
-        <w:proofErr w:type="spellEnd"/>
       </w:hyperlink>
-      <w:r>
-        <w:rPr>
-          <w:rFonts w:ascii="Times New Roman" w:hAnsi="Times New Roman" w:cs="Times New Roman"/>
-          <w:sz w:val="28"/>
-          <w:szCs w:val="28"/>
-        </w:rPr>
-        <w:t xml:space="preserve"> </w:t>
-      </w:r>
-      <w:r>
-        <w:rPr>
-          <w:rFonts w:ascii="Times New Roman" w:hAnsi="Times New Roman" w:cs="Times New Roman"/>
-          <w:sz w:val="28"/>
-          <w:szCs w:val="28"/>
-          <w:lang w:val="ru-RU"/>
-        </w:rPr>
-        <w:t>:</w:t>
-      </w:r>
     </w:p>
     <w:p>
       <w:pPr>
@@ -1856,7 +1799,6 @@
         </w:rPr>
         <w:t xml:space="preserve"> (</w:t>
       </w:r>
-      <w:proofErr w:type="spellStart"/>
       <w:r>
         <w:rPr>
           <w:rFonts w:ascii="Times New Roman" w:hAnsi="Times New Roman" w:cs="Times New Roman"/>
@@ -1866,7 +1808,6 @@
         </w:rPr>
         <w:t>shopInfoModels</w:t>
       </w:r>
-      <w:proofErr w:type="spellEnd"/>
       <w:r>
         <w:rPr>
           <w:rFonts w:ascii="Times New Roman" w:hAnsi="Times New Roman" w:cs="Times New Roman"/>
@@ -1916,7 +1857,7 @@
                     <pic:cNvPicPr/>
                   </pic:nvPicPr>
                   <pic:blipFill>
-                    <a:blip r:embed="rId11"/>
+                    <a:blip r:embed="rId13"/>
                     <a:stretch>
                       <a:fillRect/>
                     </a:stretch>
@@ -1971,25 +1912,7 @@
           <w:sz w:val="28"/>
           <w:szCs w:val="28"/>
         </w:rPr>
-        <w:t xml:space="preserve">), та повідомлення відносно </w:t>
-      </w:r>
-      <w:proofErr w:type="spellStart"/>
-      <w:r>
-        <w:rPr>
-          <w:rFonts w:ascii="Times New Roman" w:hAnsi="Times New Roman" w:cs="Times New Roman"/>
-          <w:sz w:val="28"/>
-          <w:szCs w:val="28"/>
-        </w:rPr>
-        <w:t>статуса</w:t>
-      </w:r>
-      <w:proofErr w:type="spellEnd"/>
-      <w:r>
-        <w:rPr>
-          <w:rFonts w:ascii="Times New Roman" w:hAnsi="Times New Roman" w:cs="Times New Roman"/>
-          <w:sz w:val="28"/>
-          <w:szCs w:val="28"/>
-        </w:rPr>
-        <w:t xml:space="preserve"> (</w:t>
+        <w:t>), та повідомлення відносно статуса (</w:t>
       </w:r>
       <w:r>
         <w:rPr>
@@ -2041,7 +1964,7 @@
                     <pic:cNvPicPr/>
                   </pic:nvPicPr>
                   <pic:blipFill>
-                    <a:blip r:embed="rId12"/>
+                    <a:blip r:embed="rId14"/>
                     <a:stretch>
                       <a:fillRect/>
                     </a:stretch>
@@ -2080,9 +2003,8 @@
           <w:szCs w:val="28"/>
           <w:lang w:val="ru-RU"/>
         </w:rPr>
-        <w:t xml:space="preserve">Є </w:t>
-      </w:r>
-      <w:proofErr w:type="spellStart"/>
+        <w:t>Є можливість відфільтровати магазини по статусу, для цього необхідно дотати /</w:t>
+      </w:r>
       <w:r>
         <w:rPr>
           <w:rFonts w:ascii="Times New Roman" w:hAnsi="Times New Roman" w:cs="Times New Roman"/>
@@ -2090,9 +2012,8 @@
           <w:szCs w:val="28"/>
           <w:lang w:val="ru-RU"/>
         </w:rPr>
-        <w:t>можливість</w:t>
-      </w:r>
-      <w:proofErr w:type="spellEnd"/>
+        <w:t xml:space="preserve">status?id= </w:t>
+      </w:r>
       <w:r>
         <w:rPr>
           <w:rFonts w:ascii="Times New Roman" w:hAnsi="Times New Roman" w:cs="Times New Roman"/>
@@ -2100,9 +2021,17 @@
           <w:szCs w:val="28"/>
           <w:lang w:val="ru-RU"/>
         </w:rPr>
+        <w:t>та вказати необхідний статус.</w:t>
+      </w:r>
+      <w:r>
+        <w:rPr>
+          <w:rFonts w:ascii="Times New Roman" w:hAnsi="Times New Roman" w:cs="Times New Roman"/>
+          <w:sz w:val="28"/>
+          <w:szCs w:val="28"/>
+          <w:lang w:val="ru-RU"/>
+        </w:rPr>
         <w:t xml:space="preserve"> </w:t>
       </w:r>
-      <w:proofErr w:type="spellStart"/>
       <w:r>
         <w:rPr>
           <w:rFonts w:ascii="Times New Roman" w:hAnsi="Times New Roman" w:cs="Times New Roman"/>
@@ -2110,237 +2039,9 @@
           <w:szCs w:val="28"/>
           <w:lang w:val="ru-RU"/>
         </w:rPr>
-        <w:t>відфільтровати</w:t>
-      </w:r>
-      <w:proofErr w:type="spellEnd"/>
-      <w:r>
-        <w:rPr>
-          <w:rFonts w:ascii="Times New Roman" w:hAnsi="Times New Roman" w:cs="Times New Roman"/>
-          <w:sz w:val="28"/>
-          <w:szCs w:val="28"/>
-          <w:lang w:val="ru-RU"/>
-        </w:rPr>
-        <w:t xml:space="preserve"> </w:t>
-      </w:r>
-      <w:proofErr w:type="spellStart"/>
-      <w:r>
-        <w:rPr>
-          <w:rFonts w:ascii="Times New Roman" w:hAnsi="Times New Roman" w:cs="Times New Roman"/>
-          <w:sz w:val="28"/>
-          <w:szCs w:val="28"/>
-          <w:lang w:val="ru-RU"/>
-        </w:rPr>
-        <w:t>магазини</w:t>
-      </w:r>
-      <w:proofErr w:type="spellEnd"/>
-      <w:r>
-        <w:rPr>
-          <w:rFonts w:ascii="Times New Roman" w:hAnsi="Times New Roman" w:cs="Times New Roman"/>
-          <w:sz w:val="28"/>
-          <w:szCs w:val="28"/>
-          <w:lang w:val="ru-RU"/>
-        </w:rPr>
-        <w:t xml:space="preserve"> по статусу, для </w:t>
-      </w:r>
-      <w:proofErr w:type="spellStart"/>
-      <w:r>
-        <w:rPr>
-          <w:rFonts w:ascii="Times New Roman" w:hAnsi="Times New Roman" w:cs="Times New Roman"/>
-          <w:sz w:val="28"/>
-          <w:szCs w:val="28"/>
-          <w:lang w:val="ru-RU"/>
-        </w:rPr>
-        <w:t>цього</w:t>
-      </w:r>
-      <w:proofErr w:type="spellEnd"/>
-      <w:r>
-        <w:rPr>
-          <w:rFonts w:ascii="Times New Roman" w:hAnsi="Times New Roman" w:cs="Times New Roman"/>
-          <w:sz w:val="28"/>
-          <w:szCs w:val="28"/>
-          <w:lang w:val="ru-RU"/>
-        </w:rPr>
-        <w:t xml:space="preserve"> </w:t>
-      </w:r>
-      <w:proofErr w:type="spellStart"/>
-      <w:r>
-        <w:rPr>
-          <w:rFonts w:ascii="Times New Roman" w:hAnsi="Times New Roman" w:cs="Times New Roman"/>
-          <w:sz w:val="28"/>
-          <w:szCs w:val="28"/>
-          <w:lang w:val="ru-RU"/>
-        </w:rPr>
-        <w:t>необхідно</w:t>
-      </w:r>
-      <w:proofErr w:type="spellEnd"/>
-      <w:r>
-        <w:rPr>
-          <w:rFonts w:ascii="Times New Roman" w:hAnsi="Times New Roman" w:cs="Times New Roman"/>
-          <w:sz w:val="28"/>
-          <w:szCs w:val="28"/>
-          <w:lang w:val="ru-RU"/>
-        </w:rPr>
-        <w:t xml:space="preserve"> </w:t>
-      </w:r>
-      <w:proofErr w:type="spellStart"/>
-      <w:r>
-        <w:rPr>
-          <w:rFonts w:ascii="Times New Roman" w:hAnsi="Times New Roman" w:cs="Times New Roman"/>
-          <w:sz w:val="28"/>
-          <w:szCs w:val="28"/>
-          <w:lang w:val="ru-RU"/>
-        </w:rPr>
-        <w:t>дотати</w:t>
-      </w:r>
-      <w:proofErr w:type="spellEnd"/>
-      <w:r>
-        <w:rPr>
-          <w:rFonts w:ascii="Times New Roman" w:hAnsi="Times New Roman" w:cs="Times New Roman"/>
-          <w:sz w:val="28"/>
-          <w:szCs w:val="28"/>
-          <w:lang w:val="ru-RU"/>
-        </w:rPr>
-        <w:t xml:space="preserve"> /</w:t>
-      </w:r>
-      <w:proofErr w:type="spellStart"/>
-      <w:r>
-        <w:rPr>
-          <w:rFonts w:ascii="Times New Roman" w:hAnsi="Times New Roman" w:cs="Times New Roman"/>
-          <w:sz w:val="28"/>
-          <w:szCs w:val="28"/>
-          <w:lang w:val="ru-RU"/>
-        </w:rPr>
-        <w:t>status?id</w:t>
-      </w:r>
-      <w:proofErr w:type="spellEnd"/>
-      <w:r>
-        <w:rPr>
-          <w:rFonts w:ascii="Times New Roman" w:hAnsi="Times New Roman" w:cs="Times New Roman"/>
-          <w:sz w:val="28"/>
-          <w:szCs w:val="28"/>
-          <w:lang w:val="ru-RU"/>
-        </w:rPr>
-        <w:t xml:space="preserve">= </w:t>
-      </w:r>
-      <w:r>
-        <w:rPr>
-          <w:rFonts w:ascii="Times New Roman" w:hAnsi="Times New Roman" w:cs="Times New Roman"/>
-          <w:sz w:val="28"/>
-          <w:szCs w:val="28"/>
-          <w:lang w:val="ru-RU"/>
-        </w:rPr>
-        <w:t xml:space="preserve">та </w:t>
-      </w:r>
-      <w:proofErr w:type="spellStart"/>
-      <w:r>
-        <w:rPr>
-          <w:rFonts w:ascii="Times New Roman" w:hAnsi="Times New Roman" w:cs="Times New Roman"/>
-          <w:sz w:val="28"/>
-          <w:szCs w:val="28"/>
-          <w:lang w:val="ru-RU"/>
-        </w:rPr>
-        <w:t>вказати</w:t>
-      </w:r>
-      <w:proofErr w:type="spellEnd"/>
-      <w:r>
-        <w:rPr>
-          <w:rFonts w:ascii="Times New Roman" w:hAnsi="Times New Roman" w:cs="Times New Roman"/>
-          <w:sz w:val="28"/>
-          <w:szCs w:val="28"/>
-          <w:lang w:val="ru-RU"/>
-        </w:rPr>
-        <w:t xml:space="preserve"> </w:t>
-      </w:r>
-      <w:proofErr w:type="spellStart"/>
-      <w:r>
-        <w:rPr>
-          <w:rFonts w:ascii="Times New Roman" w:hAnsi="Times New Roman" w:cs="Times New Roman"/>
-          <w:sz w:val="28"/>
-          <w:szCs w:val="28"/>
-          <w:lang w:val="ru-RU"/>
-        </w:rPr>
-        <w:t>необхідний</w:t>
-      </w:r>
-      <w:proofErr w:type="spellEnd"/>
-      <w:r>
-        <w:rPr>
-          <w:rFonts w:ascii="Times New Roman" w:hAnsi="Times New Roman" w:cs="Times New Roman"/>
-          <w:sz w:val="28"/>
-          <w:szCs w:val="28"/>
-          <w:lang w:val="ru-RU"/>
-        </w:rPr>
-        <w:t xml:space="preserve"> статус.</w:t>
-      </w:r>
-      <w:r>
-        <w:rPr>
-          <w:rFonts w:ascii="Times New Roman" w:hAnsi="Times New Roman" w:cs="Times New Roman"/>
-          <w:sz w:val="28"/>
-          <w:szCs w:val="28"/>
-          <w:lang w:val="ru-RU"/>
-        </w:rPr>
-        <w:t xml:space="preserve"> </w:t>
-      </w:r>
-      <w:proofErr w:type="spellStart"/>
-      <w:r>
-        <w:rPr>
-          <w:rFonts w:ascii="Times New Roman" w:hAnsi="Times New Roman" w:cs="Times New Roman"/>
-          <w:sz w:val="28"/>
-          <w:szCs w:val="28"/>
-          <w:lang w:val="ru-RU"/>
-        </w:rPr>
-        <w:t>Наприклад</w:t>
-      </w:r>
-      <w:proofErr w:type="spellEnd"/>
-      <w:r>
-        <w:rPr>
-          <w:rFonts w:ascii="Times New Roman" w:hAnsi="Times New Roman" w:cs="Times New Roman"/>
-          <w:sz w:val="28"/>
-          <w:szCs w:val="28"/>
-          <w:lang w:val="ru-RU"/>
-        </w:rPr>
-        <w:t xml:space="preserve"> при </w:t>
-      </w:r>
-      <w:proofErr w:type="spellStart"/>
-      <w:r>
-        <w:rPr>
-          <w:rFonts w:ascii="Times New Roman" w:hAnsi="Times New Roman" w:cs="Times New Roman"/>
-          <w:sz w:val="28"/>
-          <w:szCs w:val="28"/>
-          <w:lang w:val="ru-RU"/>
-        </w:rPr>
-        <w:t>переході</w:t>
-      </w:r>
-      <w:proofErr w:type="spellEnd"/>
-      <w:r>
-        <w:rPr>
-          <w:rFonts w:ascii="Times New Roman" w:hAnsi="Times New Roman" w:cs="Times New Roman"/>
-          <w:sz w:val="28"/>
-          <w:szCs w:val="28"/>
-          <w:lang w:val="ru-RU"/>
-        </w:rPr>
-        <w:t xml:space="preserve"> за </w:t>
-      </w:r>
-      <w:proofErr w:type="spellStart"/>
-      <w:r>
-        <w:rPr>
-          <w:rFonts w:ascii="Times New Roman" w:hAnsi="Times New Roman" w:cs="Times New Roman"/>
-          <w:sz w:val="28"/>
-          <w:szCs w:val="28"/>
-          <w:lang w:val="ru-RU"/>
-        </w:rPr>
-        <w:t>посиланням</w:t>
-      </w:r>
-      <w:proofErr w:type="spellEnd"/>
-      <w:r>
-        <w:rPr>
-          <w:rFonts w:ascii="Times New Roman" w:hAnsi="Times New Roman" w:cs="Times New Roman"/>
-          <w:sz w:val="28"/>
-          <w:szCs w:val="28"/>
-          <w:lang w:val="ru-RU"/>
-        </w:rPr>
-        <w:t xml:space="preserve"> </w:t>
-      </w:r>
-      <w:hyperlink r:id="rId13" w:history="1">
+        <w:t xml:space="preserve">Наприклад при переході за посиланням </w:t>
+      </w:r>
+      <w:hyperlink r:id="rId15" w:history="1">
         <w:r>
           <w:rPr>
             <w:rStyle w:val="a3"/>
@@ -2349,9 +2050,18 @@
             <w:szCs w:val="28"/>
             <w:lang w:val="ru-RU"/>
           </w:rPr>
-          <w:t>http://shop-services.avrora.lan/shopsInfo/status?id=25</w:t>
+          <w:t>http://shop-services.avrora.lan/api/shopsInfo/status?key=X6Dd8hqmxcWtfLD2ytQyBsQd2&amp;statusId=25</w:t>
         </w:r>
       </w:hyperlink>
+      <w:r>
+        <w:rPr>
+          <w:rFonts w:ascii="Times New Roman" w:hAnsi="Times New Roman" w:cs="Times New Roman"/>
+          <w:sz w:val="28"/>
+          <w:szCs w:val="28"/>
+          <w:lang w:val="ru-RU"/>
+        </w:rPr>
+        <w:t xml:space="preserve"> </w:t>
+      </w:r>
     </w:p>
     <w:p>
       <w:pPr>
@@ -2363,7 +2073,6 @@
           <w:szCs w:val="28"/>
         </w:rPr>
       </w:pPr>
-      <w:proofErr w:type="spellStart"/>
       <w:r>
         <w:rPr>
           <w:rFonts w:ascii="Times New Roman" w:hAnsi="Times New Roman" w:cs="Times New Roman"/>
@@ -2371,9 +2080,8 @@
           <w:szCs w:val="28"/>
           <w:lang w:val="ru-RU"/>
         </w:rPr>
-        <w:t>Отримаємо</w:t>
-      </w:r>
-      <w:proofErr w:type="spellEnd"/>
+        <w:t>Отримаємо список всіх магазинів</w:t>
+      </w:r>
       <w:r>
         <w:rPr>
           <w:rFonts w:ascii="Times New Roman" w:hAnsi="Times New Roman" w:cs="Times New Roman"/>
@@ -2381,87 +2089,7 @@
           <w:szCs w:val="28"/>
           <w:lang w:val="ru-RU"/>
         </w:rPr>
-        <w:t xml:space="preserve"> список </w:t>
-      </w:r>
-      <w:proofErr w:type="spellStart"/>
-      <w:r>
-        <w:rPr>
-          <w:rFonts w:ascii="Times New Roman" w:hAnsi="Times New Roman" w:cs="Times New Roman"/>
-          <w:sz w:val="28"/>
-          <w:szCs w:val="28"/>
-          <w:lang w:val="ru-RU"/>
-        </w:rPr>
-        <w:t>всіх</w:t>
-      </w:r>
-      <w:proofErr w:type="spellEnd"/>
-      <w:r>
-        <w:rPr>
-          <w:rFonts w:ascii="Times New Roman" w:hAnsi="Times New Roman" w:cs="Times New Roman"/>
-          <w:sz w:val="28"/>
-          <w:szCs w:val="28"/>
-          <w:lang w:val="ru-RU"/>
-        </w:rPr>
-        <w:t xml:space="preserve"> </w:t>
-      </w:r>
-      <w:proofErr w:type="spellStart"/>
-      <w:r>
-        <w:rPr>
-          <w:rFonts w:ascii="Times New Roman" w:hAnsi="Times New Roman" w:cs="Times New Roman"/>
-          <w:sz w:val="28"/>
-          <w:szCs w:val="28"/>
-          <w:lang w:val="ru-RU"/>
-        </w:rPr>
-        <w:t>магазинів</w:t>
-      </w:r>
-      <w:proofErr w:type="spellEnd"/>
-      <w:r>
-        <w:rPr>
-          <w:rFonts w:ascii="Times New Roman" w:hAnsi="Times New Roman" w:cs="Times New Roman"/>
-          <w:sz w:val="28"/>
-          <w:szCs w:val="28"/>
-          <w:lang w:val="ru-RU"/>
-        </w:rPr>
-        <w:t xml:space="preserve">, у </w:t>
-      </w:r>
-      <w:proofErr w:type="spellStart"/>
-      <w:r>
-        <w:rPr>
-          <w:rFonts w:ascii="Times New Roman" w:hAnsi="Times New Roman" w:cs="Times New Roman"/>
-          <w:sz w:val="28"/>
-          <w:szCs w:val="28"/>
-          <w:lang w:val="ru-RU"/>
-        </w:rPr>
-        <w:t>яких</w:t>
-      </w:r>
-      <w:proofErr w:type="spellEnd"/>
-      <w:r>
-        <w:rPr>
-          <w:rFonts w:ascii="Times New Roman" w:hAnsi="Times New Roman" w:cs="Times New Roman"/>
-          <w:sz w:val="28"/>
-          <w:szCs w:val="28"/>
-          <w:lang w:val="ru-RU"/>
-        </w:rPr>
-        <w:t xml:space="preserve"> </w:t>
-      </w:r>
-      <w:proofErr w:type="spellStart"/>
-      <w:r>
-        <w:rPr>
-          <w:rFonts w:ascii="Times New Roman" w:hAnsi="Times New Roman" w:cs="Times New Roman"/>
-          <w:sz w:val="28"/>
-          <w:szCs w:val="28"/>
-          <w:lang w:val="ru-RU"/>
-        </w:rPr>
-        <w:t>StatusId</w:t>
-      </w:r>
-      <w:proofErr w:type="spellEnd"/>
-      <w:r>
-        <w:rPr>
-          <w:rFonts w:ascii="Times New Roman" w:hAnsi="Times New Roman" w:cs="Times New Roman"/>
-          <w:sz w:val="28"/>
-          <w:szCs w:val="28"/>
-          <w:lang w:val="ru-RU"/>
-        </w:rPr>
-        <w:t xml:space="preserve"> = 25</w:t>
+        <w:t>, у яких StatusId = 25</w:t>
       </w:r>
       <w:r>
         <w:rPr>
@@ -2482,7 +2110,6 @@
           <w:szCs w:val="32"/>
         </w:rPr>
       </w:pPr>
-      <w:proofErr w:type="spellStart"/>
       <w:r>
         <w:rPr>
           <w:rFonts w:ascii="Times New Roman" w:hAnsi="Times New Roman" w:cs="Times New Roman"/>
@@ -2492,7 +2119,17 @@
         <w:lastRenderedPageBreak/>
         <w:t>StoreOpeningService</w:t>
       </w:r>
-      <w:proofErr w:type="spellEnd"/>
+    </w:p>
+    <w:p>
+      <w:pPr>
+        <w:spacing w:line="360" w:lineRule="auto"/>
+        <w:jc w:val="center"/>
+        <w:rPr>
+          <w:rFonts w:ascii="Times New Roman" w:hAnsi="Times New Roman" w:cs="Times New Roman"/>
+          <w:sz w:val="32"/>
+          <w:szCs w:val="32"/>
+        </w:rPr>
+      </w:pPr>
     </w:p>
     <w:p>
       <w:pPr>
@@ -2542,7 +2179,7 @@
           <w:szCs w:val="28"/>
         </w:rPr>
       </w:pPr>
-      <w:hyperlink r:id="rId14" w:history="1">
+      <w:hyperlink r:id="rId16" w:history="1">
         <w:r>
           <w:rPr>
             <w:rStyle w:val="a3"/>
@@ -2550,17 +2187,9 @@
             <w:sz w:val="28"/>
             <w:szCs w:val="28"/>
           </w:rPr>
-          <w:t>http://shop-services.avrora.lan/storesopening</w:t>
+          <w:t>http://shop-services.avrora.lan/api/storesOpening?key=X6Dd8hqmxcWtfLD2ytQyBsQd2</w:t>
         </w:r>
       </w:hyperlink>
-      <w:r>
-        <w:rPr>
-          <w:rFonts w:ascii="Times New Roman" w:hAnsi="Times New Roman" w:cs="Times New Roman"/>
-          <w:sz w:val="28"/>
-          <w:szCs w:val="28"/>
-        </w:rPr>
-        <w:t xml:space="preserve"> .</w:t>
-      </w:r>
     </w:p>
     <w:p>
       <w:pPr>
@@ -2579,25 +2208,7 @@
           <w:sz w:val="28"/>
           <w:szCs w:val="28"/>
         </w:rPr>
-        <w:t xml:space="preserve">Де </w:t>
-      </w:r>
-      <w:proofErr w:type="spellStart"/>
-      <w:r>
-        <w:rPr>
-          <w:rFonts w:ascii="Times New Roman" w:hAnsi="Times New Roman" w:cs="Times New Roman"/>
-          <w:sz w:val="28"/>
-          <w:szCs w:val="28"/>
-        </w:rPr>
-        <w:t>shop-services.avrora.lan</w:t>
-      </w:r>
-      <w:proofErr w:type="spellEnd"/>
-      <w:r>
-        <w:rPr>
-          <w:rFonts w:ascii="Times New Roman" w:hAnsi="Times New Roman" w:cs="Times New Roman"/>
-          <w:sz w:val="28"/>
-          <w:szCs w:val="28"/>
-        </w:rPr>
-        <w:t xml:space="preserve"> </w:t>
+        <w:t xml:space="preserve">Де shop-services.avrora.lan </w:t>
       </w:r>
       <w:r>
         <w:rPr>
@@ -2606,25 +2217,7 @@
           <w:szCs w:val="28"/>
         </w:rPr>
         <w:softHyphen/>
-        <w:t xml:space="preserve"> ім’я домену, </w:t>
-      </w:r>
-      <w:proofErr w:type="spellStart"/>
-      <w:r>
-        <w:rPr>
-          <w:rFonts w:ascii="Times New Roman" w:hAnsi="Times New Roman" w:cs="Times New Roman"/>
-          <w:sz w:val="28"/>
-          <w:szCs w:val="28"/>
-        </w:rPr>
-        <w:t>storesopening</w:t>
-      </w:r>
-      <w:proofErr w:type="spellEnd"/>
-      <w:r>
-        <w:rPr>
-          <w:rFonts w:ascii="Times New Roman" w:hAnsi="Times New Roman" w:cs="Times New Roman"/>
-          <w:sz w:val="28"/>
-          <w:szCs w:val="28"/>
-        </w:rPr>
-        <w:t xml:space="preserve"> – назва сервісу. При переході отримаємо список магазинів які будуть відкриватися у майбутньому у форматі JSON, як приклад</w:t>
+        <w:t xml:space="preserve"> ім’я домену, storesopening – назва сервісу. При переході отримаємо список магазинів які будуть відкриватися у майбутньому у форматі JSON, як приклад</w:t>
       </w:r>
       <w:r>
         <w:rPr>
@@ -2668,7 +2261,7 @@
                     <pic:cNvPicPr/>
                   </pic:nvPicPr>
                   <pic:blipFill>
-                    <a:blip r:embed="rId15"/>
+                    <a:blip r:embed="rId17"/>
                     <a:stretch>
                       <a:fillRect/>
                     </a:stretch>
@@ -2706,25 +2299,7 @@
           <w:sz w:val="28"/>
           <w:szCs w:val="28"/>
         </w:rPr>
-        <w:t xml:space="preserve">Де </w:t>
-      </w:r>
-      <w:proofErr w:type="spellStart"/>
-      <w:r>
-        <w:rPr>
-          <w:rFonts w:ascii="Times New Roman" w:hAnsi="Times New Roman" w:cs="Times New Roman"/>
-          <w:sz w:val="28"/>
-          <w:szCs w:val="28"/>
-        </w:rPr>
-        <w:t>ShopNumber</w:t>
-      </w:r>
-      <w:proofErr w:type="spellEnd"/>
-      <w:r>
-        <w:rPr>
-          <w:rFonts w:ascii="Times New Roman" w:hAnsi="Times New Roman" w:cs="Times New Roman"/>
-          <w:sz w:val="28"/>
-          <w:szCs w:val="28"/>
-        </w:rPr>
-        <w:t xml:space="preserve"> </w:t>
+        <w:t xml:space="preserve">Де ShopNumber </w:t>
       </w:r>
       <w:r>
         <w:rPr>
@@ -2733,25 +2308,7 @@
           <w:szCs w:val="28"/>
         </w:rPr>
         <w:softHyphen/>
-        <w:t xml:space="preserve"> номер магазину, </w:t>
-      </w:r>
-      <w:proofErr w:type="spellStart"/>
-      <w:r>
-        <w:rPr>
-          <w:rFonts w:ascii="Times New Roman" w:hAnsi="Times New Roman" w:cs="Times New Roman"/>
-          <w:sz w:val="28"/>
-          <w:szCs w:val="28"/>
-        </w:rPr>
-        <w:t>openFrom</w:t>
-      </w:r>
-      <w:proofErr w:type="spellEnd"/>
-      <w:r>
-        <w:rPr>
-          <w:rFonts w:ascii="Times New Roman" w:hAnsi="Times New Roman" w:cs="Times New Roman"/>
-          <w:sz w:val="28"/>
-          <w:szCs w:val="28"/>
-        </w:rPr>
-        <w:t xml:space="preserve"> </w:t>
+        <w:t xml:space="preserve"> номер магазину, openFrom </w:t>
       </w:r>
       <w:r>
         <w:rPr>
@@ -2768,97 +2325,7 @@
           <w:sz w:val="28"/>
           <w:szCs w:val="28"/>
         </w:rPr>
-        <w:t xml:space="preserve">, які взяті із таблиці sql26, </w:t>
-      </w:r>
-      <w:proofErr w:type="spellStart"/>
-      <w:r>
-        <w:rPr>
-          <w:rFonts w:ascii="Times New Roman" w:hAnsi="Times New Roman" w:cs="Times New Roman"/>
-          <w:sz w:val="28"/>
-          <w:szCs w:val="28"/>
-        </w:rPr>
-        <w:t>бд</w:t>
-      </w:r>
-      <w:proofErr w:type="spellEnd"/>
-      <w:r>
-        <w:rPr>
-          <w:rFonts w:ascii="Times New Roman" w:hAnsi="Times New Roman" w:cs="Times New Roman"/>
-          <w:sz w:val="28"/>
-          <w:szCs w:val="28"/>
-        </w:rPr>
-        <w:t xml:space="preserve"> </w:t>
-      </w:r>
-      <w:proofErr w:type="spellStart"/>
-      <w:r>
-        <w:rPr>
-          <w:rFonts w:ascii="Times New Roman" w:hAnsi="Times New Roman" w:cs="Times New Roman"/>
-          <w:sz w:val="28"/>
-          <w:szCs w:val="28"/>
-        </w:rPr>
-        <w:t>shops</w:t>
-      </w:r>
-      <w:proofErr w:type="spellEnd"/>
-      <w:r>
-        <w:rPr>
-          <w:rFonts w:ascii="Times New Roman" w:hAnsi="Times New Roman" w:cs="Times New Roman"/>
-          <w:sz w:val="28"/>
-          <w:szCs w:val="28"/>
-        </w:rPr>
-        <w:t>, таблиця [</w:t>
-      </w:r>
-      <w:proofErr w:type="spellStart"/>
-      <w:r>
-        <w:rPr>
-          <w:rFonts w:ascii="Times New Roman" w:hAnsi="Times New Roman" w:cs="Times New Roman"/>
-          <w:sz w:val="28"/>
-          <w:szCs w:val="28"/>
-        </w:rPr>
-        <w:t>Shops</w:t>
-      </w:r>
-      <w:proofErr w:type="spellEnd"/>
-      <w:r>
-        <w:rPr>
-          <w:rFonts w:ascii="Times New Roman" w:hAnsi="Times New Roman" w:cs="Times New Roman"/>
-          <w:sz w:val="28"/>
-          <w:szCs w:val="28"/>
-        </w:rPr>
-        <w:t>].[</w:t>
-      </w:r>
-      <w:proofErr w:type="spellStart"/>
-      <w:r>
-        <w:rPr>
-          <w:rFonts w:ascii="Times New Roman" w:hAnsi="Times New Roman" w:cs="Times New Roman"/>
-          <w:sz w:val="28"/>
-          <w:szCs w:val="28"/>
-        </w:rPr>
-        <w:t>dbo</w:t>
-      </w:r>
-      <w:proofErr w:type="spellEnd"/>
-      <w:r>
-        <w:rPr>
-          <w:rFonts w:ascii="Times New Roman" w:hAnsi="Times New Roman" w:cs="Times New Roman"/>
-          <w:sz w:val="28"/>
-          <w:szCs w:val="28"/>
-        </w:rPr>
-        <w:t>].[</w:t>
-      </w:r>
-      <w:proofErr w:type="spellStart"/>
-      <w:r>
-        <w:rPr>
-          <w:rFonts w:ascii="Times New Roman" w:hAnsi="Times New Roman" w:cs="Times New Roman"/>
-          <w:sz w:val="28"/>
-          <w:szCs w:val="28"/>
-        </w:rPr>
-        <w:t>Shops</w:t>
-      </w:r>
-      <w:proofErr w:type="spellEnd"/>
-      <w:r>
-        <w:rPr>
-          <w:rFonts w:ascii="Times New Roman" w:hAnsi="Times New Roman" w:cs="Times New Roman"/>
-          <w:sz w:val="28"/>
-          <w:szCs w:val="28"/>
-        </w:rPr>
-        <w:t>].</w:t>
+        <w:t>, які взяті із таблиці sql26, бд shops, таблиця [Shops].[dbo].[Shops].</w:t>
       </w:r>
     </w:p>
     <w:p>
@@ -2878,239 +2345,39 @@
           <w:sz w:val="28"/>
           <w:szCs w:val="28"/>
         </w:rPr>
-        <w:t xml:space="preserve">При вводі </w:t>
-      </w:r>
-      <w:hyperlink r:id="rId16" w:history="1">
-        <w:r>
-          <w:rPr>
-            <w:rStyle w:val="a3"/>
-            <w:rFonts w:ascii="Times New Roman" w:hAnsi="Times New Roman" w:cs="Times New Roman"/>
-            <w:sz w:val="28"/>
-            <w:szCs w:val="28"/>
-          </w:rPr>
-          <w:t>http://shop-services.avrora.lan/storesopening</w:t>
-        </w:r>
-      </w:hyperlink>
-      <w:r>
-        <w:rPr>
-          <w:rFonts w:ascii="Times New Roman" w:hAnsi="Times New Roman" w:cs="Times New Roman"/>
-          <w:sz w:val="28"/>
-          <w:szCs w:val="28"/>
-        </w:rPr>
-        <w:t xml:space="preserve"> отримаєте список усіх магазинів, які планують відкриватися від теперішньої дати. Якщо є необхідність ввести період, то можете зазначити так:</w:t>
-      </w:r>
-    </w:p>
-    <w:p>
-      <w:pPr>
-        <w:spacing w:line="360" w:lineRule="auto"/>
-        <w:ind w:firstLine="709"/>
-        <w:jc w:val="both"/>
-        <w:rPr>
-          <w:rFonts w:ascii="Times New Roman" w:hAnsi="Times New Roman" w:cs="Times New Roman"/>
-          <w:sz w:val="28"/>
-          <w:szCs w:val="28"/>
-        </w:rPr>
-      </w:pPr>
-      <w:hyperlink r:id="rId17" w:history="1">
-        <w:r>
-          <w:rPr>
-            <w:rStyle w:val="a3"/>
-            <w:rFonts w:ascii="Times New Roman" w:hAnsi="Times New Roman" w:cs="Times New Roman"/>
-            <w:sz w:val="28"/>
-            <w:szCs w:val="28"/>
-          </w:rPr>
-          <w:t>http://shop-services.avrora.lan/storesopening/period?from=2020-2-3&amp;till=2021-4-5</w:t>
-        </w:r>
-      </w:hyperlink>
-      <w:r>
-        <w:rPr>
-          <w:rFonts w:ascii="Times New Roman" w:hAnsi="Times New Roman" w:cs="Times New Roman"/>
-          <w:sz w:val="28"/>
-          <w:szCs w:val="28"/>
-        </w:rPr>
-        <w:t xml:space="preserve"> </w:t>
-      </w:r>
-      <w:r>
-        <w:rPr>
-          <w:rFonts w:ascii="Times New Roman" w:hAnsi="Times New Roman" w:cs="Times New Roman"/>
-          <w:sz w:val="28"/>
-          <w:szCs w:val="28"/>
-        </w:rPr>
-        <w:t>, де</w:t>
-      </w:r>
-    </w:p>
-    <w:p>
-      <w:pPr>
-        <w:spacing w:line="360" w:lineRule="auto"/>
-        <w:ind w:firstLine="709"/>
-        <w:jc w:val="both"/>
-        <w:rPr>
-          <w:rFonts w:ascii="Times New Roman" w:hAnsi="Times New Roman" w:cs="Times New Roman"/>
-          <w:sz w:val="28"/>
-          <w:szCs w:val="28"/>
-        </w:rPr>
-      </w:pPr>
-      <w:r>
-        <w:rPr>
-          <w:rFonts w:ascii="Times New Roman" w:hAnsi="Times New Roman" w:cs="Times New Roman"/>
-          <w:sz w:val="28"/>
-          <w:szCs w:val="28"/>
-          <w:vertAlign w:val="subscript"/>
-        </w:rPr>
-        <w:softHyphen/>
-      </w:r>
-      <w:r>
-        <w:rPr>
-          <w:rFonts w:ascii="Times New Roman" w:hAnsi="Times New Roman" w:cs="Times New Roman"/>
-          <w:sz w:val="28"/>
-          <w:szCs w:val="28"/>
-        </w:rPr>
-        <w:t xml:space="preserve"> /</w:t>
-      </w:r>
-      <w:proofErr w:type="spellStart"/>
-      <w:r>
-        <w:rPr>
-          <w:rFonts w:ascii="Times New Roman" w:hAnsi="Times New Roman" w:cs="Times New Roman"/>
-          <w:sz w:val="28"/>
-          <w:szCs w:val="28"/>
-        </w:rPr>
-        <w:t>period</w:t>
-      </w:r>
-      <w:proofErr w:type="spellEnd"/>
-      <w:r>
-        <w:rPr>
-          <w:rFonts w:ascii="Times New Roman" w:hAnsi="Times New Roman" w:cs="Times New Roman"/>
-          <w:sz w:val="28"/>
-          <w:szCs w:val="28"/>
-        </w:rPr>
-        <w:t xml:space="preserve"> визначає що вказуєте період відкриття магазинів між датами;</w:t>
-      </w:r>
-    </w:p>
-    <w:p>
-      <w:pPr>
-        <w:spacing w:line="360" w:lineRule="auto"/>
-        <w:ind w:firstLine="709"/>
-        <w:jc w:val="both"/>
-        <w:rPr>
-          <w:rFonts w:ascii="Times New Roman" w:hAnsi="Times New Roman" w:cs="Times New Roman"/>
-          <w:sz w:val="28"/>
-          <w:szCs w:val="28"/>
-        </w:rPr>
-      </w:pPr>
-      <w:r>
-        <w:rPr>
-          <w:rFonts w:ascii="Times New Roman" w:hAnsi="Times New Roman" w:cs="Times New Roman"/>
-          <w:sz w:val="28"/>
-          <w:szCs w:val="28"/>
-        </w:rPr>
-        <w:softHyphen/>
-        <w:t xml:space="preserve"> ?</w:t>
-      </w:r>
-      <w:proofErr w:type="spellStart"/>
-      <w:r>
-        <w:rPr>
-          <w:rFonts w:ascii="Times New Roman" w:hAnsi="Times New Roman" w:cs="Times New Roman"/>
-          <w:sz w:val="28"/>
-          <w:szCs w:val="28"/>
-        </w:rPr>
-        <w:t>from</w:t>
-      </w:r>
-      <w:proofErr w:type="spellEnd"/>
-      <w:r>
-        <w:rPr>
-          <w:rFonts w:ascii="Times New Roman" w:hAnsi="Times New Roman" w:cs="Times New Roman"/>
-          <w:sz w:val="28"/>
-          <w:szCs w:val="28"/>
-        </w:rPr>
-        <w:t>=2020-2-3</w:t>
-      </w:r>
-      <w:r>
-        <w:rPr>
-          <w:rFonts w:ascii="Times New Roman" w:hAnsi="Times New Roman" w:cs="Times New Roman"/>
-          <w:sz w:val="28"/>
-          <w:szCs w:val="28"/>
-        </w:rPr>
-        <w:t xml:space="preserve"> визначає з якої дати починати пошук магазинів;</w:t>
-      </w:r>
-    </w:p>
-    <w:p>
-      <w:pPr>
-        <w:spacing w:line="360" w:lineRule="auto"/>
-        <w:ind w:firstLine="709"/>
-        <w:jc w:val="both"/>
-        <w:rPr>
-          <w:rFonts w:ascii="Times New Roman" w:hAnsi="Times New Roman" w:cs="Times New Roman"/>
-          <w:sz w:val="28"/>
-          <w:szCs w:val="28"/>
-        </w:rPr>
-      </w:pPr>
-      <w:r>
-        <w:rPr>
-          <w:rFonts w:ascii="Times New Roman" w:hAnsi="Times New Roman" w:cs="Times New Roman"/>
-          <w:sz w:val="28"/>
-          <w:szCs w:val="28"/>
-        </w:rPr>
-        <w:softHyphen/>
-        <w:t>&amp; - знак об’єднання;</w:t>
-      </w:r>
-    </w:p>
-    <w:p>
-      <w:pPr>
-        <w:spacing w:line="360" w:lineRule="auto"/>
-        <w:ind w:firstLine="709"/>
-        <w:jc w:val="both"/>
-        <w:rPr>
-          <w:rFonts w:ascii="Times New Roman" w:hAnsi="Times New Roman" w:cs="Times New Roman"/>
-          <w:sz w:val="28"/>
-          <w:szCs w:val="28"/>
-        </w:rPr>
-      </w:pPr>
-      <w:r>
-        <w:rPr>
-          <w:rFonts w:ascii="Times New Roman" w:hAnsi="Times New Roman" w:cs="Times New Roman"/>
-          <w:sz w:val="28"/>
-          <w:szCs w:val="28"/>
-        </w:rPr>
-        <w:softHyphen/>
-        <w:t xml:space="preserve"> </w:t>
-      </w:r>
-      <w:proofErr w:type="spellStart"/>
-      <w:r>
-        <w:rPr>
-          <w:rFonts w:ascii="Times New Roman" w:hAnsi="Times New Roman" w:cs="Times New Roman"/>
-          <w:sz w:val="28"/>
-          <w:szCs w:val="28"/>
-        </w:rPr>
-        <w:t>till</w:t>
-      </w:r>
-      <w:proofErr w:type="spellEnd"/>
-      <w:r>
-        <w:rPr>
-          <w:rFonts w:ascii="Times New Roman" w:hAnsi="Times New Roman" w:cs="Times New Roman"/>
-          <w:sz w:val="28"/>
-          <w:szCs w:val="28"/>
-        </w:rPr>
-        <w:t>=2021-4-5 визначає якою датою закінчувати пошук;</w:t>
-      </w:r>
-    </w:p>
-    <w:p>
-      <w:pPr>
-        <w:spacing w:line="360" w:lineRule="auto"/>
-        <w:ind w:firstLine="709"/>
-        <w:jc w:val="both"/>
-        <w:rPr>
-          <w:rFonts w:ascii="Times New Roman" w:hAnsi="Times New Roman" w:cs="Times New Roman"/>
-          <w:sz w:val="28"/>
-          <w:szCs w:val="28"/>
-        </w:rPr>
-      </w:pPr>
-      <w:r>
-        <w:rPr>
-          <w:rFonts w:ascii="Times New Roman" w:hAnsi="Times New Roman" w:cs="Times New Roman"/>
-          <w:sz w:val="28"/>
-          <w:szCs w:val="28"/>
-        </w:rPr>
-        <w:t>Можна зазначити лише початкову дату:</w:t>
+        <w:t>О</w:t>
+      </w:r>
+      <w:r>
+        <w:rPr>
+          <w:rFonts w:ascii="Times New Roman" w:hAnsi="Times New Roman" w:cs="Times New Roman"/>
+          <w:sz w:val="28"/>
+          <w:szCs w:val="28"/>
+        </w:rPr>
+        <w:t>тримає</w:t>
+      </w:r>
+      <w:r>
+        <w:rPr>
+          <w:rFonts w:ascii="Times New Roman" w:hAnsi="Times New Roman" w:cs="Times New Roman"/>
+          <w:sz w:val="28"/>
+          <w:szCs w:val="28"/>
+        </w:rPr>
+        <w:t>мо</w:t>
+      </w:r>
+      <w:r>
+        <w:rPr>
+          <w:rFonts w:ascii="Times New Roman" w:hAnsi="Times New Roman" w:cs="Times New Roman"/>
+          <w:sz w:val="28"/>
+          <w:szCs w:val="28"/>
+        </w:rPr>
+        <w:t xml:space="preserve"> список усіх магазинів, які планують відкриватися від те</w:t>
+      </w:r>
+      <w:r>
+        <w:rPr>
+          <w:rFonts w:ascii="Times New Roman" w:hAnsi="Times New Roman" w:cs="Times New Roman"/>
+          <w:sz w:val="28"/>
+          <w:szCs w:val="28"/>
+        </w:rPr>
+        <w:t>перішньої дати. Якщо є необхідність ввести період, то можете зазначити так:</w:t>
       </w:r>
     </w:p>
     <w:p>
@@ -3132,17 +2399,9 @@
             <w:sz w:val="28"/>
             <w:szCs w:val="28"/>
           </w:rPr>
-          <w:t>http://shop-services.avrora.lan/storesopening/period?from=2020-2-3</w:t>
+          <w:t>http://shop-services.avrora.lan/api/storesOpening/period?key=X6Dd8hqmxcWtfLD2ytQyBsQd2&amp;from=2020-2-3&amp;till=2021-4-5</w:t>
         </w:r>
       </w:hyperlink>
-      <w:r>
-        <w:rPr>
-          <w:rFonts w:ascii="Times New Roman" w:hAnsi="Times New Roman" w:cs="Times New Roman"/>
-          <w:sz w:val="28"/>
-          <w:szCs w:val="28"/>
-        </w:rPr>
-        <w:t xml:space="preserve"> </w:t>
-      </w:r>
     </w:p>
     <w:p>
       <w:pPr>
@@ -3161,24 +2420,15 @@
           <w:sz w:val="28"/>
           <w:szCs w:val="28"/>
         </w:rPr>
-        <w:t>Виведуться починаючи від 2020/02/03 и всі подальші;</w:t>
-      </w:r>
-    </w:p>
-    <w:p>
-      <w:pPr>
-        <w:rPr>
-          <w:rFonts w:ascii="Times New Roman" w:hAnsi="Times New Roman" w:cs="Times New Roman"/>
-          <w:sz w:val="28"/>
-          <w:szCs w:val="28"/>
-        </w:rPr>
-      </w:pPr>
-      <w:r>
-        <w:rPr>
-          <w:rFonts w:ascii="Times New Roman" w:hAnsi="Times New Roman" w:cs="Times New Roman"/>
-          <w:sz w:val="28"/>
-          <w:szCs w:val="28"/>
-        </w:rPr>
-        <w:br w:type="page"/>
+        <w:t xml:space="preserve"> </w:t>
+      </w:r>
+      <w:r>
+        <w:rPr>
+          <w:rFonts w:ascii="Times New Roman" w:hAnsi="Times New Roman" w:cs="Times New Roman"/>
+          <w:sz w:val="28"/>
+          <w:szCs w:val="28"/>
+        </w:rPr>
+        <w:t>, де</w:t>
       </w:r>
     </w:p>
     <w:p>
@@ -3197,9 +2447,126 @@
           <w:rFonts w:ascii="Times New Roman" w:hAnsi="Times New Roman" w:cs="Times New Roman"/>
           <w:sz w:val="28"/>
           <w:szCs w:val="28"/>
+          <w:vertAlign w:val="subscript"/>
+        </w:rPr>
+        <w:softHyphen/>
+      </w:r>
+      <w:r>
+        <w:rPr>
+          <w:rFonts w:ascii="Times New Roman" w:hAnsi="Times New Roman" w:cs="Times New Roman"/>
+          <w:sz w:val="28"/>
+          <w:szCs w:val="28"/>
+        </w:rPr>
+        <w:t xml:space="preserve"> /period визначає що вказуєте період відкриття магазинів між датами;</w:t>
+      </w:r>
+    </w:p>
+    <w:p>
+      <w:pPr>
+        <w:spacing w:line="360" w:lineRule="auto"/>
+        <w:ind w:firstLine="709"/>
+        <w:jc w:val="both"/>
+        <w:rPr>
+          <w:rFonts w:ascii="Times New Roman" w:hAnsi="Times New Roman" w:cs="Times New Roman"/>
+          <w:sz w:val="28"/>
+          <w:szCs w:val="28"/>
+        </w:rPr>
+      </w:pPr>
+      <w:r>
+        <w:rPr>
+          <w:rFonts w:ascii="Times New Roman" w:hAnsi="Times New Roman" w:cs="Times New Roman"/>
+          <w:sz w:val="28"/>
+          <w:szCs w:val="28"/>
+        </w:rPr>
+        <w:softHyphen/>
+        <w:t xml:space="preserve"> ?from=2020-2-3</w:t>
+      </w:r>
+      <w:r>
+        <w:rPr>
+          <w:rFonts w:ascii="Times New Roman" w:hAnsi="Times New Roman" w:cs="Times New Roman"/>
+          <w:sz w:val="28"/>
+          <w:szCs w:val="28"/>
+        </w:rPr>
+        <w:t xml:space="preserve"> визначає з якої дати починати пошук магазинів;</w:t>
+      </w:r>
+    </w:p>
+    <w:p>
+      <w:pPr>
+        <w:spacing w:line="360" w:lineRule="auto"/>
+        <w:ind w:firstLine="709"/>
+        <w:jc w:val="both"/>
+        <w:rPr>
+          <w:rFonts w:ascii="Times New Roman" w:hAnsi="Times New Roman" w:cs="Times New Roman"/>
+          <w:sz w:val="28"/>
+          <w:szCs w:val="28"/>
+        </w:rPr>
+      </w:pPr>
+      <w:r>
+        <w:rPr>
+          <w:rFonts w:ascii="Times New Roman" w:hAnsi="Times New Roman" w:cs="Times New Roman"/>
+          <w:sz w:val="28"/>
+          <w:szCs w:val="28"/>
+        </w:rPr>
+        <w:softHyphen/>
+        <w:t>&amp; - знак об’єднання;</w:t>
+      </w:r>
+    </w:p>
+    <w:p>
+      <w:pPr>
+        <w:spacing w:line="360" w:lineRule="auto"/>
+        <w:ind w:firstLine="709"/>
+        <w:jc w:val="both"/>
+        <w:rPr>
+          <w:rFonts w:ascii="Times New Roman" w:hAnsi="Times New Roman" w:cs="Times New Roman"/>
+          <w:sz w:val="28"/>
+          <w:szCs w:val="28"/>
+        </w:rPr>
+      </w:pPr>
+      <w:r>
+        <w:rPr>
+          <w:rFonts w:ascii="Times New Roman" w:hAnsi="Times New Roman" w:cs="Times New Roman"/>
+          <w:sz w:val="28"/>
+          <w:szCs w:val="28"/>
+        </w:rPr>
+        <w:softHyphen/>
+        <w:t xml:space="preserve"> till=2021-4-5 визначає якою датою закінчувати пошук;</w:t>
+      </w:r>
+    </w:p>
+    <w:p>
+      <w:pPr>
+        <w:rPr>
+          <w:rFonts w:ascii="Times New Roman" w:hAnsi="Times New Roman" w:cs="Times New Roman"/>
+          <w:sz w:val="28"/>
+          <w:szCs w:val="28"/>
+        </w:rPr>
+      </w:pPr>
+      <w:r>
+        <w:rPr>
+          <w:rFonts w:ascii="Times New Roman" w:hAnsi="Times New Roman" w:cs="Times New Roman"/>
+          <w:sz w:val="28"/>
+          <w:szCs w:val="28"/>
+        </w:rPr>
+        <w:br w:type="page"/>
+      </w:r>
+    </w:p>
+    <w:p>
+      <w:pPr>
+        <w:spacing w:line="360" w:lineRule="auto"/>
+        <w:ind w:firstLine="709"/>
+        <w:jc w:val="both"/>
+        <w:rPr>
+          <w:rFonts w:ascii="Times New Roman" w:hAnsi="Times New Roman" w:cs="Times New Roman"/>
+          <w:sz w:val="28"/>
+          <w:szCs w:val="28"/>
+        </w:rPr>
+      </w:pPr>
+      <w:r>
+        <w:rPr>
+          <w:rFonts w:ascii="Times New Roman" w:hAnsi="Times New Roman" w:cs="Times New Roman"/>
+          <w:sz w:val="28"/>
+          <w:szCs w:val="28"/>
         </w:rPr>
         <w:lastRenderedPageBreak/>
-        <w:t>Або лише кінцеву:</w:t>
+        <w:t>Можна зазначити лише початкову дату:</w:t>
       </w:r>
     </w:p>
     <w:p>
@@ -3221,7 +2588,7 @@
             <w:sz w:val="28"/>
             <w:szCs w:val="28"/>
           </w:rPr>
-          <w:t>http://shop-services.avrora.lan/storesopening/period?till=2021-5-3</w:t>
+          <w:t>http://shop-services.avrora.lan/api/storesOpening/period?key=X6Dd8hqmxcWtfLD2ytQyBsQd2&amp;from=2020-2-3</w:t>
         </w:r>
       </w:hyperlink>
     </w:p>
@@ -3234,25 +2601,31 @@
           <w:rFonts w:ascii="Times New Roman" w:hAnsi="Times New Roman" w:cs="Times New Roman"/>
           <w:sz w:val="28"/>
           <w:szCs w:val="28"/>
-          <w:lang w:val="ru-RU"/>
-        </w:rPr>
-      </w:pPr>
-      <w:r>
-        <w:rPr>
-          <w:rFonts w:ascii="Times New Roman" w:hAnsi="Times New Roman" w:cs="Times New Roman"/>
-          <w:sz w:val="28"/>
-          <w:szCs w:val="28"/>
-        </w:rPr>
-        <w:t>Виведуться починаючи від ТЕПЕРІШНЬОЇ ДАТИ до 2021/05/03</w:t>
-      </w:r>
-      <w:r>
-        <w:rPr>
-          <w:rFonts w:ascii="Times New Roman" w:hAnsi="Times New Roman" w:cs="Times New Roman"/>
-          <w:sz w:val="28"/>
-          <w:szCs w:val="28"/>
-          <w:lang w:val="ru-RU"/>
-        </w:rPr>
-        <w:t>;</w:t>
+        </w:rPr>
+      </w:pPr>
+      <w:r>
+        <w:rPr>
+          <w:rFonts w:ascii="Times New Roman" w:hAnsi="Times New Roman" w:cs="Times New Roman"/>
+          <w:sz w:val="28"/>
+          <w:szCs w:val="28"/>
+        </w:rPr>
+        <w:t xml:space="preserve">Виведуться починаючи від 2020/02/03 </w:t>
+      </w:r>
+      <w:r>
+        <w:rPr>
+          <w:rFonts w:ascii="Times New Roman" w:hAnsi="Times New Roman" w:cs="Times New Roman"/>
+          <w:sz w:val="28"/>
+          <w:szCs w:val="28"/>
+        </w:rPr>
+        <w:t>і</w:t>
+      </w:r>
+      <w:r>
+        <w:rPr>
+          <w:rFonts w:ascii="Times New Roman" w:hAnsi="Times New Roman" w:cs="Times New Roman"/>
+          <w:sz w:val="28"/>
+          <w:szCs w:val="28"/>
+        </w:rPr>
+        <w:t xml:space="preserve"> всі подальші;</w:t>
       </w:r>
     </w:p>
     <w:p>
@@ -3264,25 +2637,28 @@
           <w:rFonts w:ascii="Times New Roman" w:hAnsi="Times New Roman" w:cs="Times New Roman"/>
           <w:sz w:val="28"/>
           <w:szCs w:val="28"/>
-          <w:lang w:val="ru-RU"/>
-        </w:rPr>
-      </w:pPr>
-      <w:r>
-        <w:rPr>
-          <w:rFonts w:ascii="Times New Roman" w:hAnsi="Times New Roman" w:cs="Times New Roman"/>
-          <w:sz w:val="28"/>
-          <w:szCs w:val="28"/>
-        </w:rPr>
-        <w:t>Якщо ввести незаповнений період</w:t>
-      </w:r>
-      <w:r>
-        <w:rPr>
-          <w:rFonts w:ascii="Times New Roman" w:hAnsi="Times New Roman" w:cs="Times New Roman"/>
-          <w:sz w:val="28"/>
-          <w:szCs w:val="28"/>
-        </w:rPr>
-        <w:t xml:space="preserve">  </w:t>
-      </w:r>
+        </w:rPr>
+      </w:pPr>
+      <w:r>
+        <w:rPr>
+          <w:rFonts w:ascii="Times New Roman" w:hAnsi="Times New Roman" w:cs="Times New Roman"/>
+          <w:sz w:val="28"/>
+          <w:szCs w:val="28"/>
+        </w:rPr>
+        <w:t>Або лише кінцеву:</w:t>
+      </w:r>
+    </w:p>
+    <w:p>
+      <w:pPr>
+        <w:spacing w:line="360" w:lineRule="auto"/>
+        <w:ind w:firstLine="709"/>
+        <w:jc w:val="both"/>
+        <w:rPr>
+          <w:rFonts w:ascii="Times New Roman" w:hAnsi="Times New Roman" w:cs="Times New Roman"/>
+          <w:sz w:val="28"/>
+          <w:szCs w:val="28"/>
+        </w:rPr>
+      </w:pPr>
       <w:hyperlink r:id="rId20" w:history="1">
         <w:r>
           <w:rPr>
@@ -3291,43 +2667,9 @@
             <w:sz w:val="28"/>
             <w:szCs w:val="28"/>
           </w:rPr>
-          <w:t>http://shop-services.avrora.lan/storesopening/period</w:t>
+          <w:t>http://shop-services.avrora.lan/api/storesOpening/period?key=X6Dd8hqmxcWtfLD2ytQyBsQd2&amp;till=2021-5-3</w:t>
         </w:r>
       </w:hyperlink>
-      <w:r>
-        <w:rPr>
-          <w:rFonts w:ascii="Times New Roman" w:hAnsi="Times New Roman" w:cs="Times New Roman"/>
-          <w:sz w:val="28"/>
-          <w:szCs w:val="28"/>
-        </w:rPr>
-        <w:t xml:space="preserve"> </w:t>
-      </w:r>
-      <w:r>
-        <w:rPr>
-          <w:rFonts w:ascii="Times New Roman" w:hAnsi="Times New Roman" w:cs="Times New Roman"/>
-          <w:sz w:val="28"/>
-          <w:szCs w:val="28"/>
-          <w:lang w:val="ru-RU"/>
-        </w:rPr>
-        <w:t>,</w:t>
-      </w:r>
-      <w:r>
-        <w:rPr>
-          <w:rFonts w:ascii="Times New Roman" w:hAnsi="Times New Roman" w:cs="Times New Roman"/>
-          <w:sz w:val="28"/>
-          <w:szCs w:val="28"/>
-        </w:rPr>
-        <w:t xml:space="preserve"> отримаємо пустий список</w:t>
-      </w:r>
-      <w:r>
-        <w:rPr>
-          <w:rFonts w:ascii="Times New Roman" w:hAnsi="Times New Roman" w:cs="Times New Roman"/>
-          <w:sz w:val="28"/>
-          <w:szCs w:val="28"/>
-          <w:lang w:val="ru-RU"/>
-        </w:rPr>
-        <w:t>.</w:t>
-      </w:r>
     </w:p>
     <w:p>
       <w:pPr>
@@ -3347,7 +2689,7 @@
           <w:sz w:val="28"/>
           <w:szCs w:val="28"/>
         </w:rPr>
-        <w:t>Якщо ввести невірний формат дати</w:t>
+        <w:t>Виведуться починаючи від ТЕПЕРІШНЬОЇ ДАТИ до 2021/05/03</w:t>
       </w:r>
       <w:r>
         <w:rPr>
@@ -3356,36 +2698,44 @@
           <w:szCs w:val="28"/>
           <w:lang w:val="ru-RU"/>
         </w:rPr>
-        <w:t xml:space="preserve">, </w:t>
-      </w:r>
-      <w:r>
-        <w:rPr>
-          <w:rFonts w:ascii="Times New Roman" w:hAnsi="Times New Roman" w:cs="Times New Roman"/>
-          <w:sz w:val="28"/>
-          <w:szCs w:val="28"/>
-        </w:rPr>
-        <w:t>наприклад</w:t>
-      </w:r>
-      <w:r>
+        <w:t>;</w:t>
+      </w:r>
+    </w:p>
+    <w:p>
+      <w:pPr>
+        <w:spacing w:line="360" w:lineRule="auto"/>
+        <w:ind w:firstLine="709"/>
+        <w:jc w:val="both"/>
         <w:rPr>
           <w:rFonts w:ascii="Times New Roman" w:hAnsi="Times New Roman" w:cs="Times New Roman"/>
           <w:sz w:val="28"/>
           <w:szCs w:val="28"/>
           <w:lang w:val="ru-RU"/>
         </w:rPr>
-        <w:t>:</w:t>
-      </w:r>
-    </w:p>
-    <w:p>
-      <w:pPr>
-        <w:pStyle w:val="HTML"/>
+      </w:pPr>
+      <w:r>
+        <w:rPr>
+          <w:rFonts w:ascii="Times New Roman" w:hAnsi="Times New Roman" w:cs="Times New Roman"/>
+          <w:sz w:val="28"/>
+          <w:szCs w:val="28"/>
+        </w:rPr>
+        <w:t>Якщо ввести незаповнений період</w:t>
+      </w:r>
+      <w:r>
+        <w:rPr>
+          <w:rFonts w:ascii="Times New Roman" w:hAnsi="Times New Roman" w:cs="Times New Roman"/>
+          <w:sz w:val="28"/>
+          <w:szCs w:val="28"/>
+          <w:lang w:val="ru-RU"/>
+        </w:rPr>
+        <w:t xml:space="preserve"> </w:t>
+      </w:r>
+    </w:p>
+    <w:p>
+      <w:pPr>
         <w:spacing w:line="360" w:lineRule="auto"/>
         <w:ind w:firstLine="709"/>
-        <w:rPr>
-          <w:color w:val="000000"/>
-          <w:sz w:val="28"/>
-          <w:szCs w:val="28"/>
-        </w:rPr>
+        <w:jc w:val="both"/>
       </w:pPr>
       <w:hyperlink r:id="rId21" w:history="1">
         <w:r>
@@ -3394,9 +2744,8 @@
             <w:rFonts w:ascii="Times New Roman" w:hAnsi="Times New Roman" w:cs="Times New Roman"/>
             <w:sz w:val="28"/>
             <w:szCs w:val="28"/>
-            <w:lang w:val="en-US"/>
           </w:rPr>
-          <w:t>http://shop-services.avrora.lan/storesopening/period?from=32</w:t>
+          <w:t>http://shop-services.avrora.lan/api/storesOpening/period?key=X6Dd8hqmxcWtfLD2ytQyBsQd2</w:t>
         </w:r>
       </w:hyperlink>
       <w:r>
@@ -3404,9 +2753,105 @@
           <w:rFonts w:ascii="Times New Roman" w:hAnsi="Times New Roman" w:cs="Times New Roman"/>
           <w:sz w:val="28"/>
           <w:szCs w:val="28"/>
-          <w:lang w:val="en-US"/>
-        </w:rPr>
-        <w:t xml:space="preserve"> </w:t>
+          <w:lang w:val="ru-RU"/>
+        </w:rPr>
+        <w:t>,</w:t>
+      </w:r>
+      <w:r>
+        <w:rPr>
+          <w:rFonts w:ascii="Times New Roman" w:hAnsi="Times New Roman" w:cs="Times New Roman"/>
+          <w:sz w:val="28"/>
+          <w:szCs w:val="28"/>
+        </w:rPr>
+        <w:t xml:space="preserve"> отримаємо пустий список</w:t>
+      </w:r>
+      <w:r>
+        <w:rPr>
+          <w:rFonts w:ascii="Times New Roman" w:hAnsi="Times New Roman" w:cs="Times New Roman"/>
+          <w:sz w:val="28"/>
+          <w:szCs w:val="28"/>
+          <w:lang w:val="ru-RU"/>
+        </w:rPr>
+        <w:t>.</w:t>
+      </w:r>
+    </w:p>
+    <w:p>
+      <w:pPr>
+        <w:spacing w:line="360" w:lineRule="auto"/>
+        <w:ind w:firstLine="709"/>
+        <w:jc w:val="both"/>
+        <w:rPr>
+          <w:rFonts w:ascii="Times New Roman" w:hAnsi="Times New Roman" w:cs="Times New Roman"/>
+          <w:sz w:val="28"/>
+          <w:szCs w:val="28"/>
+          <w:lang w:val="ru-RU"/>
+        </w:rPr>
+      </w:pPr>
+      <w:r>
+        <w:rPr>
+          <w:rFonts w:ascii="Times New Roman" w:hAnsi="Times New Roman" w:cs="Times New Roman"/>
+          <w:sz w:val="28"/>
+          <w:szCs w:val="28"/>
+        </w:rPr>
+        <w:t>Якщо ввести невірний формат дати</w:t>
+      </w:r>
+      <w:r>
+        <w:rPr>
+          <w:rFonts w:ascii="Times New Roman" w:hAnsi="Times New Roman" w:cs="Times New Roman"/>
+          <w:sz w:val="28"/>
+          <w:szCs w:val="28"/>
+          <w:lang w:val="ru-RU"/>
+        </w:rPr>
+        <w:t xml:space="preserve">, </w:t>
+      </w:r>
+      <w:r>
+        <w:rPr>
+          <w:rFonts w:ascii="Times New Roman" w:hAnsi="Times New Roman" w:cs="Times New Roman"/>
+          <w:sz w:val="28"/>
+          <w:szCs w:val="28"/>
+        </w:rPr>
+        <w:t>наприклад</w:t>
+      </w:r>
+      <w:r>
+        <w:rPr>
+          <w:rFonts w:ascii="Times New Roman" w:hAnsi="Times New Roman" w:cs="Times New Roman"/>
+          <w:sz w:val="28"/>
+          <w:szCs w:val="28"/>
+          <w:lang w:val="ru-RU"/>
+        </w:rPr>
+        <w:t>:</w:t>
+      </w:r>
+    </w:p>
+    <w:p>
+      <w:pPr>
+        <w:pStyle w:val="HTML"/>
+        <w:spacing w:line="360" w:lineRule="auto"/>
+        <w:ind w:firstLine="709"/>
+        <w:rPr>
+          <w:rFonts w:ascii="Times New Roman" w:hAnsi="Times New Roman" w:cs="Times New Roman"/>
+          <w:sz w:val="28"/>
+          <w:szCs w:val="28"/>
+        </w:rPr>
+      </w:pPr>
+      <w:hyperlink r:id="rId22" w:history="1">
+        <w:r>
+          <w:rPr>
+            <w:rStyle w:val="a3"/>
+            <w:rFonts w:ascii="Times New Roman" w:hAnsi="Times New Roman" w:cs="Times New Roman"/>
+            <w:sz w:val="28"/>
+            <w:szCs w:val="28"/>
+          </w:rPr>
+          <w:t>http://shop-services.avrora.lan/api/storesOpening/period?key=X6Dd8hqmxcWtfLD2ytQyBsQd2&amp;from=32</w:t>
+        </w:r>
+      </w:hyperlink>
+      <w:r>
+        <w:rPr>
+          <w:rFonts w:ascii="Times New Roman" w:hAnsi="Times New Roman" w:cs="Times New Roman"/>
+          <w:sz w:val="28"/>
+          <w:szCs w:val="28"/>
+          <w:lang w:val="en-US"/>
+        </w:rPr>
+        <w:t xml:space="preserve">, </w:t>
       </w:r>
       <w:r>
         <w:rPr>
@@ -3439,133 +2884,7 @@
           <w:sz w:val="28"/>
           <w:szCs w:val="28"/>
         </w:rPr>
-        <w:t>"</w:t>
-      </w:r>
-      <w:proofErr w:type="spellStart"/>
-      <w:r>
-        <w:rPr>
-          <w:color w:val="000000"/>
-          <w:sz w:val="28"/>
-          <w:szCs w:val="28"/>
-        </w:rPr>
-        <w:t>errors</w:t>
-      </w:r>
-      <w:proofErr w:type="spellEnd"/>
-      <w:r>
-        <w:rPr>
-          <w:color w:val="000000"/>
-          <w:sz w:val="28"/>
-          <w:szCs w:val="28"/>
-        </w:rPr>
-        <w:t>":{"</w:t>
-      </w:r>
-      <w:proofErr w:type="spellStart"/>
-      <w:r>
-        <w:rPr>
-          <w:color w:val="000000"/>
-          <w:sz w:val="28"/>
-          <w:szCs w:val="28"/>
-        </w:rPr>
-        <w:t>from</w:t>
-      </w:r>
-      <w:proofErr w:type="spellEnd"/>
-      <w:r>
-        <w:rPr>
-          <w:color w:val="000000"/>
-          <w:sz w:val="28"/>
-          <w:szCs w:val="28"/>
-        </w:rPr>
-        <w:t>":["</w:t>
-      </w:r>
-      <w:proofErr w:type="spellStart"/>
-      <w:r>
-        <w:rPr>
-          <w:color w:val="000000"/>
-          <w:sz w:val="28"/>
-          <w:szCs w:val="28"/>
-        </w:rPr>
-        <w:t>The</w:t>
-      </w:r>
-      <w:proofErr w:type="spellEnd"/>
-      <w:r>
-        <w:rPr>
-          <w:color w:val="000000"/>
-          <w:sz w:val="28"/>
-          <w:szCs w:val="28"/>
-        </w:rPr>
-        <w:t xml:space="preserve"> </w:t>
-      </w:r>
-      <w:proofErr w:type="spellStart"/>
-      <w:r>
-        <w:rPr>
-          <w:color w:val="000000"/>
-          <w:sz w:val="28"/>
-          <w:szCs w:val="28"/>
-        </w:rPr>
-        <w:t>value</w:t>
-      </w:r>
-      <w:proofErr w:type="spellEnd"/>
-      <w:r>
-        <w:rPr>
-          <w:color w:val="000000"/>
-          <w:sz w:val="28"/>
-          <w:szCs w:val="28"/>
-        </w:rPr>
-        <w:t xml:space="preserve"> '32' </w:t>
-      </w:r>
-      <w:proofErr w:type="spellStart"/>
-      <w:r>
-        <w:rPr>
-          <w:color w:val="000000"/>
-          <w:sz w:val="28"/>
-          <w:szCs w:val="28"/>
-        </w:rPr>
-        <w:t>is</w:t>
-      </w:r>
-      <w:proofErr w:type="spellEnd"/>
-      <w:r>
-        <w:rPr>
-          <w:color w:val="000000"/>
-          <w:sz w:val="28"/>
-          <w:szCs w:val="28"/>
-        </w:rPr>
-        <w:t xml:space="preserve"> </w:t>
-      </w:r>
-      <w:proofErr w:type="spellStart"/>
-      <w:r>
-        <w:rPr>
-          <w:color w:val="000000"/>
-          <w:sz w:val="28"/>
-          <w:szCs w:val="28"/>
-        </w:rPr>
-        <w:t>not</w:t>
-      </w:r>
-      <w:proofErr w:type="spellEnd"/>
-      <w:r>
-        <w:rPr>
-          <w:color w:val="000000"/>
-          <w:sz w:val="28"/>
-          <w:szCs w:val="28"/>
-        </w:rPr>
-        <w:t xml:space="preserve"> </w:t>
-      </w:r>
-      <w:proofErr w:type="spellStart"/>
-      <w:r>
-        <w:rPr>
-          <w:color w:val="000000"/>
-          <w:sz w:val="28"/>
-          <w:szCs w:val="28"/>
-        </w:rPr>
-        <w:t>valid</w:t>
-      </w:r>
-      <w:proofErr w:type="spellEnd"/>
-      <w:r>
-        <w:rPr>
-          <w:color w:val="000000"/>
-          <w:sz w:val="28"/>
-          <w:szCs w:val="28"/>
-        </w:rPr>
-        <w:t>."]</w:t>
+        <w:t>"errors":{"from":["The value '32' is not valid."]</w:t>
       </w:r>
     </w:p>
     <w:p>
@@ -3587,6 +2906,56 @@
     </w:sectPr>
   </w:body>
 </w:document>
+</file>
+
+<file path=word/endnotes.xml><?xml version="1.0" encoding="utf-8"?>
+<w:endnotes xmlns:wpc="http://schemas.microsoft.com/office/word/2010/wordprocessingCanvas" xmlns:cx="http://schemas.microsoft.com/office/drawing/2014/chartex" xmlns:cx1="http://schemas.microsoft.com/office/drawing/2015/9/8/chartex" xmlns:cx2="http://schemas.microsoft.com/office/drawing/2015/10/21/chartex" xmlns:cx3="http://schemas.microsoft.com/office/drawing/2016/5/9/chartex" xmlns:cx4="http://schemas.microsoft.com/office/drawing/2016/5/10/chartex" xmlns:cx5="http://schemas.microsoft.com/office/drawing/2016/5/11/chartex" xmlns:cx6="http://schemas.microsoft.com/office/drawing/2016/5/12/chartex" xmlns:cx7="http://schemas.microsoft.com/office/drawing/2016/5/13/chartex" xmlns:cx8="http://schemas.microsoft.com/office/drawing/2016/5/14/chartex" xmlns:mc="http://schemas.openxmlformats.org/markup-compatibility/2006" xmlns:aink="http://schemas.microsoft.com/office/drawing/2016/ink" xmlns:am3d="http://schemas.microsoft.com/office/drawing/2017/model3d" xmlns:o="urn:schemas-microsoft-com:office:office" xmlns:r="http://schemas.openxmlformats.org/officeDocument/2006/relationships" xmlns:m="http://schemas.openxmlformats.org/officeDocument/2006/math" xmlns:v="urn:schemas-microsoft-com:vml" xmlns:wp14="http://schemas.microsoft.com/office/word/2010/wordprocessingDrawing" xmlns:wp="http://schemas.openxmlformats.org/drawingml/2006/wordprocessingDrawing" xmlns:w10="urn:schemas-microsoft-com:office:word" xmlns:w="http://schemas.openxmlformats.org/wordprocessingml/2006/main" xmlns:w14="http://schemas.microsoft.com/office/word/2010/wordml" xmlns:w15="http://schemas.microsoft.com/office/word/2012/wordml" xmlns:w16cid="http://schemas.microsoft.com/office/word/2016/wordml/cid" xmlns:w16se="http://schemas.microsoft.com/office/word/2015/wordml/symex" xmlns:wpg="http://schemas.microsoft.com/office/word/2010/wordprocessingGroup" xmlns:wpi="http://schemas.microsoft.com/office/word/2010/wordprocessingInk" xmlns:wne="http://schemas.microsoft.com/office/word/2006/wordml" xmlns:wps="http://schemas.microsoft.com/office/word/2010/wordprocessingShape" mc:Ignorable="w14 w15 w16se w16cid wp14">
+  <w:endnote w:type="separator" w:id="-1">
+    <w:p>
+      <w:pPr>
+        <w:spacing w:after="0" w:line="240" w:lineRule="auto"/>
+      </w:pPr>
+      <w:r>
+        <w:separator/>
+      </w:r>
+    </w:p>
+  </w:endnote>
+  <w:endnote w:type="continuationSeparator" w:id="0">
+    <w:p>
+      <w:pPr>
+        <w:spacing w:after="0" w:line="240" w:lineRule="auto"/>
+      </w:pPr>
+      <w:r>
+        <w:continuationSeparator/>
+      </w:r>
+    </w:p>
+  </w:endnote>
+</w:endnotes>
+</file>
+
+<file path=word/footnotes.xml><?xml version="1.0" encoding="utf-8"?>
+<w:footnotes xmlns:wpc="http://schemas.microsoft.com/office/word/2010/wordprocessingCanvas" xmlns:cx="http://schemas.microsoft.com/office/drawing/2014/chartex" xmlns:cx1="http://schemas.microsoft.com/office/drawing/2015/9/8/chartex" xmlns:cx2="http://schemas.microsoft.com/office/drawing/2015/10/21/chartex" xmlns:cx3="http://schemas.microsoft.com/office/drawing/2016/5/9/chartex" xmlns:cx4="http://schemas.microsoft.com/office/drawing/2016/5/10/chartex" xmlns:cx5="http://schemas.microsoft.com/office/drawing/2016/5/11/chartex" xmlns:cx6="http://schemas.microsoft.com/office/drawing/2016/5/12/chartex" xmlns:cx7="http://schemas.microsoft.com/office/drawing/2016/5/13/chartex" xmlns:cx8="http://schemas.microsoft.com/office/drawing/2016/5/14/chartex" xmlns:mc="http://schemas.openxmlformats.org/markup-compatibility/2006" xmlns:aink="http://schemas.microsoft.com/office/drawing/2016/ink" xmlns:am3d="http://schemas.microsoft.com/office/drawing/2017/model3d" xmlns:o="urn:schemas-microsoft-com:office:office" xmlns:r="http://schemas.openxmlformats.org/officeDocument/2006/relationships" xmlns:m="http://schemas.openxmlformats.org/officeDocument/2006/math" xmlns:v="urn:schemas-microsoft-com:vml" xmlns:wp14="http://schemas.microsoft.com/office/word/2010/wordprocessingDrawing" xmlns:wp="http://schemas.openxmlformats.org/drawingml/2006/wordprocessingDrawing" xmlns:w10="urn:schemas-microsoft-com:office:word" xmlns:w="http://schemas.openxmlformats.org/wordprocessingml/2006/main" xmlns:w14="http://schemas.microsoft.com/office/word/2010/wordml" xmlns:w15="http://schemas.microsoft.com/office/word/2012/wordml" xmlns:w16cid="http://schemas.microsoft.com/office/word/2016/wordml/cid" xmlns:w16se="http://schemas.microsoft.com/office/word/2015/wordml/symex" xmlns:wpg="http://schemas.microsoft.com/office/word/2010/wordprocessingGroup" xmlns:wpi="http://schemas.microsoft.com/office/word/2010/wordprocessingInk" xmlns:wne="http://schemas.microsoft.com/office/word/2006/wordml" xmlns:wps="http://schemas.microsoft.com/office/word/2010/wordprocessingShape" mc:Ignorable="w14 w15 w16se w16cid wp14">
+  <w:footnote w:type="separator" w:id="-1">
+    <w:p>
+      <w:pPr>
+        <w:spacing w:after="0" w:line="240" w:lineRule="auto"/>
+      </w:pPr>
+      <w:r>
+        <w:separator/>
+      </w:r>
+    </w:p>
+  </w:footnote>
+  <w:footnote w:type="continuationSeparator" w:id="0">
+    <w:p>
+      <w:pPr>
+        <w:spacing w:after="0" w:line="240" w:lineRule="auto"/>
+      </w:pPr>
+      <w:r>
+        <w:continuationSeparator/>
+      </w:r>
+    </w:p>
+  </w:footnote>
+</w:footnotes>
 </file>
 
 <file path=word/numbering.xml><?xml version="1.0" encoding="utf-8"?>
@@ -4341,7 +3710,6 @@
   <w:style w:type="character" w:default="1" w:styleId="a0">
     <w:name w:val="Default Paragraph Font"/>
     <w:uiPriority w:val="1"/>
-    <w:semiHidden/>
     <w:unhideWhenUsed/>
   </w:style>
   <w:style w:type="table" w:default="1" w:styleId="a1">
@@ -4458,6 +3826,50 @@
       <w:color w:val="605E5C"/>
       <w:shd w:val="clear" w:color="auto" w:fill="E1DFDD"/>
     </w:rPr>
+  </w:style>
+  <w:style w:type="paragraph" w:styleId="a7">
+    <w:name w:val="header"/>
+    <w:basedOn w:val="a"/>
+    <w:link w:val="a8"/>
+    <w:uiPriority w:val="99"/>
+    <w:unhideWhenUsed/>
+    <w:rsid w:val="007713DF"/>
+    <w:pPr>
+      <w:tabs>
+        <w:tab w:val="center" w:pos="4677"/>
+        <w:tab w:val="right" w:pos="9355"/>
+      </w:tabs>
+      <w:spacing w:after="0" w:line="240" w:lineRule="auto"/>
+    </w:pPr>
+  </w:style>
+  <w:style w:type="character" w:customStyle="1" w:styleId="a8">
+    <w:name w:val="Верхний колонтитул Знак"/>
+    <w:basedOn w:val="a0"/>
+    <w:link w:val="a7"/>
+    <w:uiPriority w:val="99"/>
+    <w:rsid w:val="007713DF"/>
+  </w:style>
+  <w:style w:type="paragraph" w:styleId="a9">
+    <w:name w:val="footer"/>
+    <w:basedOn w:val="a"/>
+    <w:link w:val="aa"/>
+    <w:uiPriority w:val="99"/>
+    <w:unhideWhenUsed/>
+    <w:rsid w:val="007713DF"/>
+    <w:pPr>
+      <w:tabs>
+        <w:tab w:val="center" w:pos="4677"/>
+        <w:tab w:val="right" w:pos="9355"/>
+      </w:tabs>
+      <w:spacing w:after="0" w:line="240" w:lineRule="auto"/>
+    </w:pPr>
+  </w:style>
+  <w:style w:type="character" w:customStyle="1" w:styleId="aa">
+    <w:name w:val="Нижний колонтитул Знак"/>
+    <w:basedOn w:val="a0"/>
+    <w:link w:val="a9"/>
+    <w:uiPriority w:val="99"/>
+    <w:rsid w:val="007713DF"/>
   </w:style>
 </w:styles>
 </file>

</xml_diff>